<commit_message>
paquet 3 trace wireshark
</commit_message>
<xml_diff>
--- a/doc/Rapport.docx
+++ b/doc/Rapport.docx
@@ -41,6 +41,13 @@
     </w:p>
     <w:sdt>
       <w:sdtPr>
+        <w:rPr>
+          <w:rFonts w:asciiTheme="minorHAnsi" w:eastAsiaTheme="minorHAnsi" w:hAnsiTheme="minorHAnsi" w:cstheme="minorBidi"/>
+          <w:color w:val="auto"/>
+          <w:sz w:val="22"/>
+          <w:szCs w:val="22"/>
+          <w:lang w:eastAsia="en-US"/>
+        </w:rPr>
         <w:id w:val="907577657"/>
         <w:docPartObj>
           <w:docPartGallery w:val="Table of Contents"/>
@@ -49,13 +56,8 @@
       </w:sdtPr>
       <w:sdtEndPr>
         <w:rPr>
-          <w:rFonts w:asciiTheme="minorHAnsi" w:eastAsiaTheme="minorHAnsi" w:hAnsiTheme="minorHAnsi" w:cstheme="minorBidi"/>
           <w:b/>
           <w:bCs/>
-          <w:color w:val="auto"/>
-          <w:sz w:val="22"/>
-          <w:szCs w:val="22"/>
-          <w:lang w:eastAsia="en-US"/>
         </w:rPr>
       </w:sdtEndPr>
       <w:sdtContent>
@@ -88,13 +90,130 @@
           <w:r>
             <w:fldChar w:fldCharType="separate"/>
           </w:r>
-          <w:hyperlink w:anchor="_Toc467434707" w:history="1">
+          <w:bookmarkStart w:id="0" w:name="_GoBack"/>
+          <w:bookmarkEnd w:id="0"/>
+          <w:r>
+            <w:rPr>
+              <w:rStyle w:val="Lienhypertexte"/>
+              <w:noProof/>
+            </w:rPr>
+            <w:fldChar w:fldCharType="begin"/>
+          </w:r>
+          <w:r>
+            <w:rPr>
+              <w:rStyle w:val="Lienhypertexte"/>
+              <w:noProof/>
+            </w:rPr>
+            <w:instrText xml:space="preserve"> </w:instrText>
+          </w:r>
+          <w:r>
+            <w:rPr>
+              <w:noProof/>
+            </w:rPr>
+            <w:instrText>HYPERLINK \l "_Toc467584526"</w:instrText>
+          </w:r>
+          <w:r>
+            <w:rPr>
+              <w:rStyle w:val="Lienhypertexte"/>
+              <w:noProof/>
+            </w:rPr>
+            <w:instrText xml:space="preserve"> </w:instrText>
+          </w:r>
+          <w:r>
+            <w:rPr>
+              <w:rStyle w:val="Lienhypertexte"/>
+              <w:noProof/>
+            </w:rPr>
+          </w:r>
+          <w:r>
+            <w:rPr>
+              <w:rStyle w:val="Lienhypertexte"/>
+              <w:noProof/>
+            </w:rPr>
+            <w:fldChar w:fldCharType="separate"/>
+          </w:r>
+          <w:r>
+            <w:rPr>
+              <w:rStyle w:val="Lienhypertexte"/>
+              <w:noProof/>
+            </w:rPr>
+            <w:t>1 – Synthèse RFC1035</w:t>
+          </w:r>
+          <w:r>
+            <w:rPr>
+              <w:noProof/>
+              <w:webHidden/>
+            </w:rPr>
+            <w:tab/>
+          </w:r>
+          <w:r>
+            <w:rPr>
+              <w:noProof/>
+              <w:webHidden/>
+            </w:rPr>
+            <w:fldChar w:fldCharType="begin"/>
+          </w:r>
+          <w:r>
+            <w:rPr>
+              <w:noProof/>
+              <w:webHidden/>
+            </w:rPr>
+            <w:instrText xml:space="preserve"> PAGEREF _Toc467584526 \h </w:instrText>
+          </w:r>
+          <w:r>
+            <w:rPr>
+              <w:noProof/>
+              <w:webHidden/>
+            </w:rPr>
+          </w:r>
+          <w:r>
+            <w:rPr>
+              <w:noProof/>
+              <w:webHidden/>
+            </w:rPr>
+            <w:fldChar w:fldCharType="separate"/>
+          </w:r>
+          <w:r>
+            <w:rPr>
+              <w:noProof/>
+              <w:webHidden/>
+            </w:rPr>
+            <w:t>3</w:t>
+          </w:r>
+          <w:r>
+            <w:rPr>
+              <w:noProof/>
+              <w:webHidden/>
+            </w:rPr>
+            <w:fldChar w:fldCharType="end"/>
+          </w:r>
+          <w:r>
+            <w:rPr>
+              <w:rStyle w:val="Lienhypertexte"/>
+              <w:noProof/>
+            </w:rPr>
+            <w:fldChar w:fldCharType="end"/>
+          </w:r>
+        </w:p>
+        <w:p>
+          <w:pPr>
+            <w:pStyle w:val="TM2"/>
+            <w:tabs>
+              <w:tab w:val="right" w:leader="dot" w:pos="9062"/>
+            </w:tabs>
+            <w:rPr>
+              <w:rFonts w:eastAsiaTheme="minorEastAsia"/>
+              <w:noProof/>
+              <w:lang w:eastAsia="fr-FR"/>
+            </w:rPr>
+          </w:pPr>
+          <w:hyperlink w:anchor="_Toc467584527" w:history="1">
             <w:r>
               <w:rPr>
                 <w:rStyle w:val="Lienhypertexte"/>
                 <w:noProof/>
               </w:rPr>
-              <w:t>1 – Synthèse RFC1035</w:t>
+              <w:t>1.1 – Message</w:t>
             </w:r>
             <w:r>
               <w:rPr>
@@ -115,7 +234,7 @@
                 <w:noProof/>
                 <w:webHidden/>
               </w:rPr>
-              <w:instrText xml:space="preserve"> PAGEREF _Toc467434707 \h </w:instrText>
+              <w:instrText xml:space="preserve"> PAGEREF _Toc467584527 \h </w:instrText>
             </w:r>
             <w:r>
               <w:rPr>
@@ -158,13 +277,13 @@
               <w:lang w:eastAsia="fr-FR"/>
             </w:rPr>
           </w:pPr>
-          <w:hyperlink w:anchor="_Toc467434708" w:history="1">
+          <w:hyperlink w:anchor="_Toc467584528" w:history="1">
             <w:r>
               <w:rPr>
                 <w:rStyle w:val="Lienhypertexte"/>
                 <w:noProof/>
               </w:rPr>
-              <w:t>1.1 – Message</w:t>
+              <w:t>1.2 – En-tête</w:t>
             </w:r>
             <w:r>
               <w:rPr>
@@ -185,7 +304,7 @@
                 <w:noProof/>
                 <w:webHidden/>
               </w:rPr>
-              <w:instrText xml:space="preserve"> PAGEREF _Toc467434708 \h </w:instrText>
+              <w:instrText xml:space="preserve"> PAGEREF _Toc467584528 \h </w:instrText>
             </w:r>
             <w:r>
               <w:rPr>
@@ -228,13 +347,13 @@
               <w:lang w:eastAsia="fr-FR"/>
             </w:rPr>
           </w:pPr>
-          <w:hyperlink w:anchor="_Toc467434709" w:history="1">
+          <w:hyperlink w:anchor="_Toc467584529" w:history="1">
             <w:r>
               <w:rPr>
                 <w:rStyle w:val="Lienhypertexte"/>
                 <w:noProof/>
               </w:rPr>
-              <w:t>1.2 – En-tête</w:t>
+              <w:t>1.3 – Question</w:t>
             </w:r>
             <w:r>
               <w:rPr>
@@ -255,7 +374,7 @@
                 <w:noProof/>
                 <w:webHidden/>
               </w:rPr>
-              <w:instrText xml:space="preserve"> PAGEREF _Toc467434709 \h </w:instrText>
+              <w:instrText xml:space="preserve"> PAGEREF _Toc467584529 \h </w:instrText>
             </w:r>
             <w:r>
               <w:rPr>
@@ -275,7 +394,7 @@
                 <w:noProof/>
                 <w:webHidden/>
               </w:rPr>
-              <w:t>3</w:t>
+              <w:t>4</w:t>
             </w:r>
             <w:r>
               <w:rPr>
@@ -298,13 +417,13 @@
               <w:lang w:eastAsia="fr-FR"/>
             </w:rPr>
           </w:pPr>
-          <w:hyperlink w:anchor="_Toc467434710" w:history="1">
+          <w:hyperlink w:anchor="_Toc467584530" w:history="1">
             <w:r>
               <w:rPr>
                 <w:rStyle w:val="Lienhypertexte"/>
                 <w:noProof/>
               </w:rPr>
-              <w:t>1.3 – Question</w:t>
+              <w:t>1.4 – Enregistrement de ressource</w:t>
             </w:r>
             <w:r>
               <w:rPr>
@@ -325,7 +444,7 @@
                 <w:noProof/>
                 <w:webHidden/>
               </w:rPr>
-              <w:instrText xml:space="preserve"> PAGEREF _Toc467434710 \h </w:instrText>
+              <w:instrText xml:space="preserve"> PAGEREF _Toc467584530 \h </w:instrText>
             </w:r>
             <w:r>
               <w:rPr>
@@ -345,7 +464,7 @@
                 <w:noProof/>
                 <w:webHidden/>
               </w:rPr>
-              <w:t>4</w:t>
+              <w:t>5</w:t>
             </w:r>
             <w:r>
               <w:rPr>
@@ -368,13 +487,13 @@
               <w:lang w:eastAsia="fr-FR"/>
             </w:rPr>
           </w:pPr>
-          <w:hyperlink w:anchor="_Toc467434711" w:history="1">
+          <w:hyperlink w:anchor="_Toc467584531" w:history="1">
             <w:r>
               <w:rPr>
                 <w:rStyle w:val="Lienhypertexte"/>
                 <w:noProof/>
               </w:rPr>
-              <w:t>1.4 – Enregistrement de ressource</w:t>
+              <w:t>1.5 – Compression de message</w:t>
             </w:r>
             <w:r>
               <w:rPr>
@@ -395,7 +514,7 @@
                 <w:noProof/>
                 <w:webHidden/>
               </w:rPr>
-              <w:instrText xml:space="preserve"> PAGEREF _Toc467434711 \h </w:instrText>
+              <w:instrText xml:space="preserve"> PAGEREF _Toc467584531 \h </w:instrText>
             </w:r>
             <w:r>
               <w:rPr>
@@ -438,13 +557,13 @@
               <w:lang w:eastAsia="fr-FR"/>
             </w:rPr>
           </w:pPr>
-          <w:hyperlink w:anchor="_Toc467434712" w:history="1">
+          <w:hyperlink w:anchor="_Toc467584532" w:history="1">
             <w:r>
               <w:rPr>
                 <w:rStyle w:val="Lienhypertexte"/>
                 <w:noProof/>
               </w:rPr>
-              <w:t>1.5 – Compression de message</w:t>
+              <w:t>1.6 – Transport</w:t>
             </w:r>
             <w:r>
               <w:rPr>
@@ -465,7 +584,7 @@
                 <w:noProof/>
                 <w:webHidden/>
               </w:rPr>
-              <w:instrText xml:space="preserve"> PAGEREF _Toc467434712 \h </w:instrText>
+              <w:instrText xml:space="preserve"> PAGEREF _Toc467584532 \h </w:instrText>
             </w:r>
             <w:r>
               <w:rPr>
@@ -485,7 +604,217 @@
                 <w:noProof/>
                 <w:webHidden/>
               </w:rPr>
-              <w:t>5</w:t>
+              <w:t>6</w:t>
+            </w:r>
+            <w:r>
+              <w:rPr>
+                <w:noProof/>
+                <w:webHidden/>
+              </w:rPr>
+              <w:fldChar w:fldCharType="end"/>
+            </w:r>
+          </w:hyperlink>
+        </w:p>
+        <w:p>
+          <w:pPr>
+            <w:pStyle w:val="TM3"/>
+            <w:tabs>
+              <w:tab w:val="right" w:leader="dot" w:pos="9062"/>
+            </w:tabs>
+            <w:rPr>
+              <w:rFonts w:eastAsiaTheme="minorEastAsia"/>
+              <w:noProof/>
+              <w:lang w:eastAsia="fr-FR"/>
+            </w:rPr>
+          </w:pPr>
+          <w:hyperlink w:anchor="_Toc467584533" w:history="1">
+            <w:r>
+              <w:rPr>
+                <w:rStyle w:val="Lienhypertexte"/>
+                <w:noProof/>
+              </w:rPr>
+              <w:t>1.6.1 – UDP</w:t>
+            </w:r>
+            <w:r>
+              <w:rPr>
+                <w:noProof/>
+                <w:webHidden/>
+              </w:rPr>
+              <w:tab/>
+            </w:r>
+            <w:r>
+              <w:rPr>
+                <w:noProof/>
+                <w:webHidden/>
+              </w:rPr>
+              <w:fldChar w:fldCharType="begin"/>
+            </w:r>
+            <w:r>
+              <w:rPr>
+                <w:noProof/>
+                <w:webHidden/>
+              </w:rPr>
+              <w:instrText xml:space="preserve"> PAGEREF _Toc467584533 \h </w:instrText>
+            </w:r>
+            <w:r>
+              <w:rPr>
+                <w:noProof/>
+                <w:webHidden/>
+              </w:rPr>
+            </w:r>
+            <w:r>
+              <w:rPr>
+                <w:noProof/>
+                <w:webHidden/>
+              </w:rPr>
+              <w:fldChar w:fldCharType="separate"/>
+            </w:r>
+            <w:r>
+              <w:rPr>
+                <w:noProof/>
+                <w:webHidden/>
+              </w:rPr>
+              <w:t>6</w:t>
+            </w:r>
+            <w:r>
+              <w:rPr>
+                <w:noProof/>
+                <w:webHidden/>
+              </w:rPr>
+              <w:fldChar w:fldCharType="end"/>
+            </w:r>
+          </w:hyperlink>
+        </w:p>
+        <w:p>
+          <w:pPr>
+            <w:pStyle w:val="TM3"/>
+            <w:tabs>
+              <w:tab w:val="right" w:leader="dot" w:pos="9062"/>
+            </w:tabs>
+            <w:rPr>
+              <w:rFonts w:eastAsiaTheme="minorEastAsia"/>
+              <w:noProof/>
+              <w:lang w:eastAsia="fr-FR"/>
+            </w:rPr>
+          </w:pPr>
+          <w:hyperlink w:anchor="_Toc467584534" w:history="1">
+            <w:r>
+              <w:rPr>
+                <w:rStyle w:val="Lienhypertexte"/>
+                <w:noProof/>
+              </w:rPr>
+              <w:t>1.6.2 – TCP</w:t>
+            </w:r>
+            <w:r>
+              <w:rPr>
+                <w:noProof/>
+                <w:webHidden/>
+              </w:rPr>
+              <w:tab/>
+            </w:r>
+            <w:r>
+              <w:rPr>
+                <w:noProof/>
+                <w:webHidden/>
+              </w:rPr>
+              <w:fldChar w:fldCharType="begin"/>
+            </w:r>
+            <w:r>
+              <w:rPr>
+                <w:noProof/>
+                <w:webHidden/>
+              </w:rPr>
+              <w:instrText xml:space="preserve"> PAGEREF _Toc467584534 \h </w:instrText>
+            </w:r>
+            <w:r>
+              <w:rPr>
+                <w:noProof/>
+                <w:webHidden/>
+              </w:rPr>
+            </w:r>
+            <w:r>
+              <w:rPr>
+                <w:noProof/>
+                <w:webHidden/>
+              </w:rPr>
+              <w:fldChar w:fldCharType="separate"/>
+            </w:r>
+            <w:r>
+              <w:rPr>
+                <w:noProof/>
+                <w:webHidden/>
+              </w:rPr>
+              <w:t>6</w:t>
+            </w:r>
+            <w:r>
+              <w:rPr>
+                <w:noProof/>
+                <w:webHidden/>
+              </w:rPr>
+              <w:fldChar w:fldCharType="end"/>
+            </w:r>
+          </w:hyperlink>
+        </w:p>
+        <w:p>
+          <w:pPr>
+            <w:pStyle w:val="TM1"/>
+            <w:tabs>
+              <w:tab w:val="right" w:leader="dot" w:pos="9062"/>
+            </w:tabs>
+            <w:rPr>
+              <w:rFonts w:eastAsiaTheme="minorEastAsia"/>
+              <w:noProof/>
+              <w:lang w:eastAsia="fr-FR"/>
+            </w:rPr>
+          </w:pPr>
+          <w:hyperlink w:anchor="_Toc467584535" w:history="1">
+            <w:r>
+              <w:rPr>
+                <w:rStyle w:val="Lienhypertexte"/>
+                <w:noProof/>
+              </w:rPr>
+              <w:t>2 – Analyse d’une trace Wireshark (exemples_dns.pcapng)</w:t>
+            </w:r>
+            <w:r>
+              <w:rPr>
+                <w:noProof/>
+                <w:webHidden/>
+              </w:rPr>
+              <w:tab/>
+            </w:r>
+            <w:r>
+              <w:rPr>
+                <w:noProof/>
+                <w:webHidden/>
+              </w:rPr>
+              <w:fldChar w:fldCharType="begin"/>
+            </w:r>
+            <w:r>
+              <w:rPr>
+                <w:noProof/>
+                <w:webHidden/>
+              </w:rPr>
+              <w:instrText xml:space="preserve"> PAGEREF _Toc467584535 \h </w:instrText>
+            </w:r>
+            <w:r>
+              <w:rPr>
+                <w:noProof/>
+                <w:webHidden/>
+              </w:rPr>
+            </w:r>
+            <w:r>
+              <w:rPr>
+                <w:noProof/>
+                <w:webHidden/>
+              </w:rPr>
+              <w:fldChar w:fldCharType="separate"/>
+            </w:r>
+            <w:r>
+              <w:rPr>
+                <w:noProof/>
+                <w:webHidden/>
+              </w:rPr>
+              <w:t>7</w:t>
             </w:r>
             <w:r>
               <w:rPr>
@@ -508,13 +837,13 @@
               <w:lang w:eastAsia="fr-FR"/>
             </w:rPr>
           </w:pPr>
-          <w:hyperlink w:anchor="_Toc467434713" w:history="1">
+          <w:hyperlink w:anchor="_Toc467584536" w:history="1">
             <w:r>
               <w:rPr>
                 <w:rStyle w:val="Lienhypertexte"/>
                 <w:noProof/>
               </w:rPr>
-              <w:t>1.6 – Transport</w:t>
+              <w:t>2.1 - Paquet n°1 :</w:t>
             </w:r>
             <w:r>
               <w:rPr>
@@ -535,217 +864,7 @@
                 <w:noProof/>
                 <w:webHidden/>
               </w:rPr>
-              <w:instrText xml:space="preserve"> PAGEREF _Toc467434713 \h </w:instrText>
-            </w:r>
-            <w:r>
-              <w:rPr>
-                <w:noProof/>
-                <w:webHidden/>
-              </w:rPr>
-            </w:r>
-            <w:r>
-              <w:rPr>
-                <w:noProof/>
-                <w:webHidden/>
-              </w:rPr>
-              <w:fldChar w:fldCharType="separate"/>
-            </w:r>
-            <w:r>
-              <w:rPr>
-                <w:noProof/>
-                <w:webHidden/>
-              </w:rPr>
-              <w:t>6</w:t>
-            </w:r>
-            <w:r>
-              <w:rPr>
-                <w:noProof/>
-                <w:webHidden/>
-              </w:rPr>
-              <w:fldChar w:fldCharType="end"/>
-            </w:r>
-          </w:hyperlink>
-        </w:p>
-        <w:p>
-          <w:pPr>
-            <w:pStyle w:val="TM3"/>
-            <w:tabs>
-              <w:tab w:val="right" w:leader="dot" w:pos="9062"/>
-            </w:tabs>
-            <w:rPr>
-              <w:rFonts w:eastAsiaTheme="minorEastAsia"/>
-              <w:noProof/>
-              <w:lang w:eastAsia="fr-FR"/>
-            </w:rPr>
-          </w:pPr>
-          <w:hyperlink w:anchor="_Toc467434714" w:history="1">
-            <w:r>
-              <w:rPr>
-                <w:rStyle w:val="Lienhypertexte"/>
-                <w:noProof/>
-              </w:rPr>
-              <w:t>1.6.1 – UDP</w:t>
-            </w:r>
-            <w:r>
-              <w:rPr>
-                <w:noProof/>
-                <w:webHidden/>
-              </w:rPr>
-              <w:tab/>
-            </w:r>
-            <w:r>
-              <w:rPr>
-                <w:noProof/>
-                <w:webHidden/>
-              </w:rPr>
-              <w:fldChar w:fldCharType="begin"/>
-            </w:r>
-            <w:r>
-              <w:rPr>
-                <w:noProof/>
-                <w:webHidden/>
-              </w:rPr>
-              <w:instrText xml:space="preserve"> PAGEREF _Toc467434714 \h </w:instrText>
-            </w:r>
-            <w:r>
-              <w:rPr>
-                <w:noProof/>
-                <w:webHidden/>
-              </w:rPr>
-            </w:r>
-            <w:r>
-              <w:rPr>
-                <w:noProof/>
-                <w:webHidden/>
-              </w:rPr>
-              <w:fldChar w:fldCharType="separate"/>
-            </w:r>
-            <w:r>
-              <w:rPr>
-                <w:noProof/>
-                <w:webHidden/>
-              </w:rPr>
-              <w:t>6</w:t>
-            </w:r>
-            <w:r>
-              <w:rPr>
-                <w:noProof/>
-                <w:webHidden/>
-              </w:rPr>
-              <w:fldChar w:fldCharType="end"/>
-            </w:r>
-          </w:hyperlink>
-        </w:p>
-        <w:p>
-          <w:pPr>
-            <w:pStyle w:val="TM3"/>
-            <w:tabs>
-              <w:tab w:val="right" w:leader="dot" w:pos="9062"/>
-            </w:tabs>
-            <w:rPr>
-              <w:rFonts w:eastAsiaTheme="minorEastAsia"/>
-              <w:noProof/>
-              <w:lang w:eastAsia="fr-FR"/>
-            </w:rPr>
-          </w:pPr>
-          <w:hyperlink w:anchor="_Toc467434715" w:history="1">
-            <w:r>
-              <w:rPr>
-                <w:rStyle w:val="Lienhypertexte"/>
-                <w:noProof/>
-              </w:rPr>
-              <w:t>1.6.2 – TCP</w:t>
-            </w:r>
-            <w:r>
-              <w:rPr>
-                <w:noProof/>
-                <w:webHidden/>
-              </w:rPr>
-              <w:tab/>
-            </w:r>
-            <w:r>
-              <w:rPr>
-                <w:noProof/>
-                <w:webHidden/>
-              </w:rPr>
-              <w:fldChar w:fldCharType="begin"/>
-            </w:r>
-            <w:r>
-              <w:rPr>
-                <w:noProof/>
-                <w:webHidden/>
-              </w:rPr>
-              <w:instrText xml:space="preserve"> PAGEREF _Toc467434715 \h </w:instrText>
-            </w:r>
-            <w:r>
-              <w:rPr>
-                <w:noProof/>
-                <w:webHidden/>
-              </w:rPr>
-            </w:r>
-            <w:r>
-              <w:rPr>
-                <w:noProof/>
-                <w:webHidden/>
-              </w:rPr>
-              <w:fldChar w:fldCharType="separate"/>
-            </w:r>
-            <w:r>
-              <w:rPr>
-                <w:noProof/>
-                <w:webHidden/>
-              </w:rPr>
-              <w:t>6</w:t>
-            </w:r>
-            <w:r>
-              <w:rPr>
-                <w:noProof/>
-                <w:webHidden/>
-              </w:rPr>
-              <w:fldChar w:fldCharType="end"/>
-            </w:r>
-          </w:hyperlink>
-        </w:p>
-        <w:p>
-          <w:pPr>
-            <w:pStyle w:val="TM1"/>
-            <w:tabs>
-              <w:tab w:val="right" w:leader="dot" w:pos="9062"/>
-            </w:tabs>
-            <w:rPr>
-              <w:rFonts w:eastAsiaTheme="minorEastAsia"/>
-              <w:noProof/>
-              <w:lang w:eastAsia="fr-FR"/>
-            </w:rPr>
-          </w:pPr>
-          <w:hyperlink w:anchor="_Toc467434716" w:history="1">
-            <w:r>
-              <w:rPr>
-                <w:rStyle w:val="Lienhypertexte"/>
-                <w:noProof/>
-              </w:rPr>
-              <w:t>2 – Analyse d’une trace Wireshark (exemples_dns.pcapng)</w:t>
-            </w:r>
-            <w:r>
-              <w:rPr>
-                <w:noProof/>
-                <w:webHidden/>
-              </w:rPr>
-              <w:tab/>
-            </w:r>
-            <w:r>
-              <w:rPr>
-                <w:noProof/>
-                <w:webHidden/>
-              </w:rPr>
-              <w:fldChar w:fldCharType="begin"/>
-            </w:r>
-            <w:r>
-              <w:rPr>
-                <w:noProof/>
-                <w:webHidden/>
-              </w:rPr>
-              <w:instrText xml:space="preserve"> PAGEREF _Toc467434716 \h </w:instrText>
+              <w:instrText xml:space="preserve"> PAGEREF _Toc467584536 \h </w:instrText>
             </w:r>
             <w:r>
               <w:rPr>
@@ -788,27 +907,13 @@
               <w:lang w:eastAsia="fr-FR"/>
             </w:rPr>
           </w:pPr>
-          <w:hyperlink w:anchor="_Toc467434717" w:history="1">
+          <w:hyperlink w:anchor="_Toc467584537" w:history="1">
             <w:r>
               <w:rPr>
                 <w:rStyle w:val="Lienhypertexte"/>
                 <w:noProof/>
               </w:rPr>
-              <w:t>2.1 - Paqu</w:t>
-            </w:r>
-            <w:r>
-              <w:rPr>
-                <w:rStyle w:val="Lienhypertexte"/>
-                <w:noProof/>
-              </w:rPr>
-              <w:t>e</w:t>
-            </w:r>
-            <w:r>
-              <w:rPr>
-                <w:rStyle w:val="Lienhypertexte"/>
-                <w:noProof/>
-              </w:rPr>
-              <w:t>t n°1 :</w:t>
+              <w:t>2.2 - Paquet n°2 :</w:t>
             </w:r>
             <w:r>
               <w:rPr>
@@ -829,7 +934,7 @@
                 <w:noProof/>
                 <w:webHidden/>
               </w:rPr>
-              <w:instrText xml:space="preserve"> PAGEREF _Toc467434717 \h </w:instrText>
+              <w:instrText xml:space="preserve"> PAGEREF _Toc467584537 \h </w:instrText>
             </w:r>
             <w:r>
               <w:rPr>
@@ -849,7 +954,7 @@
                 <w:noProof/>
                 <w:webHidden/>
               </w:rPr>
-              <w:t>7</w:t>
+              <w:t>8</w:t>
             </w:r>
             <w:r>
               <w:rPr>
@@ -872,13 +977,13 @@
               <w:lang w:eastAsia="fr-FR"/>
             </w:rPr>
           </w:pPr>
-          <w:hyperlink w:anchor="_Toc467434718" w:history="1">
+          <w:hyperlink w:anchor="_Toc467584538" w:history="1">
             <w:r>
               <w:rPr>
                 <w:rStyle w:val="Lienhypertexte"/>
                 <w:noProof/>
               </w:rPr>
-              <w:t>2.2 - Paquet n°2 :</w:t>
+              <w:t>2.3 - Paquet n°3 :</w:t>
             </w:r>
             <w:r>
               <w:rPr>
@@ -899,7 +1004,7 @@
                 <w:noProof/>
                 <w:webHidden/>
               </w:rPr>
-              <w:instrText xml:space="preserve"> PAGEREF _Toc467434718 \h </w:instrText>
+              <w:instrText xml:space="preserve"> PAGEREF _Toc467584538 \h </w:instrText>
             </w:r>
             <w:r>
               <w:rPr>
@@ -919,7 +1024,7 @@
                 <w:noProof/>
                 <w:webHidden/>
               </w:rPr>
-              <w:t>8</w:t>
+              <w:t>9</w:t>
             </w:r>
             <w:r>
               <w:rPr>
@@ -969,11 +1074,12 @@
       <w:pPr>
         <w:pStyle w:val="Titre1"/>
       </w:pPr>
-      <w:bookmarkStart w:id="0" w:name="_Toc467434707"/>
-      <w:r>
+      <w:bookmarkStart w:id="1" w:name="_Toc467584526"/>
+      <w:r>
+        <w:lastRenderedPageBreak/>
         <w:t>1 – Synthèse RFC1035</w:t>
       </w:r>
-      <w:bookmarkEnd w:id="0"/>
+      <w:bookmarkEnd w:id="1"/>
     </w:p>
     <w:p>
       <w:r>
@@ -984,11 +1090,11 @@
       <w:pPr>
         <w:pStyle w:val="Titre2"/>
       </w:pPr>
-      <w:bookmarkStart w:id="1" w:name="_Toc467434708"/>
+      <w:bookmarkStart w:id="2" w:name="_Toc467584527"/>
       <w:r>
         <w:t>1.1 – Message</w:t>
       </w:r>
-      <w:bookmarkEnd w:id="1"/>
+      <w:bookmarkEnd w:id="2"/>
     </w:p>
     <w:p>
       <w:r>
@@ -1089,10 +1195,7 @@
               <w:jc w:val="center"/>
             </w:pPr>
             <w:r>
-              <w:t xml:space="preserve">Réponse (de la part des enregistrements de </w:t>
-            </w:r>
-            <w:r>
-              <w:t>ressources)</w:t>
+              <w:t>Réponse (de la part des enregistrements de ressources)</w:t>
             </w:r>
           </w:p>
         </w:tc>
@@ -1153,11 +1256,11 @@
       <w:pPr>
         <w:pStyle w:val="Titre2"/>
       </w:pPr>
-      <w:bookmarkStart w:id="2" w:name="_Toc467434709"/>
+      <w:bookmarkStart w:id="3" w:name="_Toc467584528"/>
       <w:r>
         <w:t>1.2 – En-tête</w:t>
       </w:r>
-      <w:bookmarkEnd w:id="2"/>
+      <w:bookmarkEnd w:id="3"/>
     </w:p>
     <w:p>
       <w:r>
@@ -1473,7 +1576,6 @@
               <w:jc w:val="center"/>
             </w:pPr>
             <w:r>
-              <w:lastRenderedPageBreak/>
               <w:t>NSCOUNT</w:t>
             </w:r>
           </w:p>
@@ -1524,10 +1626,7 @@
     </w:p>
     <w:p>
       <w:r>
-        <w:t xml:space="preserve">OPCODE : Nature de la requête. Définie </w:t>
-      </w:r>
-      <w:r>
-        <w:t>par la question et réutilisée par la réponse. Les valeurs utilisées sont 0 pour une requête standard, 1 pour une requête inversée</w:t>
+        <w:t>OPCODE : Nature de la requête. Définie par la question et réutilisée par la réponse. Les valeurs utilisées sont 0 pour une requête standard, 1 pour une requête inversée</w:t>
       </w:r>
       <w:r>
         <w:t xml:space="preserve"> et 2 pour une requête de statut</w:t>
@@ -1538,10 +1637,7 @@
     </w:p>
     <w:p>
       <w:r>
-        <w:t>AA : Utilisé pour la réponse, vaut 1 si le premier serveur qui répond est une autorité pour l</w:t>
-      </w:r>
-      <w:r>
-        <w:t>e domaine demandé, 0 sinon.</w:t>
+        <w:t>AA : Utilisé pour la réponse, vaut 1 si le premier serveur qui répond est une autorité pour le domaine demandé, 0 sinon.</w:t>
       </w:r>
     </w:p>
     <w:p>
@@ -1551,6 +1647,7 @@
     </w:p>
     <w:p>
       <w:r>
+        <w:lastRenderedPageBreak/>
         <w:t>RD : Utilisé par la question, indique si la question veut une réponse récursivement au niveau des serveurs de noms.</w:t>
       </w:r>
     </w:p>
@@ -1562,10 +1659,7 @@
         <w:t>: Utilisé</w:t>
       </w:r>
       <w:r>
-        <w:t xml:space="preserve"> par la réponse, indique si le serveur de noms supporte l</w:t>
-      </w:r>
-      <w:r>
-        <w:t>es questions récursives.</w:t>
+        <w:t xml:space="preserve"> par la réponse, indique si le serveur de noms supporte les questions récursives.</w:t>
       </w:r>
     </w:p>
     <w:p>
@@ -1599,10 +1693,7 @@
       <w:proofErr w:type="gramEnd"/>
       <w:r>
         <w:br/>
-        <w:t xml:space="preserve">4 – Non implémenté (cette requête n’est pas supportée par le </w:t>
-      </w:r>
-      <w:r>
-        <w:t>serveur)</w:t>
+        <w:t>4 – Non implémenté (cette requête n’est pas supportée par le serveur)</w:t>
       </w:r>
       <w:r>
         <w:br/>
@@ -1631,10 +1722,7 @@
     </w:p>
     <w:p>
       <w:r>
-        <w:t>NSCOUNT : Nombre de ser</w:t>
-      </w:r>
-      <w:r>
-        <w:t>veurs de noms dans la section autorité</w:t>
+        <w:t>NSCOUNT : Nombre de serveurs de noms dans la section autorité</w:t>
       </w:r>
     </w:p>
     <w:p>
@@ -1646,11 +1734,11 @@
       <w:pPr>
         <w:pStyle w:val="Titre2"/>
       </w:pPr>
-      <w:bookmarkStart w:id="3" w:name="_Toc467434710"/>
+      <w:bookmarkStart w:id="4" w:name="_Toc467584529"/>
       <w:r>
         <w:t>1.3 – Question</w:t>
       </w:r>
-      <w:bookmarkEnd w:id="3"/>
+      <w:bookmarkEnd w:id="4"/>
     </w:p>
     <w:p>
       <w:r>
@@ -1754,10 +1842,7 @@
               <w:jc w:val="center"/>
             </w:pPr>
             <w:r>
-              <w:t xml:space="preserve">QCLASS (classe de la requête, IN </w:t>
-            </w:r>
-            <w:r>
-              <w:t>pour internet par exemple)</w:t>
+              <w:t>QCLASS (classe de la requête, IN pour internet par exemple)</w:t>
             </w:r>
           </w:p>
         </w:tc>
@@ -1766,10 +1851,7 @@
     <w:p/>
     <w:p>
       <w:r>
-        <w:t xml:space="preserve">QNAME : Suite de labels qui décrivent le nom de domaine. Un label est composé d’un octet qui indique la taille d’une chaîne de caractères (qui décrit le sous-domaine) puis un à un les caractères de cette chaîne. Un label a </w:t>
-      </w:r>
-      <w:r>
-        <w:t>obligatoirement ses deux bits de poids fort à 0. La suite se termine par un octet à 0 (pour la racine).</w:t>
+        <w:t>QNAME : Suite de labels qui décrivent le nom de domaine. Un label est composé d’un octet qui indique la taille d’une chaîne de caractères (qui décrit le sous-domaine) puis un à un les caractères de cette chaîne. Un label a obligatoirement ses deux bits de poids fort à 0. La suite se termine par un octet à 0 (pour la racine).</w:t>
       </w:r>
     </w:p>
     <w:p>
@@ -2102,6 +2184,7 @@
               <w:jc w:val="center"/>
             </w:pPr>
             <w:r>
+              <w:lastRenderedPageBreak/>
               <w:t>N</w:t>
             </w:r>
           </w:p>
@@ -2219,10 +2302,7 @@
               <w:jc w:val="center"/>
             </w:pPr>
             <w:r>
-              <w:t xml:space="preserve">(la racine n’a </w:t>
-            </w:r>
-            <w:r>
-              <w:t>pas de label)</w:t>
+              <w:t>(la racine n’a pas de label)</w:t>
             </w:r>
           </w:p>
         </w:tc>
@@ -2233,11 +2313,11 @@
       <w:pPr>
         <w:pStyle w:val="Titre2"/>
       </w:pPr>
-      <w:bookmarkStart w:id="4" w:name="_Toc467434711"/>
+      <w:bookmarkStart w:id="5" w:name="_Toc467584530"/>
       <w:r>
         <w:t>1.4 – Enregistrement de ressource</w:t>
       </w:r>
-      <w:bookmarkEnd w:id="4"/>
+      <w:bookmarkEnd w:id="5"/>
     </w:p>
     <w:p>
       <w:r>
@@ -2427,10 +2507,7 @@
     </w:p>
     <w:p>
       <w:r>
-        <w:t xml:space="preserve">TYPE : Le type des </w:t>
-      </w:r>
-      <w:r>
-        <w:t>données de la sous-section RDATA</w:t>
+        <w:t>TYPE : Le type des données de la sous-section RDATA</w:t>
       </w:r>
     </w:p>
     <w:p>
@@ -2440,17 +2517,13 @@
     </w:p>
     <w:p>
       <w:r>
-        <w:lastRenderedPageBreak/>
         <w:t xml:space="preserve">TTL : Un entier non signé sur 32 bits qui indique si le serveur qui manipule le message doit garder les informations dans sa cache. Chaque serveur </w:t>
       </w:r>
       <w:r>
         <w:t>décrémente</w:t>
       </w:r>
       <w:r>
-        <w:t xml:space="preserve"> cet enti</w:t>
-      </w:r>
-      <w:r>
-        <w:t>er et un entier à 0 signifie la fin du message.</w:t>
+        <w:t xml:space="preserve"> cet entier et un entier à 0 signifie la fin du message.</w:t>
       </w:r>
     </w:p>
     <w:p>
@@ -2467,18 +2540,15 @@
       <w:pPr>
         <w:pStyle w:val="Titre2"/>
       </w:pPr>
-      <w:bookmarkStart w:id="5" w:name="_Toc467434712"/>
+      <w:bookmarkStart w:id="6" w:name="_Toc467584531"/>
       <w:r>
         <w:t>1.5 – Compression de message</w:t>
       </w:r>
-      <w:bookmarkEnd w:id="5"/>
-    </w:p>
-    <w:p>
-      <w:r>
-        <w:t>Pour limiter la taille des messages, lorsqu’un nom de do</w:t>
-      </w:r>
-      <w:r>
-        <w:t xml:space="preserve">maine est déjà présent dans la section QNAME, on </w:t>
+      <w:bookmarkEnd w:id="6"/>
+    </w:p>
+    <w:p>
+      <w:r>
+        <w:t xml:space="preserve">Pour limiter la taille des messages, lorsqu’un nom de domaine est déjà présent dans la section QNAME, on </w:t>
       </w:r>
       <w:r>
         <w:t>ajoute</w:t>
@@ -2676,6 +2746,7 @@
               <w:jc w:val="center"/>
             </w:pPr>
             <w:r>
+              <w:lastRenderedPageBreak/>
               <w:t>E</w:t>
             </w:r>
           </w:p>
@@ -2989,11 +3060,11 @@
       <w:pPr>
         <w:pStyle w:val="Titre2"/>
       </w:pPr>
-      <w:bookmarkStart w:id="6" w:name="_Toc467434713"/>
+      <w:bookmarkStart w:id="7" w:name="_Toc467584532"/>
       <w:r>
         <w:t>1.6 – Transport</w:t>
       </w:r>
-      <w:bookmarkEnd w:id="6"/>
+      <w:bookmarkEnd w:id="7"/>
     </w:p>
     <w:p>
       <w:r>
@@ -3004,11 +3075,11 @@
       <w:pPr>
         <w:pStyle w:val="Titre3"/>
       </w:pPr>
-      <w:bookmarkStart w:id="7" w:name="_Toc467434714"/>
+      <w:bookmarkStart w:id="8" w:name="_Toc467584533"/>
       <w:r>
         <w:t>1.6.1 – UDP</w:t>
       </w:r>
-      <w:bookmarkEnd w:id="7"/>
+      <w:bookmarkEnd w:id="8"/>
     </w:p>
     <w:p>
       <w:r>
@@ -3018,10 +3089,7 @@
         <w:t>messages</w:t>
       </w:r>
       <w:r>
-        <w:t xml:space="preserve"> UDP sont restreints à 512 octets (hors en-têtes IP et</w:t>
-      </w:r>
-      <w:r>
-        <w:t xml:space="preserve"> UDP). Les messages plus longs sont tronqués.</w:t>
+        <w:t xml:space="preserve"> UDP sont restreints à 512 octets (hors en-têtes IP et UDP). Les messages plus longs sont tronqués.</w:t>
       </w:r>
     </w:p>
     <w:p>
@@ -3040,10 +3108,7 @@
         <w:ind w:left="720"/>
       </w:pPr>
       <w:r>
-        <w:t xml:space="preserve">- le client devrait essayer différents serveurs et noms de serveur avant de répéter sa requête à la même adresse de </w:t>
-      </w:r>
-      <w:r>
-        <w:t>serveur ;</w:t>
+        <w:t>- le client devrait essayer différents serveurs et noms de serveur avant de répéter sa requête à la même adresse de serveur ;</w:t>
       </w:r>
       <w:r>
         <w:br/>
@@ -3054,12 +3119,11 @@
       <w:pPr>
         <w:pStyle w:val="Titre3"/>
       </w:pPr>
-      <w:bookmarkStart w:id="8" w:name="_Toc467434715"/>
-      <w:r>
-        <w:lastRenderedPageBreak/>
+      <w:bookmarkStart w:id="9" w:name="_Toc467584534"/>
+      <w:r>
         <w:t>1.6.2 – TCP</w:t>
       </w:r>
-      <w:bookmarkEnd w:id="8"/>
+      <w:bookmarkEnd w:id="9"/>
     </w:p>
     <w:p>
       <w:r>
@@ -3073,10 +3137,7 @@
     </w:p>
     <w:p>
       <w:r>
-        <w:t>- le serveur ne</w:t>
-      </w:r>
-      <w:r>
-        <w:t xml:space="preserve"> devrait pas arrêter ses activités dans l’attentes des données TCP ;</w:t>
+        <w:t>- le serveur ne devrait pas arrêter ses activités dans l’attentes des données TCP ;</w:t>
       </w:r>
       <w:r>
         <w:br/>
@@ -3090,10 +3151,7 @@
         <w:t>demandera</w:t>
       </w:r>
       <w:r>
-        <w:t xml:space="preserve"> la fin de la connexion. Il devrait donc maintenir sa partie de la connexion jus</w:t>
-      </w:r>
-      <w:r>
-        <w:t>qu’à la fin de la transmission des données demandées par le client ;</w:t>
+        <w:t xml:space="preserve"> la fin de la connexion. Il devrait donc maintenir sa partie de la connexion jusqu’à la fin de la transmission des données demandées par le client ;</w:t>
       </w:r>
       <w:r>
         <w:br/>
@@ -3108,7 +3166,7 @@
       <w:pPr>
         <w:pStyle w:val="Titre1"/>
       </w:pPr>
-      <w:bookmarkStart w:id="9" w:name="_Toc467434716"/>
+      <w:bookmarkStart w:id="10" w:name="_Toc467584535"/>
       <w:r>
         <w:t>2 – Analyse</w:t>
       </w:r>
@@ -3134,7 +3192,7 @@
       <w:r>
         <w:t>)</w:t>
       </w:r>
-      <w:bookmarkEnd w:id="9"/>
+      <w:bookmarkEnd w:id="10"/>
     </w:p>
     <w:p>
       <w:r>
@@ -3154,7 +3212,7 @@
       <w:pPr>
         <w:pStyle w:val="Titre2"/>
       </w:pPr>
-      <w:bookmarkStart w:id="10" w:name="_Toc467434717"/>
+      <w:bookmarkStart w:id="11" w:name="_Toc467584536"/>
       <w:r>
         <w:t xml:space="preserve">2.1 - </w:t>
       </w:r>
@@ -3167,7 +3225,7 @@
       <w:r>
         <w:t> :</w:t>
       </w:r>
-      <w:bookmarkEnd w:id="10"/>
+      <w:bookmarkEnd w:id="11"/>
     </w:p>
     <w:tbl>
       <w:tblPr>
@@ -4595,10 +4653,7 @@
         <w:shd w:val="clear" w:color="auto" w:fill="FFFF00"/>
       </w:pPr>
       <w:r>
-        <w:t>Octets 38 à 39 : Taille</w:t>
-      </w:r>
-      <w:r>
-        <w:t xml:space="preserve"> du paquet (en-tête UDP + contenu</w:t>
+        <w:t>Octets 38 à 39 : Taille du paquet (en-tête UDP + contenu</w:t>
       </w:r>
       <w:r>
         <w:t>)</w:t>
@@ -4631,6 +4686,7 @@
         <w:shd w:val="clear" w:color="auto" w:fill="A8D08D" w:themeFill="accent6" w:themeFillTint="99"/>
       </w:pPr>
       <w:r>
+        <w:lastRenderedPageBreak/>
         <w:t>DNS</w:t>
       </w:r>
       <w:r>
@@ -4802,15 +4858,11 @@
       <w:pPr>
         <w:pStyle w:val="Titre2"/>
       </w:pPr>
-      <w:bookmarkStart w:id="11" w:name="_Toc467434718"/>
-      <w:bookmarkStart w:id="12" w:name="_GoBack"/>
-      <w:r>
-        <w:t>2.2 - Paquet n°2</w:t>
-      </w:r>
-      <w:r>
-        <w:t> :</w:t>
-      </w:r>
-      <w:bookmarkEnd w:id="11"/>
+      <w:bookmarkStart w:id="12" w:name="_Toc467584537"/>
+      <w:r>
+        <w:t>2.2 - Paquet n°2 :</w:t>
+      </w:r>
+      <w:bookmarkEnd w:id="12"/>
     </w:p>
     <w:tbl>
       <w:tblPr>
@@ -4834,7 +4886,6 @@
             <w:tcW w:w="1132" w:type="dxa"/>
             <w:shd w:val="clear" w:color="auto" w:fill="ED7D31" w:themeFill="accent2"/>
           </w:tcPr>
-          <w:bookmarkEnd w:id="12"/>
           <w:p>
             <w:pPr>
               <w:jc w:val="center"/>
@@ -6057,10 +6108,7 @@
         <w:shd w:val="clear" w:color="auto" w:fill="FFC000" w:themeFill="accent4"/>
       </w:pPr>
       <w:r>
-        <w:t>Octets 18 à 19 : ID</w:t>
-      </w:r>
-      <w:r>
-        <w:t xml:space="preserve"> = 0x8BE4</w:t>
+        <w:t>Octets 18 à 19 : ID = 0x8BE4</w:t>
       </w:r>
     </w:p>
     <w:p>
@@ -6112,10 +6160,7 @@
         <w:shd w:val="clear" w:color="auto" w:fill="FFC000" w:themeFill="accent4"/>
       </w:pPr>
       <w:r>
-        <w:t>Octets 24 à 25 : Checksum de l’en-tête</w:t>
-      </w:r>
-      <w:r>
-        <w:t xml:space="preserve"> = 0x1833</w:t>
+        <w:t>Octets 24 à 25 : Checksum de l’en-tête = 0x1833</w:t>
       </w:r>
     </w:p>
     <w:p>
@@ -6141,6 +6186,7 @@
         <w:shd w:val="clear" w:color="auto" w:fill="FFC000" w:themeFill="accent4"/>
       </w:pPr>
       <w:r>
+        <w:lastRenderedPageBreak/>
         <w:t>Octets 30 à 33 : Adresse destination = 10.14.128.125</w:t>
       </w:r>
     </w:p>
@@ -6162,10 +6208,7 @@
         <w:shd w:val="clear" w:color="auto" w:fill="FFFF00"/>
       </w:pPr>
       <w:r>
-        <w:t>Octets 34 à 35 : Port source = 365</w:t>
-      </w:r>
-      <w:r>
-        <w:t>17</w:t>
+        <w:t>Octets 34 à 35 : Port source = 36517</w:t>
       </w:r>
     </w:p>
     <w:p>
@@ -6241,10 +6284,7 @@
         <w:shd w:val="clear" w:color="auto" w:fill="A8D08D" w:themeFill="accent6" w:themeFillTint="99"/>
       </w:pPr>
       <w:r>
-        <w:t>Octets 42 à 43 : ID de la transaction = 0x</w:t>
-      </w:r>
-      <w:r>
-        <w:t>84C0</w:t>
+        <w:t>Octets 42 à 43 : ID de la transaction = 0x84C0</w:t>
       </w:r>
     </w:p>
     <w:p>
@@ -6351,10 +6391,7 @@
         <w:shd w:val="clear" w:color="auto" w:fill="A8D08D" w:themeFill="accent6" w:themeFillTint="99"/>
       </w:pPr>
       <w:r>
-        <w:t>Octets 70 à 71 : QTYPE = A</w:t>
-      </w:r>
-      <w:r>
-        <w:t>AAA</w:t>
+        <w:t>Octets 70 à 71 : QTYPE = AAAA</w:t>
       </w:r>
     </w:p>
     <w:p>
@@ -6370,7 +6407,2459 @@
         <w:t>Octets 72 à 73 : QCLASS = IN</w:t>
       </w:r>
     </w:p>
+    <w:p>
+      <w:pPr>
+        <w:pStyle w:val="Titre2"/>
+      </w:pPr>
+      <w:bookmarkStart w:id="13" w:name="_Toc467584538"/>
+      <w:r>
+        <w:t>2.3 - Paquet n°3 :</w:t>
+      </w:r>
+      <w:bookmarkEnd w:id="13"/>
+    </w:p>
+    <w:tbl>
+      <w:tblPr>
+        <w:tblStyle w:val="Grilledutableau"/>
+        <w:tblW w:w="0" w:type="auto"/>
+        <w:tblLook w:val="04A0" w:firstRow="1" w:lastRow="0" w:firstColumn="1" w:lastColumn="0" w:noHBand="0" w:noVBand="1"/>
+      </w:tblPr>
+      <w:tblGrid>
+        <w:gridCol w:w="1132"/>
+        <w:gridCol w:w="1132"/>
+        <w:gridCol w:w="1133"/>
+        <w:gridCol w:w="1133"/>
+        <w:gridCol w:w="1133"/>
+        <w:gridCol w:w="1133"/>
+        <w:gridCol w:w="1133"/>
+        <w:gridCol w:w="1133"/>
+      </w:tblGrid>
+      <w:tr>
+        <w:tc>
+          <w:tcPr>
+            <w:tcW w:w="1132" w:type="dxa"/>
+            <w:shd w:val="clear" w:color="auto" w:fill="ED7D31" w:themeFill="accent2"/>
+          </w:tcPr>
+          <w:p>
+            <w:pPr>
+              <w:jc w:val="center"/>
+            </w:pPr>
+            <w:r>
+              <w:t>08</w:t>
+            </w:r>
+          </w:p>
+        </w:tc>
+        <w:tc>
+          <w:tcPr>
+            <w:tcW w:w="1132" w:type="dxa"/>
+            <w:shd w:val="clear" w:color="auto" w:fill="ED7D31" w:themeFill="accent2"/>
+          </w:tcPr>
+          <w:p>
+            <w:pPr>
+              <w:jc w:val="center"/>
+            </w:pPr>
+            <w:r>
+              <w:t>00</w:t>
+            </w:r>
+          </w:p>
+        </w:tc>
+        <w:tc>
+          <w:tcPr>
+            <w:tcW w:w="1133" w:type="dxa"/>
+            <w:shd w:val="clear" w:color="auto" w:fill="ED7D31" w:themeFill="accent2"/>
+          </w:tcPr>
+          <w:p>
+            <w:pPr>
+              <w:jc w:val="center"/>
+            </w:pPr>
+            <w:r>
+              <w:t>27</w:t>
+            </w:r>
+          </w:p>
+        </w:tc>
+        <w:tc>
+          <w:tcPr>
+            <w:tcW w:w="1133" w:type="dxa"/>
+            <w:shd w:val="clear" w:color="auto" w:fill="ED7D31" w:themeFill="accent2"/>
+          </w:tcPr>
+          <w:p>
+            <w:pPr>
+              <w:jc w:val="center"/>
+            </w:pPr>
+            <w:r>
+              <w:t>06</w:t>
+            </w:r>
+          </w:p>
+        </w:tc>
+        <w:tc>
+          <w:tcPr>
+            <w:tcW w:w="1133" w:type="dxa"/>
+            <w:shd w:val="clear" w:color="auto" w:fill="ED7D31" w:themeFill="accent2"/>
+          </w:tcPr>
+          <w:p>
+            <w:pPr>
+              <w:jc w:val="center"/>
+            </w:pPr>
+            <w:r>
+              <w:t>53</w:t>
+            </w:r>
+          </w:p>
+        </w:tc>
+        <w:tc>
+          <w:tcPr>
+            <w:tcW w:w="1133" w:type="dxa"/>
+            <w:shd w:val="clear" w:color="auto" w:fill="ED7D31" w:themeFill="accent2"/>
+          </w:tcPr>
+          <w:p>
+            <w:pPr>
+              <w:jc w:val="center"/>
+            </w:pPr>
+            <w:r>
+              <w:t>79</w:t>
+            </w:r>
+          </w:p>
+        </w:tc>
+        <w:tc>
+          <w:tcPr>
+            <w:tcW w:w="1133" w:type="dxa"/>
+            <w:shd w:val="clear" w:color="auto" w:fill="ED7D31" w:themeFill="accent2"/>
+          </w:tcPr>
+          <w:p>
+            <w:pPr>
+              <w:jc w:val="center"/>
+            </w:pPr>
+            <w:r>
+              <w:t>52</w:t>
+            </w:r>
+          </w:p>
+        </w:tc>
+        <w:tc>
+          <w:tcPr>
+            <w:tcW w:w="1133" w:type="dxa"/>
+            <w:shd w:val="clear" w:color="auto" w:fill="ED7D31" w:themeFill="accent2"/>
+          </w:tcPr>
+          <w:p>
+            <w:pPr>
+              <w:jc w:val="center"/>
+            </w:pPr>
+            <w:r>
+              <w:t>54</w:t>
+            </w:r>
+          </w:p>
+        </w:tc>
+      </w:tr>
+      <w:tr>
+        <w:tc>
+          <w:tcPr>
+            <w:tcW w:w="1132" w:type="dxa"/>
+            <w:shd w:val="clear" w:color="auto" w:fill="ED7D31" w:themeFill="accent2"/>
+          </w:tcPr>
+          <w:p>
+            <w:pPr>
+              <w:jc w:val="center"/>
+            </w:pPr>
+            <w:r>
+              <w:t>00</w:t>
+            </w:r>
+          </w:p>
+        </w:tc>
+        <w:tc>
+          <w:tcPr>
+            <w:tcW w:w="1132" w:type="dxa"/>
+            <w:shd w:val="clear" w:color="auto" w:fill="ED7D31" w:themeFill="accent2"/>
+          </w:tcPr>
+          <w:p>
+            <w:pPr>
+              <w:jc w:val="center"/>
+            </w:pPr>
+            <w:r>
+              <w:t>12</w:t>
+            </w:r>
+          </w:p>
+        </w:tc>
+        <w:tc>
+          <w:tcPr>
+            <w:tcW w:w="1133" w:type="dxa"/>
+            <w:shd w:val="clear" w:color="auto" w:fill="ED7D31" w:themeFill="accent2"/>
+          </w:tcPr>
+          <w:p>
+            <w:pPr>
+              <w:jc w:val="center"/>
+            </w:pPr>
+            <w:r>
+              <w:t>35</w:t>
+            </w:r>
+          </w:p>
+        </w:tc>
+        <w:tc>
+          <w:tcPr>
+            <w:tcW w:w="1133" w:type="dxa"/>
+            <w:shd w:val="clear" w:color="auto" w:fill="ED7D31" w:themeFill="accent2"/>
+          </w:tcPr>
+          <w:p>
+            <w:pPr>
+              <w:jc w:val="center"/>
+            </w:pPr>
+            <w:r>
+              <w:t>02</w:t>
+            </w:r>
+          </w:p>
+        </w:tc>
+        <w:tc>
+          <w:tcPr>
+            <w:tcW w:w="1133" w:type="dxa"/>
+            <w:shd w:val="clear" w:color="auto" w:fill="ED7D31" w:themeFill="accent2"/>
+          </w:tcPr>
+          <w:p>
+            <w:pPr>
+              <w:jc w:val="center"/>
+            </w:pPr>
+            <w:r>
+              <w:t>08</w:t>
+            </w:r>
+          </w:p>
+        </w:tc>
+        <w:tc>
+          <w:tcPr>
+            <w:tcW w:w="1133" w:type="dxa"/>
+            <w:shd w:val="clear" w:color="auto" w:fill="ED7D31" w:themeFill="accent2"/>
+          </w:tcPr>
+          <w:p>
+            <w:pPr>
+              <w:jc w:val="center"/>
+            </w:pPr>
+            <w:r>
+              <w:t>00</w:t>
+            </w:r>
+          </w:p>
+        </w:tc>
+        <w:tc>
+          <w:tcPr>
+            <w:tcW w:w="1133" w:type="dxa"/>
+            <w:shd w:val="clear" w:color="auto" w:fill="FFC000" w:themeFill="accent4"/>
+          </w:tcPr>
+          <w:p>
+            <w:pPr>
+              <w:jc w:val="center"/>
+            </w:pPr>
+            <w:r>
+              <w:t>45</w:t>
+            </w:r>
+          </w:p>
+        </w:tc>
+        <w:tc>
+          <w:tcPr>
+            <w:tcW w:w="1133" w:type="dxa"/>
+            <w:shd w:val="clear" w:color="auto" w:fill="FFC000" w:themeFill="accent4"/>
+          </w:tcPr>
+          <w:p>
+            <w:pPr>
+              <w:jc w:val="center"/>
+            </w:pPr>
+            <w:r>
+              <w:t>00</w:t>
+            </w:r>
+          </w:p>
+        </w:tc>
+      </w:tr>
+      <w:tr>
+        <w:tc>
+          <w:tcPr>
+            <w:tcW w:w="1132" w:type="dxa"/>
+            <w:shd w:val="clear" w:color="auto" w:fill="FFC000" w:themeFill="accent4"/>
+          </w:tcPr>
+          <w:p>
+            <w:pPr>
+              <w:jc w:val="center"/>
+            </w:pPr>
+            <w:r>
+              <w:t>00</w:t>
+            </w:r>
+          </w:p>
+        </w:tc>
+        <w:tc>
+          <w:tcPr>
+            <w:tcW w:w="1132" w:type="dxa"/>
+            <w:shd w:val="clear" w:color="auto" w:fill="FFC000" w:themeFill="accent4"/>
+          </w:tcPr>
+          <w:p>
+            <w:pPr>
+              <w:jc w:val="center"/>
+            </w:pPr>
+            <w:r>
+              <w:t>6A</w:t>
+            </w:r>
+          </w:p>
+        </w:tc>
+        <w:tc>
+          <w:tcPr>
+            <w:tcW w:w="1133" w:type="dxa"/>
+            <w:shd w:val="clear" w:color="auto" w:fill="FFC000" w:themeFill="accent4"/>
+          </w:tcPr>
+          <w:p>
+            <w:pPr>
+              <w:jc w:val="center"/>
+            </w:pPr>
+            <w:r>
+              <w:t>F2</w:t>
+            </w:r>
+          </w:p>
+        </w:tc>
+        <w:tc>
+          <w:tcPr>
+            <w:tcW w:w="1133" w:type="dxa"/>
+            <w:shd w:val="clear" w:color="auto" w:fill="FFC000" w:themeFill="accent4"/>
+          </w:tcPr>
+          <w:p>
+            <w:pPr>
+              <w:jc w:val="center"/>
+            </w:pPr>
+            <w:r>
+              <w:t>27</w:t>
+            </w:r>
+          </w:p>
+        </w:tc>
+        <w:tc>
+          <w:tcPr>
+            <w:tcW w:w="1133" w:type="dxa"/>
+            <w:shd w:val="clear" w:color="auto" w:fill="FFC000" w:themeFill="accent4"/>
+          </w:tcPr>
+          <w:p>
+            <w:pPr>
+              <w:jc w:val="center"/>
+            </w:pPr>
+            <w:r>
+              <w:t>00</w:t>
+            </w:r>
+          </w:p>
+        </w:tc>
+        <w:tc>
+          <w:tcPr>
+            <w:tcW w:w="1133" w:type="dxa"/>
+            <w:shd w:val="clear" w:color="auto" w:fill="FFC000" w:themeFill="accent4"/>
+          </w:tcPr>
+          <w:p>
+            <w:pPr>
+              <w:jc w:val="center"/>
+            </w:pPr>
+            <w:r>
+              <w:t>00</w:t>
+            </w:r>
+          </w:p>
+        </w:tc>
+        <w:tc>
+          <w:tcPr>
+            <w:tcW w:w="1133" w:type="dxa"/>
+            <w:shd w:val="clear" w:color="auto" w:fill="FFC000" w:themeFill="accent4"/>
+          </w:tcPr>
+          <w:p>
+            <w:pPr>
+              <w:jc w:val="center"/>
+            </w:pPr>
+            <w:r>
+              <w:t>40</w:t>
+            </w:r>
+          </w:p>
+        </w:tc>
+        <w:tc>
+          <w:tcPr>
+            <w:tcW w:w="1133" w:type="dxa"/>
+            <w:shd w:val="clear" w:color="auto" w:fill="FFC000" w:themeFill="accent4"/>
+          </w:tcPr>
+          <w:p>
+            <w:pPr>
+              <w:jc w:val="center"/>
+            </w:pPr>
+            <w:r>
+              <w:t>11</w:t>
+            </w:r>
+          </w:p>
+        </w:tc>
+      </w:tr>
+      <w:tr>
+        <w:tc>
+          <w:tcPr>
+            <w:tcW w:w="1132" w:type="dxa"/>
+            <w:shd w:val="clear" w:color="auto" w:fill="FFC000" w:themeFill="accent4"/>
+          </w:tcPr>
+          <w:p>
+            <w:pPr>
+              <w:jc w:val="center"/>
+            </w:pPr>
+            <w:r>
+              <w:t>F1</w:t>
+            </w:r>
+          </w:p>
+        </w:tc>
+        <w:tc>
+          <w:tcPr>
+            <w:tcW w:w="1132" w:type="dxa"/>
+            <w:shd w:val="clear" w:color="auto" w:fill="FFC000" w:themeFill="accent4"/>
+          </w:tcPr>
+          <w:p>
+            <w:pPr>
+              <w:jc w:val="center"/>
+            </w:pPr>
+            <w:r>
+              <w:t>C1</w:t>
+            </w:r>
+          </w:p>
+        </w:tc>
+        <w:tc>
+          <w:tcPr>
+            <w:tcW w:w="1133" w:type="dxa"/>
+            <w:shd w:val="clear" w:color="auto" w:fill="FFC000" w:themeFill="accent4"/>
+          </w:tcPr>
+          <w:p>
+            <w:pPr>
+              <w:jc w:val="center"/>
+            </w:pPr>
+            <w:r>
+              <w:t>0A</w:t>
+            </w:r>
+          </w:p>
+        </w:tc>
+        <w:tc>
+          <w:tcPr>
+            <w:tcW w:w="1133" w:type="dxa"/>
+            <w:shd w:val="clear" w:color="auto" w:fill="FFC000" w:themeFill="accent4"/>
+          </w:tcPr>
+          <w:p>
+            <w:pPr>
+              <w:jc w:val="center"/>
+            </w:pPr>
+            <w:r>
+              <w:t>0</w:t>
+            </w:r>
+            <w:r>
+              <w:rPr>
+                <w:vertAlign w:val="superscript"/>
+              </w:rPr>
+              <w:t>E</w:t>
+            </w:r>
+          </w:p>
+        </w:tc>
+        <w:tc>
+          <w:tcPr>
+            <w:tcW w:w="1133" w:type="dxa"/>
+            <w:shd w:val="clear" w:color="auto" w:fill="FFC000" w:themeFill="accent4"/>
+          </w:tcPr>
+          <w:p>
+            <w:pPr>
+              <w:jc w:val="center"/>
+            </w:pPr>
+            <w:r>
+              <w:t>80</w:t>
+            </w:r>
+          </w:p>
+        </w:tc>
+        <w:tc>
+          <w:tcPr>
+            <w:tcW w:w="1133" w:type="dxa"/>
+            <w:shd w:val="clear" w:color="auto" w:fill="FFC000" w:themeFill="accent4"/>
+          </w:tcPr>
+          <w:p>
+            <w:pPr>
+              <w:jc w:val="center"/>
+            </w:pPr>
+            <w:r>
+              <w:t>7D</w:t>
+            </w:r>
+          </w:p>
+        </w:tc>
+        <w:tc>
+          <w:tcPr>
+            <w:tcW w:w="1133" w:type="dxa"/>
+            <w:shd w:val="clear" w:color="auto" w:fill="FFC000" w:themeFill="accent4"/>
+          </w:tcPr>
+          <w:p>
+            <w:pPr>
+              <w:jc w:val="center"/>
+            </w:pPr>
+            <w:r>
+              <w:t>0A</w:t>
+            </w:r>
+          </w:p>
+        </w:tc>
+        <w:tc>
+          <w:tcPr>
+            <w:tcW w:w="1133" w:type="dxa"/>
+            <w:shd w:val="clear" w:color="auto" w:fill="FFC000" w:themeFill="accent4"/>
+          </w:tcPr>
+          <w:p>
+            <w:pPr>
+              <w:jc w:val="center"/>
+            </w:pPr>
+            <w:r>
+              <w:t>00</w:t>
+            </w:r>
+          </w:p>
+        </w:tc>
+      </w:tr>
+      <w:tr>
+        <w:tc>
+          <w:tcPr>
+            <w:tcW w:w="1132" w:type="dxa"/>
+            <w:shd w:val="clear" w:color="auto" w:fill="FFC000" w:themeFill="accent4"/>
+          </w:tcPr>
+          <w:p>
+            <w:pPr>
+              <w:jc w:val="center"/>
+            </w:pPr>
+            <w:r>
+              <w:t>02</w:t>
+            </w:r>
+          </w:p>
+        </w:tc>
+        <w:tc>
+          <w:tcPr>
+            <w:tcW w:w="1132" w:type="dxa"/>
+            <w:shd w:val="clear" w:color="auto" w:fill="FFC000" w:themeFill="accent4"/>
+          </w:tcPr>
+          <w:p>
+            <w:pPr>
+              <w:jc w:val="center"/>
+            </w:pPr>
+            <w:r>
+              <w:t>0F</w:t>
+            </w:r>
+          </w:p>
+        </w:tc>
+        <w:tc>
+          <w:tcPr>
+            <w:tcW w:w="1133" w:type="dxa"/>
+            <w:shd w:val="clear" w:color="auto" w:fill="FFFF00"/>
+          </w:tcPr>
+          <w:p>
+            <w:pPr>
+              <w:jc w:val="center"/>
+            </w:pPr>
+            <w:r>
+              <w:t>00</w:t>
+            </w:r>
+          </w:p>
+        </w:tc>
+        <w:tc>
+          <w:tcPr>
+            <w:tcW w:w="1133" w:type="dxa"/>
+            <w:shd w:val="clear" w:color="auto" w:fill="FFFF00"/>
+          </w:tcPr>
+          <w:p>
+            <w:pPr>
+              <w:jc w:val="center"/>
+            </w:pPr>
+            <w:r>
+              <w:t>35</w:t>
+            </w:r>
+          </w:p>
+        </w:tc>
+        <w:tc>
+          <w:tcPr>
+            <w:tcW w:w="1133" w:type="dxa"/>
+            <w:shd w:val="clear" w:color="auto" w:fill="FFFF00"/>
+          </w:tcPr>
+          <w:p>
+            <w:pPr>
+              <w:jc w:val="center"/>
+            </w:pPr>
+            <w:r>
+              <w:t>8B</w:t>
+            </w:r>
+          </w:p>
+        </w:tc>
+        <w:tc>
+          <w:tcPr>
+            <w:tcW w:w="1133" w:type="dxa"/>
+            <w:shd w:val="clear" w:color="auto" w:fill="FFFF00"/>
+          </w:tcPr>
+          <w:p>
+            <w:pPr>
+              <w:jc w:val="center"/>
+            </w:pPr>
+            <w:r>
+              <w:t>21</w:t>
+            </w:r>
+          </w:p>
+        </w:tc>
+        <w:tc>
+          <w:tcPr>
+            <w:tcW w:w="1133" w:type="dxa"/>
+            <w:shd w:val="clear" w:color="auto" w:fill="FFFF00"/>
+          </w:tcPr>
+          <w:p>
+            <w:pPr>
+              <w:jc w:val="center"/>
+            </w:pPr>
+            <w:r>
+              <w:t>00</w:t>
+            </w:r>
+          </w:p>
+        </w:tc>
+        <w:tc>
+          <w:tcPr>
+            <w:tcW w:w="1133" w:type="dxa"/>
+            <w:shd w:val="clear" w:color="auto" w:fill="FFFF00"/>
+          </w:tcPr>
+          <w:p>
+            <w:pPr>
+              <w:jc w:val="center"/>
+            </w:pPr>
+            <w:r>
+              <w:t>56</w:t>
+            </w:r>
+          </w:p>
+        </w:tc>
+      </w:tr>
+      <w:tr>
+        <w:tc>
+          <w:tcPr>
+            <w:tcW w:w="1132" w:type="dxa"/>
+            <w:shd w:val="clear" w:color="auto" w:fill="FFFF00"/>
+          </w:tcPr>
+          <w:p>
+            <w:pPr>
+              <w:jc w:val="center"/>
+            </w:pPr>
+            <w:r>
+              <w:t>FD</w:t>
+            </w:r>
+          </w:p>
+        </w:tc>
+        <w:tc>
+          <w:tcPr>
+            <w:tcW w:w="1132" w:type="dxa"/>
+            <w:shd w:val="clear" w:color="auto" w:fill="FFFF00"/>
+          </w:tcPr>
+          <w:p>
+            <w:pPr>
+              <w:jc w:val="center"/>
+            </w:pPr>
+            <w:r>
+              <w:t>2D</w:t>
+            </w:r>
+          </w:p>
+        </w:tc>
+        <w:tc>
+          <w:tcPr>
+            <w:tcW w:w="1133" w:type="dxa"/>
+            <w:shd w:val="clear" w:color="auto" w:fill="A8D08D" w:themeFill="accent6" w:themeFillTint="99"/>
+          </w:tcPr>
+          <w:p>
+            <w:pPr>
+              <w:jc w:val="center"/>
+            </w:pPr>
+            <w:r>
+              <w:t>84</w:t>
+            </w:r>
+          </w:p>
+        </w:tc>
+        <w:tc>
+          <w:tcPr>
+            <w:tcW w:w="1133" w:type="dxa"/>
+            <w:shd w:val="clear" w:color="auto" w:fill="A8D08D" w:themeFill="accent6" w:themeFillTint="99"/>
+          </w:tcPr>
+          <w:p>
+            <w:pPr>
+              <w:jc w:val="center"/>
+            </w:pPr>
+            <w:r>
+              <w:t>C0</w:t>
+            </w:r>
+          </w:p>
+        </w:tc>
+        <w:tc>
+          <w:tcPr>
+            <w:tcW w:w="1133" w:type="dxa"/>
+            <w:shd w:val="clear" w:color="auto" w:fill="A8D08D" w:themeFill="accent6" w:themeFillTint="99"/>
+          </w:tcPr>
+          <w:p>
+            <w:pPr>
+              <w:jc w:val="center"/>
+            </w:pPr>
+            <w:r>
+              <w:t>85</w:t>
+            </w:r>
+          </w:p>
+        </w:tc>
+        <w:tc>
+          <w:tcPr>
+            <w:tcW w:w="1133" w:type="dxa"/>
+            <w:shd w:val="clear" w:color="auto" w:fill="A8D08D" w:themeFill="accent6" w:themeFillTint="99"/>
+          </w:tcPr>
+          <w:p>
+            <w:pPr>
+              <w:jc w:val="center"/>
+            </w:pPr>
+            <w:r>
+              <w:t>00</w:t>
+            </w:r>
+          </w:p>
+        </w:tc>
+        <w:tc>
+          <w:tcPr>
+            <w:tcW w:w="1133" w:type="dxa"/>
+            <w:shd w:val="clear" w:color="auto" w:fill="A8D08D" w:themeFill="accent6" w:themeFillTint="99"/>
+          </w:tcPr>
+          <w:p>
+            <w:pPr>
+              <w:jc w:val="center"/>
+            </w:pPr>
+            <w:r>
+              <w:t>01</w:t>
+            </w:r>
+          </w:p>
+        </w:tc>
+        <w:tc>
+          <w:tcPr>
+            <w:tcW w:w="1133" w:type="dxa"/>
+            <w:shd w:val="clear" w:color="auto" w:fill="A8D08D" w:themeFill="accent6" w:themeFillTint="99"/>
+          </w:tcPr>
+          <w:p>
+            <w:pPr>
+              <w:jc w:val="center"/>
+            </w:pPr>
+            <w:r>
+              <w:t>00</w:t>
+            </w:r>
+          </w:p>
+        </w:tc>
+      </w:tr>
+      <w:tr>
+        <w:tc>
+          <w:tcPr>
+            <w:tcW w:w="1132" w:type="dxa"/>
+            <w:shd w:val="clear" w:color="auto" w:fill="A8D08D" w:themeFill="accent6" w:themeFillTint="99"/>
+          </w:tcPr>
+          <w:p>
+            <w:pPr>
+              <w:jc w:val="center"/>
+            </w:pPr>
+            <w:r>
+              <w:t>00</w:t>
+            </w:r>
+          </w:p>
+        </w:tc>
+        <w:tc>
+          <w:tcPr>
+            <w:tcW w:w="1132" w:type="dxa"/>
+            <w:shd w:val="clear" w:color="auto" w:fill="A8D08D" w:themeFill="accent6" w:themeFillTint="99"/>
+          </w:tcPr>
+          <w:p>
+            <w:pPr>
+              <w:jc w:val="center"/>
+            </w:pPr>
+            <w:r>
+              <w:t>00</w:t>
+            </w:r>
+          </w:p>
+        </w:tc>
+        <w:tc>
+          <w:tcPr>
+            <w:tcW w:w="1133" w:type="dxa"/>
+            <w:shd w:val="clear" w:color="auto" w:fill="A8D08D" w:themeFill="accent6" w:themeFillTint="99"/>
+          </w:tcPr>
+          <w:p>
+            <w:pPr>
+              <w:jc w:val="center"/>
+            </w:pPr>
+            <w:r>
+              <w:t>00</w:t>
+            </w:r>
+          </w:p>
+        </w:tc>
+        <w:tc>
+          <w:tcPr>
+            <w:tcW w:w="1133" w:type="dxa"/>
+            <w:shd w:val="clear" w:color="auto" w:fill="A8D08D" w:themeFill="accent6" w:themeFillTint="99"/>
+          </w:tcPr>
+          <w:p>
+            <w:pPr>
+              <w:jc w:val="center"/>
+            </w:pPr>
+            <w:r>
+              <w:t>01</w:t>
+            </w:r>
+          </w:p>
+        </w:tc>
+        <w:tc>
+          <w:tcPr>
+            <w:tcW w:w="1133" w:type="dxa"/>
+            <w:shd w:val="clear" w:color="auto" w:fill="A8D08D" w:themeFill="accent6" w:themeFillTint="99"/>
+          </w:tcPr>
+          <w:p>
+            <w:pPr>
+              <w:jc w:val="center"/>
+            </w:pPr>
+            <w:r>
+              <w:t>00</w:t>
+            </w:r>
+          </w:p>
+        </w:tc>
+        <w:tc>
+          <w:tcPr>
+            <w:tcW w:w="1133" w:type="dxa"/>
+            <w:shd w:val="clear" w:color="auto" w:fill="A8D08D" w:themeFill="accent6" w:themeFillTint="99"/>
+          </w:tcPr>
+          <w:p>
+            <w:pPr>
+              <w:jc w:val="center"/>
+            </w:pPr>
+            <w:r>
+              <w:t>00</w:t>
+            </w:r>
+          </w:p>
+        </w:tc>
+        <w:tc>
+          <w:tcPr>
+            <w:tcW w:w="1133" w:type="dxa"/>
+            <w:shd w:val="clear" w:color="auto" w:fill="A8D08D" w:themeFill="accent6" w:themeFillTint="99"/>
+          </w:tcPr>
+          <w:p>
+            <w:pPr>
+              <w:jc w:val="center"/>
+            </w:pPr>
+            <w:r>
+              <w:t>03</w:t>
+            </w:r>
+          </w:p>
+        </w:tc>
+        <w:tc>
+          <w:tcPr>
+            <w:tcW w:w="1133" w:type="dxa"/>
+            <w:shd w:val="clear" w:color="auto" w:fill="A8D08D" w:themeFill="accent6" w:themeFillTint="99"/>
+          </w:tcPr>
+          <w:p>
+            <w:pPr>
+              <w:jc w:val="center"/>
+            </w:pPr>
+            <w:r>
+              <w:t>64</w:t>
+            </w:r>
+          </w:p>
+        </w:tc>
+      </w:tr>
+      <w:tr>
+        <w:tc>
+          <w:tcPr>
+            <w:tcW w:w="1132" w:type="dxa"/>
+            <w:shd w:val="clear" w:color="auto" w:fill="A8D08D" w:themeFill="accent6" w:themeFillTint="99"/>
+          </w:tcPr>
+          <w:p>
+            <w:pPr>
+              <w:jc w:val="center"/>
+            </w:pPr>
+            <w:r>
+              <w:t>6E</w:t>
+            </w:r>
+          </w:p>
+        </w:tc>
+        <w:tc>
+          <w:tcPr>
+            <w:tcW w:w="1132" w:type="dxa"/>
+            <w:shd w:val="clear" w:color="auto" w:fill="A8D08D" w:themeFill="accent6" w:themeFillTint="99"/>
+          </w:tcPr>
+          <w:p>
+            <w:pPr>
+              <w:jc w:val="center"/>
+            </w:pPr>
+            <w:r>
+              <w:t>73</w:t>
+            </w:r>
+          </w:p>
+        </w:tc>
+        <w:tc>
+          <w:tcPr>
+            <w:tcW w:w="1133" w:type="dxa"/>
+            <w:shd w:val="clear" w:color="auto" w:fill="A8D08D" w:themeFill="accent6" w:themeFillTint="99"/>
+          </w:tcPr>
+          <w:p>
+            <w:pPr>
+              <w:jc w:val="center"/>
+            </w:pPr>
+            <w:r>
+              <w:t>07</w:t>
+            </w:r>
+          </w:p>
+        </w:tc>
+        <w:tc>
+          <w:tcPr>
+            <w:tcW w:w="1133" w:type="dxa"/>
+            <w:shd w:val="clear" w:color="auto" w:fill="A8D08D" w:themeFill="accent6" w:themeFillTint="99"/>
+          </w:tcPr>
+          <w:p>
+            <w:pPr>
+              <w:jc w:val="center"/>
+            </w:pPr>
+            <w:r>
+              <w:t>75</w:t>
+            </w:r>
+          </w:p>
+        </w:tc>
+        <w:tc>
+          <w:tcPr>
+            <w:tcW w:w="1133" w:type="dxa"/>
+            <w:shd w:val="clear" w:color="auto" w:fill="A8D08D" w:themeFill="accent6" w:themeFillTint="99"/>
+          </w:tcPr>
+          <w:p>
+            <w:pPr>
+              <w:jc w:val="center"/>
+            </w:pPr>
+            <w:r>
+              <w:t>6E</w:t>
+            </w:r>
+          </w:p>
+        </w:tc>
+        <w:tc>
+          <w:tcPr>
+            <w:tcW w:w="1133" w:type="dxa"/>
+            <w:shd w:val="clear" w:color="auto" w:fill="A8D08D" w:themeFill="accent6" w:themeFillTint="99"/>
+          </w:tcPr>
+          <w:p>
+            <w:pPr>
+              <w:jc w:val="center"/>
+            </w:pPr>
+            <w:r>
+              <w:t>69</w:t>
+            </w:r>
+          </w:p>
+        </w:tc>
+        <w:tc>
+          <w:tcPr>
+            <w:tcW w:w="1133" w:type="dxa"/>
+            <w:shd w:val="clear" w:color="auto" w:fill="A8D08D" w:themeFill="accent6" w:themeFillTint="99"/>
+          </w:tcPr>
+          <w:p>
+            <w:pPr>
+              <w:jc w:val="center"/>
+            </w:pPr>
+            <w:r>
+              <w:t>63</w:t>
+            </w:r>
+          </w:p>
+        </w:tc>
+        <w:tc>
+          <w:tcPr>
+            <w:tcW w:w="1133" w:type="dxa"/>
+            <w:shd w:val="clear" w:color="auto" w:fill="A8D08D" w:themeFill="accent6" w:themeFillTint="99"/>
+          </w:tcPr>
+          <w:p>
+            <w:pPr>
+              <w:jc w:val="center"/>
+            </w:pPr>
+            <w:r>
+              <w:t>61</w:t>
+            </w:r>
+          </w:p>
+        </w:tc>
+      </w:tr>
+      <w:tr>
+        <w:tc>
+          <w:tcPr>
+            <w:tcW w:w="1132" w:type="dxa"/>
+            <w:shd w:val="clear" w:color="auto" w:fill="A8D08D" w:themeFill="accent6" w:themeFillTint="99"/>
+          </w:tcPr>
+          <w:p>
+            <w:pPr>
+              <w:jc w:val="center"/>
+            </w:pPr>
+            <w:r>
+              <w:t>65</w:t>
+            </w:r>
+          </w:p>
+        </w:tc>
+        <w:tc>
+          <w:tcPr>
+            <w:tcW w:w="1132" w:type="dxa"/>
+            <w:shd w:val="clear" w:color="auto" w:fill="A8D08D" w:themeFill="accent6" w:themeFillTint="99"/>
+          </w:tcPr>
+          <w:p>
+            <w:pPr>
+              <w:jc w:val="center"/>
+            </w:pPr>
+            <w:r>
+              <w:t>6E</w:t>
+            </w:r>
+          </w:p>
+        </w:tc>
+        <w:tc>
+          <w:tcPr>
+            <w:tcW w:w="1133" w:type="dxa"/>
+            <w:shd w:val="clear" w:color="auto" w:fill="A8D08D" w:themeFill="accent6" w:themeFillTint="99"/>
+          </w:tcPr>
+          <w:p>
+            <w:pPr>
+              <w:jc w:val="center"/>
+            </w:pPr>
+            <w:r>
+              <w:t>02</w:t>
+            </w:r>
+          </w:p>
+        </w:tc>
+        <w:tc>
+          <w:tcPr>
+            <w:tcW w:w="1133" w:type="dxa"/>
+            <w:shd w:val="clear" w:color="auto" w:fill="A8D08D" w:themeFill="accent6" w:themeFillTint="99"/>
+          </w:tcPr>
+          <w:p>
+            <w:pPr>
+              <w:jc w:val="center"/>
+            </w:pPr>
+            <w:r>
+              <w:t>66</w:t>
+            </w:r>
+          </w:p>
+        </w:tc>
+        <w:tc>
+          <w:tcPr>
+            <w:tcW w:w="1133" w:type="dxa"/>
+            <w:shd w:val="clear" w:color="auto" w:fill="A8D08D" w:themeFill="accent6" w:themeFillTint="99"/>
+          </w:tcPr>
+          <w:p>
+            <w:pPr>
+              <w:jc w:val="center"/>
+            </w:pPr>
+            <w:r>
+              <w:t>72</w:t>
+            </w:r>
+          </w:p>
+        </w:tc>
+        <w:tc>
+          <w:tcPr>
+            <w:tcW w:w="1133" w:type="dxa"/>
+            <w:shd w:val="clear" w:color="auto" w:fill="A8D08D" w:themeFill="accent6" w:themeFillTint="99"/>
+          </w:tcPr>
+          <w:p>
+            <w:pPr>
+              <w:jc w:val="center"/>
+            </w:pPr>
+            <w:r>
+              <w:t>00</w:t>
+            </w:r>
+          </w:p>
+        </w:tc>
+        <w:tc>
+          <w:tcPr>
+            <w:tcW w:w="1133" w:type="dxa"/>
+            <w:shd w:val="clear" w:color="auto" w:fill="A8D08D" w:themeFill="accent6" w:themeFillTint="99"/>
+          </w:tcPr>
+          <w:p>
+            <w:pPr>
+              <w:jc w:val="center"/>
+            </w:pPr>
+            <w:r>
+              <w:t>00</w:t>
+            </w:r>
+          </w:p>
+        </w:tc>
+        <w:tc>
+          <w:tcPr>
+            <w:tcW w:w="1133" w:type="dxa"/>
+            <w:shd w:val="clear" w:color="auto" w:fill="A8D08D" w:themeFill="accent6" w:themeFillTint="99"/>
+          </w:tcPr>
+          <w:p>
+            <w:pPr>
+              <w:jc w:val="center"/>
+            </w:pPr>
+            <w:r>
+              <w:t>1C</w:t>
+            </w:r>
+          </w:p>
+        </w:tc>
+      </w:tr>
+      <w:tr>
+        <w:tc>
+          <w:tcPr>
+            <w:tcW w:w="1132" w:type="dxa"/>
+            <w:shd w:val="clear" w:color="auto" w:fill="A8D08D" w:themeFill="accent6" w:themeFillTint="99"/>
+          </w:tcPr>
+          <w:p>
+            <w:pPr>
+              <w:jc w:val="center"/>
+            </w:pPr>
+            <w:r>
+              <w:t>00</w:t>
+            </w:r>
+          </w:p>
+        </w:tc>
+        <w:tc>
+          <w:tcPr>
+            <w:tcW w:w="1132" w:type="dxa"/>
+            <w:shd w:val="clear" w:color="auto" w:fill="A8D08D" w:themeFill="accent6" w:themeFillTint="99"/>
+          </w:tcPr>
+          <w:p>
+            <w:pPr>
+              <w:jc w:val="center"/>
+            </w:pPr>
+            <w:r>
+              <w:t>01</w:t>
+            </w:r>
+          </w:p>
+        </w:tc>
+        <w:tc>
+          <w:tcPr>
+            <w:tcW w:w="1133" w:type="dxa"/>
+            <w:shd w:val="clear" w:color="auto" w:fill="A8D08D" w:themeFill="accent6" w:themeFillTint="99"/>
+          </w:tcPr>
+          <w:p>
+            <w:pPr>
+              <w:jc w:val="center"/>
+            </w:pPr>
+            <w:r>
+              <w:t>C0</w:t>
+            </w:r>
+          </w:p>
+        </w:tc>
+        <w:tc>
+          <w:tcPr>
+            <w:tcW w:w="1133" w:type="dxa"/>
+            <w:shd w:val="clear" w:color="auto" w:fill="A8D08D" w:themeFill="accent6" w:themeFillTint="99"/>
+          </w:tcPr>
+          <w:p>
+            <w:pPr>
+              <w:jc w:val="center"/>
+            </w:pPr>
+            <w:r>
+              <w:t>10</w:t>
+            </w:r>
+          </w:p>
+        </w:tc>
+        <w:tc>
+          <w:tcPr>
+            <w:tcW w:w="1133" w:type="dxa"/>
+            <w:shd w:val="clear" w:color="auto" w:fill="A8D08D" w:themeFill="accent6" w:themeFillTint="99"/>
+          </w:tcPr>
+          <w:p>
+            <w:pPr>
+              <w:jc w:val="center"/>
+            </w:pPr>
+            <w:r>
+              <w:t>00</w:t>
+            </w:r>
+          </w:p>
+        </w:tc>
+        <w:tc>
+          <w:tcPr>
+            <w:tcW w:w="1133" w:type="dxa"/>
+            <w:shd w:val="clear" w:color="auto" w:fill="A8D08D" w:themeFill="accent6" w:themeFillTint="99"/>
+          </w:tcPr>
+          <w:p>
+            <w:pPr>
+              <w:jc w:val="center"/>
+            </w:pPr>
+            <w:r>
+              <w:t>06</w:t>
+            </w:r>
+          </w:p>
+        </w:tc>
+        <w:tc>
+          <w:tcPr>
+            <w:tcW w:w="1133" w:type="dxa"/>
+            <w:shd w:val="clear" w:color="auto" w:fill="A8D08D" w:themeFill="accent6" w:themeFillTint="99"/>
+          </w:tcPr>
+          <w:p>
+            <w:pPr>
+              <w:jc w:val="center"/>
+            </w:pPr>
+            <w:r>
+              <w:t>00</w:t>
+            </w:r>
+          </w:p>
+        </w:tc>
+        <w:tc>
+          <w:tcPr>
+            <w:tcW w:w="1133" w:type="dxa"/>
+            <w:shd w:val="clear" w:color="auto" w:fill="A8D08D" w:themeFill="accent6" w:themeFillTint="99"/>
+          </w:tcPr>
+          <w:p>
+            <w:pPr>
+              <w:jc w:val="center"/>
+            </w:pPr>
+            <w:r>
+              <w:t>01</w:t>
+            </w:r>
+          </w:p>
+        </w:tc>
+      </w:tr>
+      <w:tr>
+        <w:tc>
+          <w:tcPr>
+            <w:tcW w:w="1132" w:type="dxa"/>
+            <w:shd w:val="clear" w:color="auto" w:fill="A8D08D" w:themeFill="accent6" w:themeFillTint="99"/>
+          </w:tcPr>
+          <w:p>
+            <w:pPr>
+              <w:jc w:val="center"/>
+            </w:pPr>
+            <w:r>
+              <w:t>00</w:t>
+            </w:r>
+          </w:p>
+        </w:tc>
+        <w:tc>
+          <w:tcPr>
+            <w:tcW w:w="1132" w:type="dxa"/>
+            <w:shd w:val="clear" w:color="auto" w:fill="A8D08D" w:themeFill="accent6" w:themeFillTint="99"/>
+          </w:tcPr>
+          <w:p>
+            <w:pPr>
+              <w:jc w:val="center"/>
+            </w:pPr>
+            <w:r>
+              <w:t>01</w:t>
+            </w:r>
+          </w:p>
+        </w:tc>
+        <w:tc>
+          <w:tcPr>
+            <w:tcW w:w="1133" w:type="dxa"/>
+            <w:shd w:val="clear" w:color="auto" w:fill="A8D08D" w:themeFill="accent6" w:themeFillTint="99"/>
+          </w:tcPr>
+          <w:p>
+            <w:pPr>
+              <w:jc w:val="center"/>
+            </w:pPr>
+            <w:r>
+              <w:t>51</w:t>
+            </w:r>
+          </w:p>
+        </w:tc>
+        <w:tc>
+          <w:tcPr>
+            <w:tcW w:w="1133" w:type="dxa"/>
+            <w:shd w:val="clear" w:color="auto" w:fill="A8D08D" w:themeFill="accent6" w:themeFillTint="99"/>
+          </w:tcPr>
+          <w:p>
+            <w:pPr>
+              <w:jc w:val="center"/>
+            </w:pPr>
+            <w:r>
+              <w:t>80</w:t>
+            </w:r>
+          </w:p>
+        </w:tc>
+        <w:tc>
+          <w:tcPr>
+            <w:tcW w:w="1133" w:type="dxa"/>
+            <w:shd w:val="clear" w:color="auto" w:fill="A8D08D" w:themeFill="accent6" w:themeFillTint="99"/>
+          </w:tcPr>
+          <w:p>
+            <w:pPr>
+              <w:jc w:val="center"/>
+            </w:pPr>
+            <w:r>
+              <w:t>00</w:t>
+            </w:r>
+          </w:p>
+        </w:tc>
+        <w:tc>
+          <w:tcPr>
+            <w:tcW w:w="1133" w:type="dxa"/>
+            <w:shd w:val="clear" w:color="auto" w:fill="A8D08D" w:themeFill="accent6" w:themeFillTint="99"/>
+          </w:tcPr>
+          <w:p>
+            <w:pPr>
+              <w:jc w:val="center"/>
+            </w:pPr>
+            <w:r>
+              <w:t>22</w:t>
+            </w:r>
+          </w:p>
+        </w:tc>
+        <w:tc>
+          <w:tcPr>
+            <w:tcW w:w="1133" w:type="dxa"/>
+            <w:shd w:val="clear" w:color="auto" w:fill="A8D08D" w:themeFill="accent6" w:themeFillTint="99"/>
+          </w:tcPr>
+          <w:p>
+            <w:pPr>
+              <w:jc w:val="center"/>
+            </w:pPr>
+            <w:r>
+              <w:t>09</w:t>
+            </w:r>
+          </w:p>
+        </w:tc>
+        <w:tc>
+          <w:tcPr>
+            <w:tcW w:w="1133" w:type="dxa"/>
+            <w:shd w:val="clear" w:color="auto" w:fill="A8D08D" w:themeFill="accent6" w:themeFillTint="99"/>
+          </w:tcPr>
+          <w:p>
+            <w:pPr>
+              <w:jc w:val="center"/>
+            </w:pPr>
+            <w:r>
+              <w:t>64</w:t>
+            </w:r>
+          </w:p>
+        </w:tc>
+      </w:tr>
+      <w:tr>
+        <w:tc>
+          <w:tcPr>
+            <w:tcW w:w="1132" w:type="dxa"/>
+            <w:shd w:val="clear" w:color="auto" w:fill="A8D08D" w:themeFill="accent6" w:themeFillTint="99"/>
+          </w:tcPr>
+          <w:p>
+            <w:pPr>
+              <w:jc w:val="center"/>
+            </w:pPr>
+            <w:r>
+              <w:t>6E</w:t>
+            </w:r>
+          </w:p>
+        </w:tc>
+        <w:tc>
+          <w:tcPr>
+            <w:tcW w:w="1132" w:type="dxa"/>
+            <w:shd w:val="clear" w:color="auto" w:fill="A8D08D" w:themeFill="accent6" w:themeFillTint="99"/>
+          </w:tcPr>
+          <w:p>
+            <w:pPr>
+              <w:jc w:val="center"/>
+            </w:pPr>
+            <w:r>
+              <w:t>73</w:t>
+            </w:r>
+          </w:p>
+        </w:tc>
+        <w:tc>
+          <w:tcPr>
+            <w:tcW w:w="1133" w:type="dxa"/>
+            <w:shd w:val="clear" w:color="auto" w:fill="A8D08D" w:themeFill="accent6" w:themeFillTint="99"/>
+          </w:tcPr>
+          <w:p>
+            <w:pPr>
+              <w:jc w:val="center"/>
+            </w:pPr>
+            <w:r>
+              <w:t>6D</w:t>
+            </w:r>
+          </w:p>
+        </w:tc>
+        <w:tc>
+          <w:tcPr>
+            <w:tcW w:w="1133" w:type="dxa"/>
+            <w:shd w:val="clear" w:color="auto" w:fill="A8D08D" w:themeFill="accent6" w:themeFillTint="99"/>
+          </w:tcPr>
+          <w:p>
+            <w:pPr>
+              <w:jc w:val="center"/>
+            </w:pPr>
+            <w:r>
+              <w:t>61</w:t>
+            </w:r>
+          </w:p>
+        </w:tc>
+        <w:tc>
+          <w:tcPr>
+            <w:tcW w:w="1133" w:type="dxa"/>
+            <w:shd w:val="clear" w:color="auto" w:fill="A8D08D" w:themeFill="accent6" w:themeFillTint="99"/>
+          </w:tcPr>
+          <w:p>
+            <w:pPr>
+              <w:jc w:val="center"/>
+            </w:pPr>
+            <w:r>
+              <w:t>73</w:t>
+            </w:r>
+          </w:p>
+        </w:tc>
+        <w:tc>
+          <w:tcPr>
+            <w:tcW w:w="1133" w:type="dxa"/>
+            <w:shd w:val="clear" w:color="auto" w:fill="A8D08D" w:themeFill="accent6" w:themeFillTint="99"/>
+          </w:tcPr>
+          <w:p>
+            <w:pPr>
+              <w:jc w:val="center"/>
+            </w:pPr>
+            <w:r>
+              <w:t>74</w:t>
+            </w:r>
+          </w:p>
+        </w:tc>
+        <w:tc>
+          <w:tcPr>
+            <w:tcW w:w="1133" w:type="dxa"/>
+            <w:shd w:val="clear" w:color="auto" w:fill="A8D08D" w:themeFill="accent6" w:themeFillTint="99"/>
+          </w:tcPr>
+          <w:p>
+            <w:pPr>
+              <w:jc w:val="center"/>
+            </w:pPr>
+            <w:r>
+              <w:t>65</w:t>
+            </w:r>
+          </w:p>
+        </w:tc>
+        <w:tc>
+          <w:tcPr>
+            <w:tcW w:w="1133" w:type="dxa"/>
+            <w:shd w:val="clear" w:color="auto" w:fill="A8D08D" w:themeFill="accent6" w:themeFillTint="99"/>
+          </w:tcPr>
+          <w:p>
+            <w:pPr>
+              <w:jc w:val="center"/>
+            </w:pPr>
+            <w:r>
+              <w:t>72</w:t>
+            </w:r>
+          </w:p>
+        </w:tc>
+      </w:tr>
+      <w:tr>
+        <w:tc>
+          <w:tcPr>
+            <w:tcW w:w="1132" w:type="dxa"/>
+            <w:shd w:val="clear" w:color="auto" w:fill="A8D08D" w:themeFill="accent6" w:themeFillTint="99"/>
+          </w:tcPr>
+          <w:p>
+            <w:pPr>
+              <w:jc w:val="center"/>
+            </w:pPr>
+            <w:r>
+              <w:t>C0</w:t>
+            </w:r>
+          </w:p>
+        </w:tc>
+        <w:tc>
+          <w:tcPr>
+            <w:tcW w:w="1132" w:type="dxa"/>
+            <w:shd w:val="clear" w:color="auto" w:fill="A8D08D" w:themeFill="accent6" w:themeFillTint="99"/>
+          </w:tcPr>
+          <w:p>
+            <w:pPr>
+              <w:jc w:val="center"/>
+            </w:pPr>
+            <w:r>
+              <w:t>10</w:t>
+            </w:r>
+          </w:p>
+        </w:tc>
+        <w:tc>
+          <w:tcPr>
+            <w:tcW w:w="1133" w:type="dxa"/>
+            <w:shd w:val="clear" w:color="auto" w:fill="A8D08D" w:themeFill="accent6" w:themeFillTint="99"/>
+          </w:tcPr>
+          <w:p>
+            <w:pPr>
+              <w:jc w:val="center"/>
+            </w:pPr>
+            <w:r>
+              <w:t>C0</w:t>
+            </w:r>
+          </w:p>
+        </w:tc>
+        <w:tc>
+          <w:tcPr>
+            <w:tcW w:w="1133" w:type="dxa"/>
+            <w:shd w:val="clear" w:color="auto" w:fill="A8D08D" w:themeFill="accent6" w:themeFillTint="99"/>
+          </w:tcPr>
+          <w:p>
+            <w:pPr>
+              <w:jc w:val="center"/>
+            </w:pPr>
+            <w:r>
+              <w:t>2C</w:t>
+            </w:r>
+          </w:p>
+        </w:tc>
+        <w:tc>
+          <w:tcPr>
+            <w:tcW w:w="1133" w:type="dxa"/>
+            <w:shd w:val="clear" w:color="auto" w:fill="A8D08D" w:themeFill="accent6" w:themeFillTint="99"/>
+          </w:tcPr>
+          <w:p>
+            <w:pPr>
+              <w:jc w:val="center"/>
+            </w:pPr>
+            <w:r>
+              <w:t>78</w:t>
+            </w:r>
+          </w:p>
+        </w:tc>
+        <w:tc>
+          <w:tcPr>
+            <w:tcW w:w="1133" w:type="dxa"/>
+            <w:shd w:val="clear" w:color="auto" w:fill="A8D08D" w:themeFill="accent6" w:themeFillTint="99"/>
+          </w:tcPr>
+          <w:p>
+            <w:pPr>
+              <w:jc w:val="center"/>
+            </w:pPr>
+            <w:r>
+              <w:t>2B</w:t>
+            </w:r>
+          </w:p>
+        </w:tc>
+        <w:tc>
+          <w:tcPr>
+            <w:tcW w:w="1133" w:type="dxa"/>
+            <w:shd w:val="clear" w:color="auto" w:fill="A8D08D" w:themeFill="accent6" w:themeFillTint="99"/>
+          </w:tcPr>
+          <w:p>
+            <w:pPr>
+              <w:jc w:val="center"/>
+            </w:pPr>
+            <w:r>
+              <w:t>48</w:t>
+            </w:r>
+          </w:p>
+        </w:tc>
+        <w:tc>
+          <w:tcPr>
+            <w:tcW w:w="1133" w:type="dxa"/>
+            <w:shd w:val="clear" w:color="auto" w:fill="A8D08D" w:themeFill="accent6" w:themeFillTint="99"/>
+          </w:tcPr>
+          <w:p>
+            <w:pPr>
+              <w:jc w:val="center"/>
+            </w:pPr>
+            <w:r>
+              <w:t>C9</w:t>
+            </w:r>
+          </w:p>
+        </w:tc>
+      </w:tr>
+      <w:tr>
+        <w:tc>
+          <w:tcPr>
+            <w:tcW w:w="1132" w:type="dxa"/>
+            <w:shd w:val="clear" w:color="auto" w:fill="A8D08D" w:themeFill="accent6" w:themeFillTint="99"/>
+          </w:tcPr>
+          <w:p>
+            <w:pPr>
+              <w:jc w:val="center"/>
+            </w:pPr>
+            <w:r>
+              <w:t>00</w:t>
+            </w:r>
+          </w:p>
+        </w:tc>
+        <w:tc>
+          <w:tcPr>
+            <w:tcW w:w="1132" w:type="dxa"/>
+            <w:shd w:val="clear" w:color="auto" w:fill="A8D08D" w:themeFill="accent6" w:themeFillTint="99"/>
+          </w:tcPr>
+          <w:p>
+            <w:pPr>
+              <w:jc w:val="center"/>
+            </w:pPr>
+            <w:r>
+              <w:t>01</w:t>
+            </w:r>
+          </w:p>
+        </w:tc>
+        <w:tc>
+          <w:tcPr>
+            <w:tcW w:w="1133" w:type="dxa"/>
+            <w:shd w:val="clear" w:color="auto" w:fill="A8D08D" w:themeFill="accent6" w:themeFillTint="99"/>
+          </w:tcPr>
+          <w:p>
+            <w:pPr>
+              <w:jc w:val="center"/>
+            </w:pPr>
+            <w:r>
+              <w:t>51</w:t>
+            </w:r>
+          </w:p>
+        </w:tc>
+        <w:tc>
+          <w:tcPr>
+            <w:tcW w:w="1133" w:type="dxa"/>
+            <w:shd w:val="clear" w:color="auto" w:fill="A8D08D" w:themeFill="accent6" w:themeFillTint="99"/>
+          </w:tcPr>
+          <w:p>
+            <w:pPr>
+              <w:jc w:val="center"/>
+            </w:pPr>
+            <w:r>
+              <w:t>81</w:t>
+            </w:r>
+          </w:p>
+        </w:tc>
+        <w:tc>
+          <w:tcPr>
+            <w:tcW w:w="1133" w:type="dxa"/>
+            <w:shd w:val="clear" w:color="auto" w:fill="A8D08D" w:themeFill="accent6" w:themeFillTint="99"/>
+          </w:tcPr>
+          <w:p>
+            <w:pPr>
+              <w:jc w:val="center"/>
+            </w:pPr>
+            <w:r>
+              <w:t>00</w:t>
+            </w:r>
+          </w:p>
+        </w:tc>
+        <w:tc>
+          <w:tcPr>
+            <w:tcW w:w="1133" w:type="dxa"/>
+            <w:shd w:val="clear" w:color="auto" w:fill="A8D08D" w:themeFill="accent6" w:themeFillTint="99"/>
+          </w:tcPr>
+          <w:p>
+            <w:pPr>
+              <w:jc w:val="center"/>
+            </w:pPr>
+            <w:r>
+              <w:t>00</w:t>
+            </w:r>
+          </w:p>
+        </w:tc>
+        <w:tc>
+          <w:tcPr>
+            <w:tcW w:w="1133" w:type="dxa"/>
+            <w:shd w:val="clear" w:color="auto" w:fill="A8D08D" w:themeFill="accent6" w:themeFillTint="99"/>
+          </w:tcPr>
+          <w:p>
+            <w:pPr>
+              <w:jc w:val="center"/>
+            </w:pPr>
+            <w:r>
+              <w:t>0E</w:t>
+            </w:r>
+          </w:p>
+        </w:tc>
+        <w:tc>
+          <w:tcPr>
+            <w:tcW w:w="1133" w:type="dxa"/>
+            <w:shd w:val="clear" w:color="auto" w:fill="A8D08D" w:themeFill="accent6" w:themeFillTint="99"/>
+          </w:tcPr>
+          <w:p>
+            <w:pPr>
+              <w:jc w:val="center"/>
+            </w:pPr>
+            <w:r>
+              <w:t>10</w:t>
+            </w:r>
+          </w:p>
+        </w:tc>
+      </w:tr>
+      <w:tr>
+        <w:tc>
+          <w:tcPr>
+            <w:tcW w:w="1132" w:type="dxa"/>
+            <w:shd w:val="clear" w:color="auto" w:fill="A8D08D" w:themeFill="accent6" w:themeFillTint="99"/>
+          </w:tcPr>
+          <w:p>
+            <w:pPr>
+              <w:jc w:val="center"/>
+            </w:pPr>
+            <w:r>
+              <w:t>00</w:t>
+            </w:r>
+          </w:p>
+        </w:tc>
+        <w:tc>
+          <w:tcPr>
+            <w:tcW w:w="1132" w:type="dxa"/>
+            <w:shd w:val="clear" w:color="auto" w:fill="A8D08D" w:themeFill="accent6" w:themeFillTint="99"/>
+          </w:tcPr>
+          <w:p>
+            <w:pPr>
+              <w:jc w:val="center"/>
+            </w:pPr>
+            <w:r>
+              <w:t>36</w:t>
+            </w:r>
+          </w:p>
+        </w:tc>
+        <w:tc>
+          <w:tcPr>
+            <w:tcW w:w="1133" w:type="dxa"/>
+            <w:shd w:val="clear" w:color="auto" w:fill="A8D08D" w:themeFill="accent6" w:themeFillTint="99"/>
+          </w:tcPr>
+          <w:p>
+            <w:pPr>
+              <w:jc w:val="center"/>
+            </w:pPr>
+            <w:r>
+              <w:t>EE</w:t>
+            </w:r>
+          </w:p>
+        </w:tc>
+        <w:tc>
+          <w:tcPr>
+            <w:tcW w:w="1133" w:type="dxa"/>
+            <w:shd w:val="clear" w:color="auto" w:fill="A8D08D" w:themeFill="accent6" w:themeFillTint="99"/>
+          </w:tcPr>
+          <w:p>
+            <w:pPr>
+              <w:jc w:val="center"/>
+            </w:pPr>
+            <w:r>
+              <w:t>80</w:t>
+            </w:r>
+          </w:p>
+        </w:tc>
+        <w:tc>
+          <w:tcPr>
+            <w:tcW w:w="1133" w:type="dxa"/>
+            <w:shd w:val="clear" w:color="auto" w:fill="A8D08D" w:themeFill="accent6" w:themeFillTint="99"/>
+          </w:tcPr>
+          <w:p>
+            <w:pPr>
+              <w:jc w:val="center"/>
+            </w:pPr>
+            <w:r>
+              <w:t>00</w:t>
+            </w:r>
+          </w:p>
+        </w:tc>
+        <w:tc>
+          <w:tcPr>
+            <w:tcW w:w="1133" w:type="dxa"/>
+            <w:shd w:val="clear" w:color="auto" w:fill="A8D08D" w:themeFill="accent6" w:themeFillTint="99"/>
+          </w:tcPr>
+          <w:p>
+            <w:pPr>
+              <w:jc w:val="center"/>
+            </w:pPr>
+            <w:r>
+              <w:t>01</w:t>
+            </w:r>
+          </w:p>
+        </w:tc>
+        <w:tc>
+          <w:tcPr>
+            <w:tcW w:w="1133" w:type="dxa"/>
+            <w:shd w:val="clear" w:color="auto" w:fill="A8D08D" w:themeFill="accent6" w:themeFillTint="99"/>
+          </w:tcPr>
+          <w:p>
+            <w:pPr>
+              <w:jc w:val="center"/>
+            </w:pPr>
+            <w:r>
+              <w:t>51</w:t>
+            </w:r>
+          </w:p>
+        </w:tc>
+        <w:tc>
+          <w:tcPr>
+            <w:tcW w:w="1133" w:type="dxa"/>
+            <w:shd w:val="clear" w:color="auto" w:fill="A8D08D" w:themeFill="accent6" w:themeFillTint="99"/>
+          </w:tcPr>
+          <w:p>
+            <w:pPr>
+              <w:jc w:val="center"/>
+            </w:pPr>
+            <w:r>
+              <w:t>80</w:t>
+            </w:r>
+          </w:p>
+        </w:tc>
+      </w:tr>
+    </w:tbl>
     <w:p/>
+    <w:p>
+      <w:pPr>
+        <w:shd w:val="clear" w:color="auto" w:fill="ED7D31" w:themeFill="accent2"/>
+      </w:pPr>
+      <w:r>
+        <w:lastRenderedPageBreak/>
+        <w:t xml:space="preserve">ETHERNET : </w:t>
+      </w:r>
+    </w:p>
+    <w:p>
+      <w:pPr>
+        <w:pStyle w:val="Paragraphedeliste"/>
+        <w:numPr>
+          <w:ilvl w:val="0"/>
+          <w:numId w:val="1"/>
+        </w:numPr>
+        <w:shd w:val="clear" w:color="auto" w:fill="ED7D31" w:themeFill="accent2"/>
+      </w:pPr>
+      <w:r>
+        <w:t>Octets de 0 à 5 : Adresse destination = 08 :00 :27 :06 :53 :79</w:t>
+      </w:r>
+    </w:p>
+    <w:p>
+      <w:pPr>
+        <w:pStyle w:val="Paragraphedeliste"/>
+        <w:numPr>
+          <w:ilvl w:val="0"/>
+          <w:numId w:val="1"/>
+        </w:numPr>
+        <w:shd w:val="clear" w:color="auto" w:fill="ED7D31" w:themeFill="accent2"/>
+      </w:pPr>
+      <w:r>
+        <w:t>Octets de 6 à 11 : Adresse source = 52 :54 :00 :12 :35 :02</w:t>
+      </w:r>
+    </w:p>
+    <w:p>
+      <w:pPr>
+        <w:pStyle w:val="Paragraphedeliste"/>
+        <w:numPr>
+          <w:ilvl w:val="0"/>
+          <w:numId w:val="1"/>
+        </w:numPr>
+        <w:shd w:val="clear" w:color="auto" w:fill="ED7D31" w:themeFill="accent2"/>
+      </w:pPr>
+      <w:r>
+        <w:t>Octets de 12 à 13 : Type = IPv4</w:t>
+      </w:r>
+    </w:p>
+    <w:p>
+      <w:pPr>
+        <w:shd w:val="clear" w:color="auto" w:fill="FFC000" w:themeFill="accent4"/>
+      </w:pPr>
+      <w:r>
+        <w:t xml:space="preserve">IP : </w:t>
+      </w:r>
+    </w:p>
+    <w:p>
+      <w:pPr>
+        <w:pStyle w:val="Paragraphedeliste"/>
+        <w:numPr>
+          <w:ilvl w:val="0"/>
+          <w:numId w:val="1"/>
+        </w:numPr>
+        <w:shd w:val="clear" w:color="auto" w:fill="FFC000" w:themeFill="accent4"/>
+      </w:pPr>
+      <w:r>
+        <w:t>Octet 14 : Protocole IPv4, taille de l’en-tête = 20 octets</w:t>
+      </w:r>
+    </w:p>
+    <w:p>
+      <w:pPr>
+        <w:pStyle w:val="Paragraphedeliste"/>
+        <w:numPr>
+          <w:ilvl w:val="0"/>
+          <w:numId w:val="1"/>
+        </w:numPr>
+        <w:shd w:val="clear" w:color="auto" w:fill="FFC000" w:themeFill="accent4"/>
+      </w:pPr>
+      <w:r>
+        <w:t>Octet 15 : Type de service</w:t>
+      </w:r>
+    </w:p>
+    <w:p>
+      <w:pPr>
+        <w:pStyle w:val="Paragraphedeliste"/>
+        <w:numPr>
+          <w:ilvl w:val="0"/>
+          <w:numId w:val="1"/>
+        </w:numPr>
+        <w:shd w:val="clear" w:color="auto" w:fill="FFC000" w:themeFill="accent4"/>
+      </w:pPr>
+      <w:r>
+        <w:t xml:space="preserve">Octets 16 à 17 : Taille du paquet (en-tête IP + contenu) = </w:t>
+      </w:r>
+      <w:r>
+        <w:t>106</w:t>
+      </w:r>
+      <w:r>
+        <w:t xml:space="preserve"> octets</w:t>
+      </w:r>
+    </w:p>
+    <w:p>
+      <w:pPr>
+        <w:pStyle w:val="Paragraphedeliste"/>
+        <w:numPr>
+          <w:ilvl w:val="0"/>
+          <w:numId w:val="1"/>
+        </w:numPr>
+        <w:shd w:val="clear" w:color="auto" w:fill="FFC000" w:themeFill="accent4"/>
+      </w:pPr>
+      <w:r>
+        <w:t>Octets 18 à 19 : ID = 0x</w:t>
+      </w:r>
+      <w:r>
+        <w:t>F227</w:t>
+      </w:r>
+    </w:p>
+    <w:p>
+      <w:pPr>
+        <w:pStyle w:val="Paragraphedeliste"/>
+        <w:numPr>
+          <w:ilvl w:val="0"/>
+          <w:numId w:val="1"/>
+        </w:numPr>
+        <w:shd w:val="clear" w:color="auto" w:fill="FFC000" w:themeFill="accent4"/>
+      </w:pPr>
+      <w:r>
+        <w:t xml:space="preserve">Octets 20 à 21 : Fragmentation </w:t>
+      </w:r>
+      <w:r>
+        <w:t>= 0x0000</w:t>
+      </w:r>
+    </w:p>
+    <w:p>
+      <w:pPr>
+        <w:pStyle w:val="Paragraphedeliste"/>
+        <w:numPr>
+          <w:ilvl w:val="0"/>
+          <w:numId w:val="1"/>
+        </w:numPr>
+        <w:shd w:val="clear" w:color="auto" w:fill="FFC000" w:themeFill="accent4"/>
+      </w:pPr>
+      <w:r>
+        <w:t>Octet 22 : Time To Live = 64</w:t>
+      </w:r>
+    </w:p>
+    <w:p>
+      <w:pPr>
+        <w:pStyle w:val="Paragraphedeliste"/>
+        <w:numPr>
+          <w:ilvl w:val="0"/>
+          <w:numId w:val="1"/>
+        </w:numPr>
+        <w:shd w:val="clear" w:color="auto" w:fill="FFC000" w:themeFill="accent4"/>
+      </w:pPr>
+      <w:r>
+        <w:t>Octet 23 : Protocole = UDP</w:t>
+      </w:r>
+    </w:p>
+    <w:p>
+      <w:pPr>
+        <w:pStyle w:val="Paragraphedeliste"/>
+        <w:numPr>
+          <w:ilvl w:val="0"/>
+          <w:numId w:val="1"/>
+        </w:numPr>
+        <w:shd w:val="clear" w:color="auto" w:fill="FFC000" w:themeFill="accent4"/>
+      </w:pPr>
+      <w:r>
+        <w:t>Octets 24 à 25 : Checksum de l’en-tête = 0x</w:t>
+      </w:r>
+      <w:r>
+        <w:t>F1C1</w:t>
+      </w:r>
+    </w:p>
+    <w:p>
+      <w:pPr>
+        <w:pStyle w:val="Paragraphedeliste"/>
+        <w:numPr>
+          <w:ilvl w:val="0"/>
+          <w:numId w:val="1"/>
+        </w:numPr>
+        <w:shd w:val="clear" w:color="auto" w:fill="FFC000" w:themeFill="accent4"/>
+      </w:pPr>
+      <w:r>
+        <w:t xml:space="preserve">Octets 26 à 29 : Adresse source = </w:t>
+      </w:r>
+      <w:r>
+        <w:t>10.14.128.125</w:t>
+      </w:r>
+    </w:p>
+    <w:p>
+      <w:pPr>
+        <w:pStyle w:val="Paragraphedeliste"/>
+        <w:numPr>
+          <w:ilvl w:val="0"/>
+          <w:numId w:val="1"/>
+        </w:numPr>
+        <w:shd w:val="clear" w:color="auto" w:fill="FFC000" w:themeFill="accent4"/>
+      </w:pPr>
+      <w:r>
+        <w:t xml:space="preserve">Octets 30 à 33 : Adresse destination = </w:t>
+      </w:r>
+      <w:r>
+        <w:t>10.0.2.15</w:t>
+      </w:r>
+    </w:p>
+    <w:p>
+      <w:pPr>
+        <w:shd w:val="clear" w:color="auto" w:fill="FFFF00"/>
+      </w:pPr>
+      <w:r>
+        <w:t>UDP :</w:t>
+      </w:r>
+    </w:p>
+    <w:p>
+      <w:pPr>
+        <w:pStyle w:val="Paragraphedeliste"/>
+        <w:numPr>
+          <w:ilvl w:val="0"/>
+          <w:numId w:val="1"/>
+        </w:numPr>
+        <w:shd w:val="clear" w:color="auto" w:fill="FFFF00"/>
+      </w:pPr>
+      <w:r>
+        <w:t xml:space="preserve">Octets 34 à 35 : Port source = </w:t>
+      </w:r>
+      <w:r>
+        <w:t>53</w:t>
+      </w:r>
+    </w:p>
+    <w:p>
+      <w:pPr>
+        <w:pStyle w:val="Paragraphedeliste"/>
+        <w:numPr>
+          <w:ilvl w:val="0"/>
+          <w:numId w:val="1"/>
+        </w:numPr>
+        <w:shd w:val="clear" w:color="auto" w:fill="FFFF00"/>
+      </w:pPr>
+      <w:r>
+        <w:t xml:space="preserve">Octets 36 à 37 : Port destination = </w:t>
+      </w:r>
+      <w:r>
+        <w:t>36517</w:t>
+      </w:r>
+    </w:p>
+    <w:p>
+      <w:pPr>
+        <w:pStyle w:val="Paragraphedeliste"/>
+        <w:numPr>
+          <w:ilvl w:val="0"/>
+          <w:numId w:val="1"/>
+        </w:numPr>
+        <w:shd w:val="clear" w:color="auto" w:fill="FFFF00"/>
+      </w:pPr>
+      <w:r>
+        <w:t xml:space="preserve">Octets 38 à 39 : Taille du paquet (en-tête UDP + contenu) = </w:t>
+      </w:r>
+      <w:r>
+        <w:t>86</w:t>
+      </w:r>
+    </w:p>
+    <w:p>
+      <w:pPr>
+        <w:pStyle w:val="Paragraphedeliste"/>
+        <w:numPr>
+          <w:ilvl w:val="0"/>
+          <w:numId w:val="1"/>
+        </w:numPr>
+        <w:shd w:val="clear" w:color="auto" w:fill="FFFF00"/>
+      </w:pPr>
+      <w:r>
+        <w:t>Octets 40 à 41 : Checksum = 0x</w:t>
+      </w:r>
+      <w:r>
+        <w:t>FD2D</w:t>
+      </w:r>
+    </w:p>
+    <w:p>
+      <w:pPr>
+        <w:shd w:val="clear" w:color="auto" w:fill="A8D08D" w:themeFill="accent6" w:themeFillTint="99"/>
+      </w:pPr>
+      <w:r>
+        <w:t>DNS :</w:t>
+      </w:r>
+    </w:p>
+    <w:p>
+      <w:pPr>
+        <w:pStyle w:val="Paragraphedeliste"/>
+        <w:shd w:val="clear" w:color="auto" w:fill="A8D08D" w:themeFill="accent6" w:themeFillTint="99"/>
+        <w:ind w:left="142"/>
+        <w:rPr>
+          <w:u w:val="single"/>
+        </w:rPr>
+      </w:pPr>
+      <w:r>
+        <w:rPr>
+          <w:u w:val="single"/>
+        </w:rPr>
+        <w:t>En-tête</w:t>
+      </w:r>
+    </w:p>
+    <w:p>
+      <w:pPr>
+        <w:pStyle w:val="Paragraphedeliste"/>
+        <w:numPr>
+          <w:ilvl w:val="0"/>
+          <w:numId w:val="1"/>
+        </w:numPr>
+        <w:shd w:val="clear" w:color="auto" w:fill="A8D08D" w:themeFill="accent6" w:themeFillTint="99"/>
+      </w:pPr>
+      <w:r>
+        <w:t>Octets 42 à 43 : ID de la transaction = 0x84C0</w:t>
+      </w:r>
+    </w:p>
+    <w:p>
+      <w:pPr>
+        <w:pStyle w:val="Paragraphedeliste"/>
+        <w:numPr>
+          <w:ilvl w:val="0"/>
+          <w:numId w:val="1"/>
+        </w:numPr>
+        <w:shd w:val="clear" w:color="auto" w:fill="A8D08D" w:themeFill="accent6" w:themeFillTint="99"/>
+      </w:pPr>
+      <w:r>
+        <w:t xml:space="preserve">Octets 44 à 45 : QR à </w:t>
+      </w:r>
+      <w:r>
+        <w:t>1</w:t>
+      </w:r>
+      <w:r>
+        <w:t xml:space="preserve">, OPCODE à 0, AR à </w:t>
+      </w:r>
+      <w:r>
+        <w:t>1</w:t>
+      </w:r>
+      <w:r>
+        <w:t xml:space="preserve">, TC à 0, RD à 1, RA à </w:t>
+      </w:r>
+      <w:r>
+        <w:t>1</w:t>
+      </w:r>
+      <w:r>
+        <w:t>, Z à 0 et RCODE à 0 (cf. 1.2)</w:t>
+      </w:r>
+    </w:p>
+    <w:p>
+      <w:pPr>
+        <w:pStyle w:val="Paragraphedeliste"/>
+        <w:numPr>
+          <w:ilvl w:val="0"/>
+          <w:numId w:val="1"/>
+        </w:numPr>
+        <w:shd w:val="clear" w:color="auto" w:fill="A8D08D" w:themeFill="accent6" w:themeFillTint="99"/>
+      </w:pPr>
+      <w:r>
+        <w:t>Octets 46 à 47 : QDCOUNT à 1</w:t>
+      </w:r>
+    </w:p>
+    <w:p>
+      <w:pPr>
+        <w:pStyle w:val="Paragraphedeliste"/>
+        <w:numPr>
+          <w:ilvl w:val="0"/>
+          <w:numId w:val="1"/>
+        </w:numPr>
+        <w:shd w:val="clear" w:color="auto" w:fill="A8D08D" w:themeFill="accent6" w:themeFillTint="99"/>
+      </w:pPr>
+      <w:r>
+        <w:t>Octets 48 à 49 : ANCOUNT à 0</w:t>
+      </w:r>
+    </w:p>
+    <w:p>
+      <w:pPr>
+        <w:pStyle w:val="Paragraphedeliste"/>
+        <w:numPr>
+          <w:ilvl w:val="0"/>
+          <w:numId w:val="1"/>
+        </w:numPr>
+        <w:shd w:val="clear" w:color="auto" w:fill="A8D08D" w:themeFill="accent6" w:themeFillTint="99"/>
+      </w:pPr>
+      <w:r>
+        <w:t xml:space="preserve">Octets 50 à 51 : NSCOUNT à </w:t>
+      </w:r>
+      <w:r>
+        <w:t>1</w:t>
+      </w:r>
+    </w:p>
+    <w:p>
+      <w:pPr>
+        <w:pStyle w:val="Paragraphedeliste"/>
+        <w:numPr>
+          <w:ilvl w:val="0"/>
+          <w:numId w:val="1"/>
+        </w:numPr>
+        <w:shd w:val="clear" w:color="auto" w:fill="A8D08D" w:themeFill="accent6" w:themeFillTint="99"/>
+      </w:pPr>
+      <w:r>
+        <w:t>Octets 52 à 53 : ARCOUNT à 0</w:t>
+      </w:r>
+    </w:p>
+    <w:p>
+      <w:pPr>
+        <w:pStyle w:val="Paragraphedeliste"/>
+        <w:shd w:val="clear" w:color="auto" w:fill="A8D08D" w:themeFill="accent6" w:themeFillTint="99"/>
+        <w:ind w:left="142"/>
+        <w:rPr>
+          <w:u w:val="single"/>
+        </w:rPr>
+      </w:pPr>
+      <w:r>
+        <w:rPr>
+          <w:u w:val="single"/>
+        </w:rPr>
+        <w:t>Section Question</w:t>
+      </w:r>
+    </w:p>
+    <w:p>
+      <w:pPr>
+        <w:pStyle w:val="Paragraphedeliste"/>
+        <w:numPr>
+          <w:ilvl w:val="0"/>
+          <w:numId w:val="1"/>
+        </w:numPr>
+        <w:shd w:val="clear" w:color="auto" w:fill="A8D08D" w:themeFill="accent6" w:themeFillTint="99"/>
+      </w:pPr>
+      <w:r>
+        <w:t>Octets 54 à 69 : QNAME = dns.unicaen.fr</w:t>
+      </w:r>
+    </w:p>
+    <w:p>
+      <w:pPr>
+        <w:pStyle w:val="Paragraphedeliste"/>
+        <w:numPr>
+          <w:ilvl w:val="0"/>
+          <w:numId w:val="1"/>
+        </w:numPr>
+        <w:shd w:val="clear" w:color="auto" w:fill="A8D08D" w:themeFill="accent6" w:themeFillTint="99"/>
+      </w:pPr>
+      <w:r>
+        <w:t>Octets 70 à 71 : QTYPE = AAAA</w:t>
+      </w:r>
+    </w:p>
+    <w:p>
+      <w:pPr>
+        <w:pStyle w:val="Paragraphedeliste"/>
+        <w:numPr>
+          <w:ilvl w:val="0"/>
+          <w:numId w:val="1"/>
+        </w:numPr>
+        <w:shd w:val="clear" w:color="auto" w:fill="A8D08D" w:themeFill="accent6" w:themeFillTint="99"/>
+      </w:pPr>
+      <w:r>
+        <w:t>Octets 72 à 73 : QCLASS = IN</w:t>
+      </w:r>
+    </w:p>
+    <w:p>
+      <w:pPr>
+        <w:pStyle w:val="Paragraphedeliste"/>
+        <w:shd w:val="clear" w:color="auto" w:fill="A8D08D" w:themeFill="accent6" w:themeFillTint="99"/>
+        <w:ind w:left="142"/>
+        <w:rPr>
+          <w:u w:val="single"/>
+        </w:rPr>
+      </w:pPr>
+      <w:r>
+        <w:rPr>
+          <w:u w:val="single"/>
+        </w:rPr>
+        <w:t>Section Autorité</w:t>
+      </w:r>
+    </w:p>
+    <w:p>
+      <w:pPr>
+        <w:pStyle w:val="Paragraphedeliste"/>
+        <w:numPr>
+          <w:ilvl w:val="0"/>
+          <w:numId w:val="1"/>
+        </w:numPr>
+        <w:shd w:val="clear" w:color="auto" w:fill="A8D08D" w:themeFill="accent6" w:themeFillTint="99"/>
+        <w:rPr>
+          <w:u w:val="single"/>
+        </w:rPr>
+      </w:pPr>
+      <w:r>
+        <w:t>Octets 74 à 75 : NAME = 0xC010 (référence à unicaen.fr)</w:t>
+      </w:r>
+    </w:p>
+    <w:p>
+      <w:pPr>
+        <w:pStyle w:val="Paragraphedeliste"/>
+        <w:numPr>
+          <w:ilvl w:val="0"/>
+          <w:numId w:val="1"/>
+        </w:numPr>
+        <w:shd w:val="clear" w:color="auto" w:fill="A8D08D" w:themeFill="accent6" w:themeFillTint="99"/>
+        <w:rPr>
+          <w:u w:val="single"/>
+          <w:lang w:val="en-US"/>
+        </w:rPr>
+      </w:pPr>
+      <w:r>
+        <w:rPr>
+          <w:lang w:val="en-US"/>
+        </w:rPr>
+        <w:t>Octets 76 à 77 : TYPE = SOA</w:t>
+      </w:r>
+    </w:p>
+    <w:p>
+      <w:pPr>
+        <w:pStyle w:val="Paragraphedeliste"/>
+        <w:numPr>
+          <w:ilvl w:val="0"/>
+          <w:numId w:val="1"/>
+        </w:numPr>
+        <w:shd w:val="clear" w:color="auto" w:fill="A8D08D" w:themeFill="accent6" w:themeFillTint="99"/>
+        <w:rPr>
+          <w:u w:val="single"/>
+          <w:lang w:val="en-US"/>
+        </w:rPr>
+      </w:pPr>
+      <w:r>
+        <w:rPr>
+          <w:lang w:val="en-US"/>
+        </w:rPr>
+        <w:t>Octets 78 à 79 : CLASS = IN</w:t>
+      </w:r>
+    </w:p>
+    <w:p>
+      <w:pPr>
+        <w:pStyle w:val="Paragraphedeliste"/>
+        <w:numPr>
+          <w:ilvl w:val="0"/>
+          <w:numId w:val="1"/>
+        </w:numPr>
+        <w:shd w:val="clear" w:color="auto" w:fill="A8D08D" w:themeFill="accent6" w:themeFillTint="99"/>
+        <w:rPr>
+          <w:u w:val="single"/>
+        </w:rPr>
+      </w:pPr>
+      <w:r>
+        <w:t>Octets 80 à 83 : TTL = 0x00015180 (86400 en base 10)</w:t>
+      </w:r>
+    </w:p>
+    <w:p>
+      <w:pPr>
+        <w:pStyle w:val="Paragraphedeliste"/>
+        <w:numPr>
+          <w:ilvl w:val="0"/>
+          <w:numId w:val="1"/>
+        </w:numPr>
+        <w:shd w:val="clear" w:color="auto" w:fill="A8D08D" w:themeFill="accent6" w:themeFillTint="99"/>
+        <w:rPr>
+          <w:u w:val="single"/>
+        </w:rPr>
+      </w:pPr>
+      <w:r>
+        <w:t>Octets 84 à 85 : RDLENGTH = 34</w:t>
+      </w:r>
+    </w:p>
+    <w:p>
+      <w:pPr>
+        <w:pStyle w:val="Paragraphedeliste"/>
+        <w:numPr>
+          <w:ilvl w:val="0"/>
+          <w:numId w:val="1"/>
+        </w:numPr>
+        <w:shd w:val="clear" w:color="auto" w:fill="A8D08D" w:themeFill="accent6" w:themeFillTint="99"/>
+        <w:rPr>
+          <w:u w:val="single"/>
+        </w:rPr>
+      </w:pPr>
+      <w:r>
+        <w:t xml:space="preserve">Octets 86 à </w:t>
+      </w:r>
+      <w:r>
+        <w:t xml:space="preserve">119 </w:t>
+      </w:r>
+      <w:r>
+        <w:t xml:space="preserve">: RDATA = </w:t>
+      </w:r>
+    </w:p>
+    <w:p>
+      <w:pPr>
+        <w:pStyle w:val="Paragraphedeliste"/>
+        <w:numPr>
+          <w:ilvl w:val="1"/>
+          <w:numId w:val="1"/>
+        </w:numPr>
+        <w:shd w:val="clear" w:color="auto" w:fill="A8D08D" w:themeFill="accent6" w:themeFillTint="99"/>
+        <w:rPr>
+          <w:u w:val="single"/>
+        </w:rPr>
+      </w:pPr>
+      <w:r>
+        <w:t xml:space="preserve">(86-97) Serveur de nom principal : </w:t>
+      </w:r>
+      <w:r>
+        <w:t>dnsmaster.</w:t>
+      </w:r>
+      <w:r>
+        <w:t>unicaen.fr (cf. 1.5)</w:t>
+      </w:r>
+    </w:p>
+    <w:p>
+      <w:pPr>
+        <w:pStyle w:val="Paragraphedeliste"/>
+        <w:numPr>
+          <w:ilvl w:val="1"/>
+          <w:numId w:val="1"/>
+        </w:numPr>
+        <w:shd w:val="clear" w:color="auto" w:fill="A8D08D" w:themeFill="accent6" w:themeFillTint="99"/>
+        <w:rPr>
+          <w:u w:val="single"/>
+        </w:rPr>
+      </w:pPr>
+      <w:r>
+        <w:t>(98-99) Boîte mail : dnsmaster.unicaen.fr</w:t>
+      </w:r>
+    </w:p>
+    <w:p>
+      <w:pPr>
+        <w:pStyle w:val="Paragraphedeliste"/>
+        <w:numPr>
+          <w:ilvl w:val="1"/>
+          <w:numId w:val="1"/>
+        </w:numPr>
+        <w:shd w:val="clear" w:color="auto" w:fill="A8D08D" w:themeFill="accent6" w:themeFillTint="99"/>
+        <w:rPr>
+          <w:u w:val="single"/>
+        </w:rPr>
+      </w:pPr>
+      <w:r>
+        <w:t>(100-103) Numéro de série : 2016102601</w:t>
+      </w:r>
+    </w:p>
+    <w:p>
+      <w:pPr>
+        <w:pStyle w:val="Paragraphedeliste"/>
+        <w:numPr>
+          <w:ilvl w:val="1"/>
+          <w:numId w:val="1"/>
+        </w:numPr>
+        <w:shd w:val="clear" w:color="auto" w:fill="A8D08D" w:themeFill="accent6" w:themeFillTint="99"/>
+        <w:rPr>
+          <w:u w:val="single"/>
+        </w:rPr>
+      </w:pPr>
+      <w:r>
+        <w:t>(104-107) Intervalle de rafraîchissement : 1 jour et 1 seconde</w:t>
+      </w:r>
+    </w:p>
+    <w:p>
+      <w:pPr>
+        <w:pStyle w:val="Paragraphedeliste"/>
+        <w:numPr>
+          <w:ilvl w:val="1"/>
+          <w:numId w:val="1"/>
+        </w:numPr>
+        <w:shd w:val="clear" w:color="auto" w:fill="A8D08D" w:themeFill="accent6" w:themeFillTint="99"/>
+        <w:rPr>
+          <w:u w:val="single"/>
+        </w:rPr>
+      </w:pPr>
+      <w:r>
+        <w:t>(108-111) Intervalle avant nouvel essai : 1 heure</w:t>
+      </w:r>
+    </w:p>
+    <w:p>
+      <w:pPr>
+        <w:pStyle w:val="Paragraphedeliste"/>
+        <w:numPr>
+          <w:ilvl w:val="1"/>
+          <w:numId w:val="1"/>
+        </w:numPr>
+        <w:shd w:val="clear" w:color="auto" w:fill="A8D08D" w:themeFill="accent6" w:themeFillTint="99"/>
+        <w:rPr>
+          <w:u w:val="single"/>
+        </w:rPr>
+      </w:pPr>
+      <w:r>
+        <w:lastRenderedPageBreak/>
+        <w:t>(112-115) Limite d’expiration : 41 jours et 16 heures</w:t>
+      </w:r>
+    </w:p>
+    <w:p>
+      <w:pPr>
+        <w:pStyle w:val="Paragraphedeliste"/>
+        <w:numPr>
+          <w:ilvl w:val="1"/>
+          <w:numId w:val="1"/>
+        </w:numPr>
+        <w:shd w:val="clear" w:color="auto" w:fill="A8D08D" w:themeFill="accent6" w:themeFillTint="99"/>
+        <w:rPr>
+          <w:u w:val="single"/>
+        </w:rPr>
+      </w:pPr>
+      <w:r>
+        <w:t>(116-119) TTL minimum : 1 jour</w:t>
+      </w:r>
+    </w:p>
+    <w:p>
+      <w:pPr>
+        <w:rPr>
+          <w:lang w:val="en-US"/>
+        </w:rPr>
+      </w:pPr>
+    </w:p>
     <w:sectPr>
       <w:pgSz w:w="11906" w:h="16838"/>
       <w:pgMar w:top="1417" w:right="1417" w:bottom="1417" w:left="1417" w:header="0" w:footer="0" w:gutter="0"/>
@@ -6400,7 +8889,7 @@
         <w:rFonts w:ascii="Calibri" w:eastAsiaTheme="minorHAnsi" w:hAnsi="Calibri" w:cstheme="minorBidi" w:hint="default"/>
       </w:rPr>
     </w:lvl>
-    <w:lvl w:ilvl="1" w:tplc="040C0003" w:tentative="1">
+    <w:lvl w:ilvl="1" w:tplc="040C0003">
       <w:start w:val="1"/>
       <w:numFmt w:val="bullet"/>
       <w:lvlText w:val="o"/>
@@ -6412,7 +8901,7 @@
         <w:rFonts w:ascii="Courier New" w:hAnsi="Courier New" w:cs="Courier New" w:hint="default"/>
       </w:rPr>
     </w:lvl>
-    <w:lvl w:ilvl="2" w:tplc="040C0005" w:tentative="1">
+    <w:lvl w:ilvl="2" w:tplc="040C0005">
       <w:start w:val="1"/>
       <w:numFmt w:val="bullet"/>
       <w:lvlText w:val=""/>
@@ -6424,7 +8913,7 @@
         <w:rFonts w:ascii="Wingdings" w:hAnsi="Wingdings" w:hint="default"/>
       </w:rPr>
     </w:lvl>
-    <w:lvl w:ilvl="3" w:tplc="040C0001" w:tentative="1">
+    <w:lvl w:ilvl="3" w:tplc="040C0001">
       <w:start w:val="1"/>
       <w:numFmt w:val="bullet"/>
       <w:lvlText w:val=""/>
@@ -6436,7 +8925,7 @@
         <w:rFonts w:ascii="Symbol" w:hAnsi="Symbol" w:hint="default"/>
       </w:rPr>
     </w:lvl>
-    <w:lvl w:ilvl="4" w:tplc="040C0003" w:tentative="1">
+    <w:lvl w:ilvl="4" w:tplc="040C0003">
       <w:start w:val="1"/>
       <w:numFmt w:val="bullet"/>
       <w:lvlText w:val="o"/>
@@ -7432,7 +9921,7 @@
 </file>
 
 <file path=customXml/itemProps1.xml><?xml version="1.0" encoding="utf-8"?>
-<ds:datastoreItem xmlns:ds="http://schemas.openxmlformats.org/officeDocument/2006/customXml" ds:itemID="{4B916DA2-B449-41C4-A377-287F925F3B37}">
+<ds:datastoreItem xmlns:ds="http://schemas.openxmlformats.org/officeDocument/2006/customXml" ds:itemID="{B20C8AC8-E884-4E6B-AA1A-94C0B98F1A40}">
   <ds:schemaRefs>
     <ds:schemaRef ds:uri="http://schemas.openxmlformats.org/officeDocument/2006/bibliography"/>
   </ds:schemaRefs>

</xml_diff>

<commit_message>
Paquet 4 trace wireshark
</commit_message>
<xml_diff>
--- a/doc/Rapport.docx
+++ b/doc/Rapport.docx
@@ -90,130 +90,13 @@
           <w:r>
             <w:fldChar w:fldCharType="separate"/>
           </w:r>
-          <w:bookmarkStart w:id="0" w:name="_GoBack"/>
-          <w:bookmarkEnd w:id="0"/>
-          <w:r>
-            <w:rPr>
-              <w:rStyle w:val="Lienhypertexte"/>
-              <w:noProof/>
-            </w:rPr>
-            <w:fldChar w:fldCharType="begin"/>
-          </w:r>
-          <w:r>
-            <w:rPr>
-              <w:rStyle w:val="Lienhypertexte"/>
-              <w:noProof/>
-            </w:rPr>
-            <w:instrText xml:space="preserve"> </w:instrText>
-          </w:r>
-          <w:r>
-            <w:rPr>
-              <w:noProof/>
-            </w:rPr>
-            <w:instrText>HYPERLINK \l "_Toc467584526"</w:instrText>
-          </w:r>
-          <w:r>
-            <w:rPr>
-              <w:rStyle w:val="Lienhypertexte"/>
-              <w:noProof/>
-            </w:rPr>
-            <w:instrText xml:space="preserve"> </w:instrText>
-          </w:r>
-          <w:r>
-            <w:rPr>
-              <w:rStyle w:val="Lienhypertexte"/>
-              <w:noProof/>
-            </w:rPr>
-          </w:r>
-          <w:r>
-            <w:rPr>
-              <w:rStyle w:val="Lienhypertexte"/>
-              <w:noProof/>
-            </w:rPr>
-            <w:fldChar w:fldCharType="separate"/>
-          </w:r>
-          <w:r>
-            <w:rPr>
-              <w:rStyle w:val="Lienhypertexte"/>
-              <w:noProof/>
-            </w:rPr>
-            <w:t>1 – Synthèse RFC1035</w:t>
-          </w:r>
-          <w:r>
-            <w:rPr>
-              <w:noProof/>
-              <w:webHidden/>
-            </w:rPr>
-            <w:tab/>
-          </w:r>
-          <w:r>
-            <w:rPr>
-              <w:noProof/>
-              <w:webHidden/>
-            </w:rPr>
-            <w:fldChar w:fldCharType="begin"/>
-          </w:r>
-          <w:r>
-            <w:rPr>
-              <w:noProof/>
-              <w:webHidden/>
-            </w:rPr>
-            <w:instrText xml:space="preserve"> PAGEREF _Toc467584526 \h </w:instrText>
-          </w:r>
-          <w:r>
-            <w:rPr>
-              <w:noProof/>
-              <w:webHidden/>
-            </w:rPr>
-          </w:r>
-          <w:r>
-            <w:rPr>
-              <w:noProof/>
-              <w:webHidden/>
-            </w:rPr>
-            <w:fldChar w:fldCharType="separate"/>
-          </w:r>
-          <w:r>
-            <w:rPr>
-              <w:noProof/>
-              <w:webHidden/>
-            </w:rPr>
-            <w:t>3</w:t>
-          </w:r>
-          <w:r>
-            <w:rPr>
-              <w:noProof/>
-              <w:webHidden/>
-            </w:rPr>
-            <w:fldChar w:fldCharType="end"/>
-          </w:r>
-          <w:r>
-            <w:rPr>
-              <w:rStyle w:val="Lienhypertexte"/>
-              <w:noProof/>
-            </w:rPr>
-            <w:fldChar w:fldCharType="end"/>
-          </w:r>
-        </w:p>
-        <w:p>
-          <w:pPr>
-            <w:pStyle w:val="TM2"/>
-            <w:tabs>
-              <w:tab w:val="right" w:leader="dot" w:pos="9062"/>
-            </w:tabs>
-            <w:rPr>
-              <w:rFonts w:eastAsiaTheme="minorEastAsia"/>
-              <w:noProof/>
-              <w:lang w:eastAsia="fr-FR"/>
-            </w:rPr>
-          </w:pPr>
-          <w:hyperlink w:anchor="_Toc467584527" w:history="1">
+          <w:hyperlink w:anchor="_Toc467674219" w:history="1">
             <w:r>
               <w:rPr>
                 <w:rStyle w:val="Lienhypertexte"/>
                 <w:noProof/>
               </w:rPr>
-              <w:t>1.1 – Message</w:t>
+              <w:t>1 – Synthèse RFC1035</w:t>
             </w:r>
             <w:r>
               <w:rPr>
@@ -234,7 +117,7 @@
                 <w:noProof/>
                 <w:webHidden/>
               </w:rPr>
-              <w:instrText xml:space="preserve"> PAGEREF _Toc467584527 \h </w:instrText>
+              <w:instrText xml:space="preserve"> PAGEREF _Toc467674219 \h </w:instrText>
             </w:r>
             <w:r>
               <w:rPr>
@@ -277,13 +160,13 @@
               <w:lang w:eastAsia="fr-FR"/>
             </w:rPr>
           </w:pPr>
-          <w:hyperlink w:anchor="_Toc467584528" w:history="1">
+          <w:hyperlink w:anchor="_Toc467674220" w:history="1">
             <w:r>
               <w:rPr>
                 <w:rStyle w:val="Lienhypertexte"/>
                 <w:noProof/>
               </w:rPr>
-              <w:t>1.2 – En-tête</w:t>
+              <w:t>1.1 – Message</w:t>
             </w:r>
             <w:r>
               <w:rPr>
@@ -304,7 +187,7 @@
                 <w:noProof/>
                 <w:webHidden/>
               </w:rPr>
-              <w:instrText xml:space="preserve"> PAGEREF _Toc467584528 \h </w:instrText>
+              <w:instrText xml:space="preserve"> PAGEREF _Toc467674220 \h </w:instrText>
             </w:r>
             <w:r>
               <w:rPr>
@@ -347,13 +230,13 @@
               <w:lang w:eastAsia="fr-FR"/>
             </w:rPr>
           </w:pPr>
-          <w:hyperlink w:anchor="_Toc467584529" w:history="1">
+          <w:hyperlink w:anchor="_Toc467674221" w:history="1">
             <w:r>
               <w:rPr>
                 <w:rStyle w:val="Lienhypertexte"/>
                 <w:noProof/>
               </w:rPr>
-              <w:t>1.3 – Question</w:t>
+              <w:t>1.2 – En-tête</w:t>
             </w:r>
             <w:r>
               <w:rPr>
@@ -374,7 +257,7 @@
                 <w:noProof/>
                 <w:webHidden/>
               </w:rPr>
-              <w:instrText xml:space="preserve"> PAGEREF _Toc467584529 \h </w:instrText>
+              <w:instrText xml:space="preserve"> PAGEREF _Toc467674221 \h </w:instrText>
             </w:r>
             <w:r>
               <w:rPr>
@@ -394,7 +277,7 @@
                 <w:noProof/>
                 <w:webHidden/>
               </w:rPr>
-              <w:t>4</w:t>
+              <w:t>3</w:t>
             </w:r>
             <w:r>
               <w:rPr>
@@ -417,13 +300,13 @@
               <w:lang w:eastAsia="fr-FR"/>
             </w:rPr>
           </w:pPr>
-          <w:hyperlink w:anchor="_Toc467584530" w:history="1">
+          <w:hyperlink w:anchor="_Toc467674222" w:history="1">
             <w:r>
               <w:rPr>
                 <w:rStyle w:val="Lienhypertexte"/>
                 <w:noProof/>
               </w:rPr>
-              <w:t>1.4 – Enregistrement de ressource</w:t>
+              <w:t>1.3 – Question</w:t>
             </w:r>
             <w:r>
               <w:rPr>
@@ -444,7 +327,7 @@
                 <w:noProof/>
                 <w:webHidden/>
               </w:rPr>
-              <w:instrText xml:space="preserve"> PAGEREF _Toc467584530 \h </w:instrText>
+              <w:instrText xml:space="preserve"> PAGEREF _Toc467674222 \h </w:instrText>
             </w:r>
             <w:r>
               <w:rPr>
@@ -464,7 +347,7 @@
                 <w:noProof/>
                 <w:webHidden/>
               </w:rPr>
-              <w:t>5</w:t>
+              <w:t>4</w:t>
             </w:r>
             <w:r>
               <w:rPr>
@@ -487,13 +370,13 @@
               <w:lang w:eastAsia="fr-FR"/>
             </w:rPr>
           </w:pPr>
-          <w:hyperlink w:anchor="_Toc467584531" w:history="1">
+          <w:hyperlink w:anchor="_Toc467674223" w:history="1">
             <w:r>
               <w:rPr>
                 <w:rStyle w:val="Lienhypertexte"/>
                 <w:noProof/>
               </w:rPr>
-              <w:t>1.5 – Compression de message</w:t>
+              <w:t>1.4 – Enregistrement de ressource</w:t>
             </w:r>
             <w:r>
               <w:rPr>
@@ -514,7 +397,7 @@
                 <w:noProof/>
                 <w:webHidden/>
               </w:rPr>
-              <w:instrText xml:space="preserve"> PAGEREF _Toc467584531 \h </w:instrText>
+              <w:instrText xml:space="preserve"> PAGEREF _Toc467674223 \h </w:instrText>
             </w:r>
             <w:r>
               <w:rPr>
@@ -557,7 +440,77 @@
               <w:lang w:eastAsia="fr-FR"/>
             </w:rPr>
           </w:pPr>
-          <w:hyperlink w:anchor="_Toc467584532" w:history="1">
+          <w:hyperlink w:anchor="_Toc467674224" w:history="1">
+            <w:r>
+              <w:rPr>
+                <w:rStyle w:val="Lienhypertexte"/>
+                <w:noProof/>
+              </w:rPr>
+              <w:t>1.5 – Compression de message</w:t>
+            </w:r>
+            <w:r>
+              <w:rPr>
+                <w:noProof/>
+                <w:webHidden/>
+              </w:rPr>
+              <w:tab/>
+            </w:r>
+            <w:r>
+              <w:rPr>
+                <w:noProof/>
+                <w:webHidden/>
+              </w:rPr>
+              <w:fldChar w:fldCharType="begin"/>
+            </w:r>
+            <w:r>
+              <w:rPr>
+                <w:noProof/>
+                <w:webHidden/>
+              </w:rPr>
+              <w:instrText xml:space="preserve"> PAGEREF _Toc467674224 \h </w:instrText>
+            </w:r>
+            <w:r>
+              <w:rPr>
+                <w:noProof/>
+                <w:webHidden/>
+              </w:rPr>
+            </w:r>
+            <w:r>
+              <w:rPr>
+                <w:noProof/>
+                <w:webHidden/>
+              </w:rPr>
+              <w:fldChar w:fldCharType="separate"/>
+            </w:r>
+            <w:r>
+              <w:rPr>
+                <w:noProof/>
+                <w:webHidden/>
+              </w:rPr>
+              <w:t>5</w:t>
+            </w:r>
+            <w:r>
+              <w:rPr>
+                <w:noProof/>
+                <w:webHidden/>
+              </w:rPr>
+              <w:fldChar w:fldCharType="end"/>
+            </w:r>
+          </w:hyperlink>
+        </w:p>
+        <w:p>
+          <w:pPr>
+            <w:pStyle w:val="TM2"/>
+            <w:tabs>
+              <w:tab w:val="right" w:leader="dot" w:pos="9062"/>
+            </w:tabs>
+            <w:rPr>
+              <w:rFonts w:eastAsiaTheme="minorEastAsia"/>
+              <w:noProof/>
+              <w:lang w:eastAsia="fr-FR"/>
+            </w:rPr>
+          </w:pPr>
+          <w:hyperlink w:anchor="_Toc467674225" w:history="1">
             <w:r>
               <w:rPr>
                 <w:rStyle w:val="Lienhypertexte"/>
@@ -584,7 +537,7 @@
                 <w:noProof/>
                 <w:webHidden/>
               </w:rPr>
-              <w:instrText xml:space="preserve"> PAGEREF _Toc467584532 \h </w:instrText>
+              <w:instrText xml:space="preserve"> PAGEREF _Toc467674225 \h </w:instrText>
             </w:r>
             <w:r>
               <w:rPr>
@@ -627,7 +580,7 @@
               <w:lang w:eastAsia="fr-FR"/>
             </w:rPr>
           </w:pPr>
-          <w:hyperlink w:anchor="_Toc467584533" w:history="1">
+          <w:hyperlink w:anchor="_Toc467674226" w:history="1">
             <w:r>
               <w:rPr>
                 <w:rStyle w:val="Lienhypertexte"/>
@@ -654,7 +607,7 @@
                 <w:noProof/>
                 <w:webHidden/>
               </w:rPr>
-              <w:instrText xml:space="preserve"> PAGEREF _Toc467584533 \h </w:instrText>
+              <w:instrText xml:space="preserve"> PAGEREF _Toc467674226 \h </w:instrText>
             </w:r>
             <w:r>
               <w:rPr>
@@ -697,7 +650,7 @@
               <w:lang w:eastAsia="fr-FR"/>
             </w:rPr>
           </w:pPr>
-          <w:hyperlink w:anchor="_Toc467584534" w:history="1">
+          <w:hyperlink w:anchor="_Toc467674227" w:history="1">
             <w:r>
               <w:rPr>
                 <w:rStyle w:val="Lienhypertexte"/>
@@ -724,7 +677,7 @@
                 <w:noProof/>
                 <w:webHidden/>
               </w:rPr>
-              <w:instrText xml:space="preserve"> PAGEREF _Toc467584534 \h </w:instrText>
+              <w:instrText xml:space="preserve"> PAGEREF _Toc467674227 \h </w:instrText>
             </w:r>
             <w:r>
               <w:rPr>
@@ -767,7 +720,7 @@
               <w:lang w:eastAsia="fr-FR"/>
             </w:rPr>
           </w:pPr>
-          <w:hyperlink w:anchor="_Toc467584535" w:history="1">
+          <w:hyperlink w:anchor="_Toc467674228" w:history="1">
             <w:r>
               <w:rPr>
                 <w:rStyle w:val="Lienhypertexte"/>
@@ -794,7 +747,7 @@
                 <w:noProof/>
                 <w:webHidden/>
               </w:rPr>
-              <w:instrText xml:space="preserve"> PAGEREF _Toc467584535 \h </w:instrText>
+              <w:instrText xml:space="preserve"> PAGEREF _Toc467674228 \h </w:instrText>
             </w:r>
             <w:r>
               <w:rPr>
@@ -837,7 +790,7 @@
               <w:lang w:eastAsia="fr-FR"/>
             </w:rPr>
           </w:pPr>
-          <w:hyperlink w:anchor="_Toc467584536" w:history="1">
+          <w:hyperlink w:anchor="_Toc467674229" w:history="1">
             <w:r>
               <w:rPr>
                 <w:rStyle w:val="Lienhypertexte"/>
@@ -864,7 +817,7 @@
                 <w:noProof/>
                 <w:webHidden/>
               </w:rPr>
-              <w:instrText xml:space="preserve"> PAGEREF _Toc467584536 \h </w:instrText>
+              <w:instrText xml:space="preserve"> PAGEREF _Toc467674229 \h </w:instrText>
             </w:r>
             <w:r>
               <w:rPr>
@@ -907,7 +860,7 @@
               <w:lang w:eastAsia="fr-FR"/>
             </w:rPr>
           </w:pPr>
-          <w:hyperlink w:anchor="_Toc467584537" w:history="1">
+          <w:hyperlink w:anchor="_Toc467674230" w:history="1">
             <w:r>
               <w:rPr>
                 <w:rStyle w:val="Lienhypertexte"/>
@@ -934,7 +887,7 @@
                 <w:noProof/>
                 <w:webHidden/>
               </w:rPr>
-              <w:instrText xml:space="preserve"> PAGEREF _Toc467584537 \h </w:instrText>
+              <w:instrText xml:space="preserve"> PAGEREF _Toc467674230 \h </w:instrText>
             </w:r>
             <w:r>
               <w:rPr>
@@ -977,7 +930,7 @@
               <w:lang w:eastAsia="fr-FR"/>
             </w:rPr>
           </w:pPr>
-          <w:hyperlink w:anchor="_Toc467584538" w:history="1">
+          <w:hyperlink w:anchor="_Toc467674231" w:history="1">
             <w:r>
               <w:rPr>
                 <w:rStyle w:val="Lienhypertexte"/>
@@ -1004,7 +957,7 @@
                 <w:noProof/>
                 <w:webHidden/>
               </w:rPr>
-              <w:instrText xml:space="preserve"> PAGEREF _Toc467584538 \h </w:instrText>
+              <w:instrText xml:space="preserve"> PAGEREF _Toc467674231 \h </w:instrText>
             </w:r>
             <w:r>
               <w:rPr>
@@ -1025,6 +978,76 @@
                 <w:webHidden/>
               </w:rPr>
               <w:t>9</w:t>
+            </w:r>
+            <w:r>
+              <w:rPr>
+                <w:noProof/>
+                <w:webHidden/>
+              </w:rPr>
+              <w:fldChar w:fldCharType="end"/>
+            </w:r>
+          </w:hyperlink>
+        </w:p>
+        <w:p>
+          <w:pPr>
+            <w:pStyle w:val="TM2"/>
+            <w:tabs>
+              <w:tab w:val="right" w:leader="dot" w:pos="9062"/>
+            </w:tabs>
+            <w:rPr>
+              <w:rFonts w:eastAsiaTheme="minorEastAsia"/>
+              <w:noProof/>
+              <w:lang w:eastAsia="fr-FR"/>
+            </w:rPr>
+          </w:pPr>
+          <w:hyperlink w:anchor="_Toc467674232" w:history="1">
+            <w:r>
+              <w:rPr>
+                <w:rStyle w:val="Lienhypertexte"/>
+                <w:noProof/>
+              </w:rPr>
+              <w:t>2.4 - Paquet n°4 :</w:t>
+            </w:r>
+            <w:r>
+              <w:rPr>
+                <w:noProof/>
+                <w:webHidden/>
+              </w:rPr>
+              <w:tab/>
+            </w:r>
+            <w:r>
+              <w:rPr>
+                <w:noProof/>
+                <w:webHidden/>
+              </w:rPr>
+              <w:fldChar w:fldCharType="begin"/>
+            </w:r>
+            <w:r>
+              <w:rPr>
+                <w:noProof/>
+                <w:webHidden/>
+              </w:rPr>
+              <w:instrText xml:space="preserve"> PAGEREF _Toc467674232 \h </w:instrText>
+            </w:r>
+            <w:r>
+              <w:rPr>
+                <w:noProof/>
+                <w:webHidden/>
+              </w:rPr>
+            </w:r>
+            <w:r>
+              <w:rPr>
+                <w:noProof/>
+                <w:webHidden/>
+              </w:rPr>
+              <w:fldChar w:fldCharType="separate"/>
+            </w:r>
+            <w:r>
+              <w:rPr>
+                <w:noProof/>
+                <w:webHidden/>
+              </w:rPr>
+              <w:t>11</w:t>
             </w:r>
             <w:r>
               <w:rPr>
@@ -1055,6 +1078,8 @@
           <w:szCs w:val="32"/>
         </w:rPr>
       </w:pPr>
+      <w:bookmarkStart w:id="0" w:name="_GoBack"/>
+      <w:bookmarkEnd w:id="0"/>
     </w:p>
     <w:p>
       <w:pPr>
@@ -1074,7 +1099,7 @@
       <w:pPr>
         <w:pStyle w:val="Titre1"/>
       </w:pPr>
-      <w:bookmarkStart w:id="1" w:name="_Toc467584526"/>
+      <w:bookmarkStart w:id="1" w:name="_Toc467674219"/>
       <w:r>
         <w:lastRenderedPageBreak/>
         <w:t>1 – Synthèse RFC1035</w:t>
@@ -1090,7 +1115,7 @@
       <w:pPr>
         <w:pStyle w:val="Titre2"/>
       </w:pPr>
-      <w:bookmarkStart w:id="2" w:name="_Toc467584527"/>
+      <w:bookmarkStart w:id="2" w:name="_Toc467674220"/>
       <w:r>
         <w:t>1.1 – Message</w:t>
       </w:r>
@@ -1256,7 +1281,7 @@
       <w:pPr>
         <w:pStyle w:val="Titre2"/>
       </w:pPr>
-      <w:bookmarkStart w:id="3" w:name="_Toc467584528"/>
+      <w:bookmarkStart w:id="3" w:name="_Toc467674221"/>
       <w:r>
         <w:t>1.2 – En-tête</w:t>
       </w:r>
@@ -1734,7 +1759,7 @@
       <w:pPr>
         <w:pStyle w:val="Titre2"/>
       </w:pPr>
-      <w:bookmarkStart w:id="4" w:name="_Toc467584529"/>
+      <w:bookmarkStart w:id="4" w:name="_Toc467674222"/>
       <w:r>
         <w:t>1.3 – Question</w:t>
       </w:r>
@@ -2313,7 +2338,7 @@
       <w:pPr>
         <w:pStyle w:val="Titre2"/>
       </w:pPr>
-      <w:bookmarkStart w:id="5" w:name="_Toc467584530"/>
+      <w:bookmarkStart w:id="5" w:name="_Toc467674223"/>
       <w:r>
         <w:t>1.4 – Enregistrement de ressource</w:t>
       </w:r>
@@ -2540,7 +2565,7 @@
       <w:pPr>
         <w:pStyle w:val="Titre2"/>
       </w:pPr>
-      <w:bookmarkStart w:id="6" w:name="_Toc467584531"/>
+      <w:bookmarkStart w:id="6" w:name="_Toc467674224"/>
       <w:r>
         <w:t>1.5 – Compression de message</w:t>
       </w:r>
@@ -3060,7 +3085,7 @@
       <w:pPr>
         <w:pStyle w:val="Titre2"/>
       </w:pPr>
-      <w:bookmarkStart w:id="7" w:name="_Toc467584532"/>
+      <w:bookmarkStart w:id="7" w:name="_Toc467674225"/>
       <w:r>
         <w:t>1.6 – Transport</w:t>
       </w:r>
@@ -3075,7 +3100,7 @@
       <w:pPr>
         <w:pStyle w:val="Titre3"/>
       </w:pPr>
-      <w:bookmarkStart w:id="8" w:name="_Toc467584533"/>
+      <w:bookmarkStart w:id="8" w:name="_Toc467674226"/>
       <w:r>
         <w:t>1.6.1 – UDP</w:t>
       </w:r>
@@ -3119,7 +3144,7 @@
       <w:pPr>
         <w:pStyle w:val="Titre3"/>
       </w:pPr>
-      <w:bookmarkStart w:id="9" w:name="_Toc467584534"/>
+      <w:bookmarkStart w:id="9" w:name="_Toc467674227"/>
       <w:r>
         <w:t>1.6.2 – TCP</w:t>
       </w:r>
@@ -3166,7 +3191,7 @@
       <w:pPr>
         <w:pStyle w:val="Titre1"/>
       </w:pPr>
-      <w:bookmarkStart w:id="10" w:name="_Toc467584535"/>
+      <w:bookmarkStart w:id="10" w:name="_Toc467674228"/>
       <w:r>
         <w:t>2 – Analyse</w:t>
       </w:r>
@@ -3212,7 +3237,7 @@
       <w:pPr>
         <w:pStyle w:val="Titre2"/>
       </w:pPr>
-      <w:bookmarkStart w:id="11" w:name="_Toc467584536"/>
+      <w:bookmarkStart w:id="11" w:name="_Toc467674229"/>
       <w:r>
         <w:t xml:space="preserve">2.1 - </w:t>
       </w:r>
@@ -4858,7 +4883,7 @@
       <w:pPr>
         <w:pStyle w:val="Titre2"/>
       </w:pPr>
-      <w:bookmarkStart w:id="12" w:name="_Toc467584537"/>
+      <w:bookmarkStart w:id="12" w:name="_Toc467674230"/>
       <w:r>
         <w:t>2.2 - Paquet n°2 :</w:t>
       </w:r>
@@ -6411,7 +6436,7 @@
       <w:pPr>
         <w:pStyle w:val="Titre2"/>
       </w:pPr>
-      <w:bookmarkStart w:id="13" w:name="_Toc467584538"/>
+      <w:bookmarkStart w:id="13" w:name="_Toc467674231"/>
       <w:r>
         <w:t>2.3 - Paquet n°3 :</w:t>
       </w:r>
@@ -6828,13 +6853,7 @@
               <w:jc w:val="center"/>
             </w:pPr>
             <w:r>
-              <w:t>0</w:t>
-            </w:r>
-            <w:r>
-              <w:rPr>
-                <w:vertAlign w:val="superscript"/>
-              </w:rPr>
-              <w:t>E</w:t>
+              <w:t>0E</w:t>
             </w:r>
           </w:p>
         </w:tc>
@@ -8855,11 +8874,3052 @@
     </w:p>
     <w:p>
       <w:pPr>
+        <w:pStyle w:val="Titre2"/>
+      </w:pPr>
+      <w:bookmarkStart w:id="14" w:name="_Toc467674232"/>
+      <w:r>
+        <w:t>2.4 - Paquet n°4 :</w:t>
+      </w:r>
+      <w:bookmarkEnd w:id="14"/>
+    </w:p>
+    <w:tbl>
+      <w:tblPr>
+        <w:tblStyle w:val="Grilledutableau"/>
+        <w:tblW w:w="0" w:type="auto"/>
+        <w:tblLook w:val="04A0" w:firstRow="1" w:lastRow="0" w:firstColumn="1" w:lastColumn="0" w:noHBand="0" w:noVBand="1"/>
+      </w:tblPr>
+      <w:tblGrid>
+        <w:gridCol w:w="1132"/>
+        <w:gridCol w:w="1132"/>
+        <w:gridCol w:w="1133"/>
+        <w:gridCol w:w="1133"/>
+        <w:gridCol w:w="1133"/>
+        <w:gridCol w:w="1133"/>
+        <w:gridCol w:w="1133"/>
+        <w:gridCol w:w="1133"/>
+      </w:tblGrid>
+      <w:tr>
+        <w:tc>
+          <w:tcPr>
+            <w:tcW w:w="1132" w:type="dxa"/>
+            <w:shd w:val="clear" w:color="auto" w:fill="ED7D31" w:themeFill="accent2"/>
+          </w:tcPr>
+          <w:p>
+            <w:pPr>
+              <w:jc w:val="center"/>
+            </w:pPr>
+            <w:r>
+              <w:t>08</w:t>
+            </w:r>
+          </w:p>
+        </w:tc>
+        <w:tc>
+          <w:tcPr>
+            <w:tcW w:w="1132" w:type="dxa"/>
+            <w:shd w:val="clear" w:color="auto" w:fill="ED7D31" w:themeFill="accent2"/>
+          </w:tcPr>
+          <w:p>
+            <w:pPr>
+              <w:jc w:val="center"/>
+            </w:pPr>
+            <w:r>
+              <w:t>00</w:t>
+            </w:r>
+          </w:p>
+        </w:tc>
+        <w:tc>
+          <w:tcPr>
+            <w:tcW w:w="1133" w:type="dxa"/>
+            <w:shd w:val="clear" w:color="auto" w:fill="ED7D31" w:themeFill="accent2"/>
+          </w:tcPr>
+          <w:p>
+            <w:pPr>
+              <w:jc w:val="center"/>
+            </w:pPr>
+            <w:r>
+              <w:t>27</w:t>
+            </w:r>
+          </w:p>
+        </w:tc>
+        <w:tc>
+          <w:tcPr>
+            <w:tcW w:w="1133" w:type="dxa"/>
+            <w:shd w:val="clear" w:color="auto" w:fill="ED7D31" w:themeFill="accent2"/>
+          </w:tcPr>
+          <w:p>
+            <w:pPr>
+              <w:jc w:val="center"/>
+            </w:pPr>
+            <w:r>
+              <w:t>06</w:t>
+            </w:r>
+          </w:p>
+        </w:tc>
+        <w:tc>
+          <w:tcPr>
+            <w:tcW w:w="1133" w:type="dxa"/>
+            <w:shd w:val="clear" w:color="auto" w:fill="ED7D31" w:themeFill="accent2"/>
+          </w:tcPr>
+          <w:p>
+            <w:pPr>
+              <w:jc w:val="center"/>
+            </w:pPr>
+            <w:r>
+              <w:t>53</w:t>
+            </w:r>
+          </w:p>
+        </w:tc>
+        <w:tc>
+          <w:tcPr>
+            <w:tcW w:w="1133" w:type="dxa"/>
+            <w:shd w:val="clear" w:color="auto" w:fill="ED7D31" w:themeFill="accent2"/>
+          </w:tcPr>
+          <w:p>
+            <w:pPr>
+              <w:jc w:val="center"/>
+            </w:pPr>
+            <w:r>
+              <w:t>79</w:t>
+            </w:r>
+          </w:p>
+        </w:tc>
+        <w:tc>
+          <w:tcPr>
+            <w:tcW w:w="1133" w:type="dxa"/>
+            <w:shd w:val="clear" w:color="auto" w:fill="ED7D31" w:themeFill="accent2"/>
+          </w:tcPr>
+          <w:p>
+            <w:pPr>
+              <w:jc w:val="center"/>
+            </w:pPr>
+            <w:r>
+              <w:t>52</w:t>
+            </w:r>
+          </w:p>
+        </w:tc>
+        <w:tc>
+          <w:tcPr>
+            <w:tcW w:w="1133" w:type="dxa"/>
+            <w:shd w:val="clear" w:color="auto" w:fill="ED7D31" w:themeFill="accent2"/>
+          </w:tcPr>
+          <w:p>
+            <w:pPr>
+              <w:jc w:val="center"/>
+            </w:pPr>
+            <w:r>
+              <w:t>54</w:t>
+            </w:r>
+          </w:p>
+        </w:tc>
+      </w:tr>
+      <w:tr>
+        <w:tc>
+          <w:tcPr>
+            <w:tcW w:w="1132" w:type="dxa"/>
+            <w:shd w:val="clear" w:color="auto" w:fill="ED7D31" w:themeFill="accent2"/>
+          </w:tcPr>
+          <w:p>
+            <w:pPr>
+              <w:jc w:val="center"/>
+            </w:pPr>
+            <w:r>
+              <w:t>00</w:t>
+            </w:r>
+          </w:p>
+        </w:tc>
+        <w:tc>
+          <w:tcPr>
+            <w:tcW w:w="1132" w:type="dxa"/>
+            <w:shd w:val="clear" w:color="auto" w:fill="ED7D31" w:themeFill="accent2"/>
+          </w:tcPr>
+          <w:p>
+            <w:pPr>
+              <w:jc w:val="center"/>
+            </w:pPr>
+            <w:r>
+              <w:t>12</w:t>
+            </w:r>
+          </w:p>
+        </w:tc>
+        <w:tc>
+          <w:tcPr>
+            <w:tcW w:w="1133" w:type="dxa"/>
+            <w:shd w:val="clear" w:color="auto" w:fill="ED7D31" w:themeFill="accent2"/>
+          </w:tcPr>
+          <w:p>
+            <w:pPr>
+              <w:jc w:val="center"/>
+            </w:pPr>
+            <w:r>
+              <w:t>35</w:t>
+            </w:r>
+          </w:p>
+        </w:tc>
+        <w:tc>
+          <w:tcPr>
+            <w:tcW w:w="1133" w:type="dxa"/>
+            <w:shd w:val="clear" w:color="auto" w:fill="ED7D31" w:themeFill="accent2"/>
+          </w:tcPr>
+          <w:p>
+            <w:pPr>
+              <w:jc w:val="center"/>
+            </w:pPr>
+            <w:r>
+              <w:t>02</w:t>
+            </w:r>
+          </w:p>
+        </w:tc>
+        <w:tc>
+          <w:tcPr>
+            <w:tcW w:w="1133" w:type="dxa"/>
+            <w:shd w:val="clear" w:color="auto" w:fill="ED7D31" w:themeFill="accent2"/>
+          </w:tcPr>
+          <w:p>
+            <w:pPr>
+              <w:jc w:val="center"/>
+            </w:pPr>
+            <w:r>
+              <w:t>08</w:t>
+            </w:r>
+          </w:p>
+        </w:tc>
+        <w:tc>
+          <w:tcPr>
+            <w:tcW w:w="1133" w:type="dxa"/>
+            <w:shd w:val="clear" w:color="auto" w:fill="ED7D31" w:themeFill="accent2"/>
+          </w:tcPr>
+          <w:p>
+            <w:pPr>
+              <w:jc w:val="center"/>
+            </w:pPr>
+            <w:r>
+              <w:t>00</w:t>
+            </w:r>
+          </w:p>
+        </w:tc>
+        <w:tc>
+          <w:tcPr>
+            <w:tcW w:w="1133" w:type="dxa"/>
+            <w:shd w:val="clear" w:color="auto" w:fill="FFC000" w:themeFill="accent4"/>
+          </w:tcPr>
+          <w:p>
+            <w:pPr>
+              <w:jc w:val="center"/>
+            </w:pPr>
+            <w:r>
+              <w:t>45</w:t>
+            </w:r>
+          </w:p>
+        </w:tc>
+        <w:tc>
+          <w:tcPr>
+            <w:tcW w:w="1133" w:type="dxa"/>
+            <w:shd w:val="clear" w:color="auto" w:fill="FFC000" w:themeFill="accent4"/>
+          </w:tcPr>
+          <w:p>
+            <w:pPr>
+              <w:jc w:val="center"/>
+            </w:pPr>
+            <w:r>
+              <w:t>00</w:t>
+            </w:r>
+          </w:p>
+        </w:tc>
+      </w:tr>
+      <w:tr>
+        <w:tc>
+          <w:tcPr>
+            <w:tcW w:w="1132" w:type="dxa"/>
+            <w:shd w:val="clear" w:color="auto" w:fill="FFC000" w:themeFill="accent4"/>
+          </w:tcPr>
+          <w:p>
+            <w:pPr>
+              <w:jc w:val="center"/>
+            </w:pPr>
+            <w:r>
+              <w:t>00</w:t>
+            </w:r>
+          </w:p>
+        </w:tc>
+        <w:tc>
+          <w:tcPr>
+            <w:tcW w:w="1132" w:type="dxa"/>
+            <w:shd w:val="clear" w:color="auto" w:fill="FFC000" w:themeFill="accent4"/>
+          </w:tcPr>
+          <w:p>
+            <w:pPr>
+              <w:jc w:val="center"/>
+            </w:pPr>
+            <w:r>
+              <w:t>7D</w:t>
+            </w:r>
+          </w:p>
+        </w:tc>
+        <w:tc>
+          <w:tcPr>
+            <w:tcW w:w="1133" w:type="dxa"/>
+            <w:shd w:val="clear" w:color="auto" w:fill="FFC000" w:themeFill="accent4"/>
+          </w:tcPr>
+          <w:p>
+            <w:pPr>
+              <w:jc w:val="center"/>
+            </w:pPr>
+            <w:r>
+              <w:t>F2</w:t>
+            </w:r>
+          </w:p>
+        </w:tc>
+        <w:tc>
+          <w:tcPr>
+            <w:tcW w:w="1133" w:type="dxa"/>
+            <w:shd w:val="clear" w:color="auto" w:fill="FFC000" w:themeFill="accent4"/>
+          </w:tcPr>
+          <w:p>
+            <w:pPr>
+              <w:jc w:val="center"/>
+            </w:pPr>
+            <w:r>
+              <w:t>28</w:t>
+            </w:r>
+          </w:p>
+        </w:tc>
+        <w:tc>
+          <w:tcPr>
+            <w:tcW w:w="1133" w:type="dxa"/>
+            <w:shd w:val="clear" w:color="auto" w:fill="FFC000" w:themeFill="accent4"/>
+          </w:tcPr>
+          <w:p>
+            <w:pPr>
+              <w:jc w:val="center"/>
+            </w:pPr>
+            <w:r>
+              <w:t>00</w:t>
+            </w:r>
+          </w:p>
+        </w:tc>
+        <w:tc>
+          <w:tcPr>
+            <w:tcW w:w="1133" w:type="dxa"/>
+            <w:shd w:val="clear" w:color="auto" w:fill="FFC000" w:themeFill="accent4"/>
+          </w:tcPr>
+          <w:p>
+            <w:pPr>
+              <w:jc w:val="center"/>
+            </w:pPr>
+            <w:r>
+              <w:t>00</w:t>
+            </w:r>
+          </w:p>
+        </w:tc>
+        <w:tc>
+          <w:tcPr>
+            <w:tcW w:w="1133" w:type="dxa"/>
+            <w:shd w:val="clear" w:color="auto" w:fill="FFC000" w:themeFill="accent4"/>
+          </w:tcPr>
+          <w:p>
+            <w:pPr>
+              <w:jc w:val="center"/>
+            </w:pPr>
+            <w:r>
+              <w:t>40</w:t>
+            </w:r>
+          </w:p>
+        </w:tc>
+        <w:tc>
+          <w:tcPr>
+            <w:tcW w:w="1133" w:type="dxa"/>
+            <w:shd w:val="clear" w:color="auto" w:fill="FFC000" w:themeFill="accent4"/>
+          </w:tcPr>
+          <w:p>
+            <w:pPr>
+              <w:jc w:val="center"/>
+            </w:pPr>
+            <w:r>
+              <w:t>11</w:t>
+            </w:r>
+          </w:p>
+        </w:tc>
+      </w:tr>
+      <w:tr>
+        <w:tc>
+          <w:tcPr>
+            <w:tcW w:w="1132" w:type="dxa"/>
+            <w:shd w:val="clear" w:color="auto" w:fill="FFC000" w:themeFill="accent4"/>
+          </w:tcPr>
+          <w:p>
+            <w:pPr>
+              <w:jc w:val="center"/>
+            </w:pPr>
+            <w:r>
+              <w:t>F1</w:t>
+            </w:r>
+          </w:p>
+        </w:tc>
+        <w:tc>
+          <w:tcPr>
+            <w:tcW w:w="1132" w:type="dxa"/>
+            <w:shd w:val="clear" w:color="auto" w:fill="FFC000" w:themeFill="accent4"/>
+          </w:tcPr>
+          <w:p>
+            <w:pPr>
+              <w:jc w:val="center"/>
+            </w:pPr>
+            <w:r>
+              <w:t>AD</w:t>
+            </w:r>
+          </w:p>
+        </w:tc>
+        <w:tc>
+          <w:tcPr>
+            <w:tcW w:w="1133" w:type="dxa"/>
+            <w:shd w:val="clear" w:color="auto" w:fill="FFC000" w:themeFill="accent4"/>
+          </w:tcPr>
+          <w:p>
+            <w:pPr>
+              <w:jc w:val="center"/>
+            </w:pPr>
+            <w:r>
+              <w:t>0A</w:t>
+            </w:r>
+          </w:p>
+        </w:tc>
+        <w:tc>
+          <w:tcPr>
+            <w:tcW w:w="1133" w:type="dxa"/>
+            <w:shd w:val="clear" w:color="auto" w:fill="FFC000" w:themeFill="accent4"/>
+          </w:tcPr>
+          <w:p>
+            <w:pPr>
+              <w:jc w:val="center"/>
+            </w:pPr>
+            <w:r>
+              <w:t>0E</w:t>
+            </w:r>
+          </w:p>
+        </w:tc>
+        <w:tc>
+          <w:tcPr>
+            <w:tcW w:w="1133" w:type="dxa"/>
+            <w:shd w:val="clear" w:color="auto" w:fill="FFC000" w:themeFill="accent4"/>
+          </w:tcPr>
+          <w:p>
+            <w:pPr>
+              <w:jc w:val="center"/>
+            </w:pPr>
+            <w:r>
+              <w:t>80</w:t>
+            </w:r>
+          </w:p>
+        </w:tc>
+        <w:tc>
+          <w:tcPr>
+            <w:tcW w:w="1133" w:type="dxa"/>
+            <w:shd w:val="clear" w:color="auto" w:fill="FFC000" w:themeFill="accent4"/>
+          </w:tcPr>
+          <w:p>
+            <w:pPr>
+              <w:jc w:val="center"/>
+            </w:pPr>
+            <w:r>
+              <w:t>7D</w:t>
+            </w:r>
+          </w:p>
+        </w:tc>
+        <w:tc>
+          <w:tcPr>
+            <w:tcW w:w="1133" w:type="dxa"/>
+            <w:shd w:val="clear" w:color="auto" w:fill="FFC000" w:themeFill="accent4"/>
+          </w:tcPr>
+          <w:p>
+            <w:pPr>
+              <w:jc w:val="center"/>
+            </w:pPr>
+            <w:r>
+              <w:t>0A</w:t>
+            </w:r>
+          </w:p>
+        </w:tc>
+        <w:tc>
+          <w:tcPr>
+            <w:tcW w:w="1133" w:type="dxa"/>
+            <w:shd w:val="clear" w:color="auto" w:fill="FFC000" w:themeFill="accent4"/>
+          </w:tcPr>
+          <w:p>
+            <w:pPr>
+              <w:jc w:val="center"/>
+            </w:pPr>
+            <w:r>
+              <w:t>00</w:t>
+            </w:r>
+          </w:p>
+        </w:tc>
+      </w:tr>
+      <w:tr>
+        <w:tc>
+          <w:tcPr>
+            <w:tcW w:w="1132" w:type="dxa"/>
+            <w:shd w:val="clear" w:color="auto" w:fill="FFC000" w:themeFill="accent4"/>
+          </w:tcPr>
+          <w:p>
+            <w:pPr>
+              <w:jc w:val="center"/>
+            </w:pPr>
+            <w:r>
+              <w:t>02</w:t>
+            </w:r>
+          </w:p>
+        </w:tc>
+        <w:tc>
+          <w:tcPr>
+            <w:tcW w:w="1132" w:type="dxa"/>
+            <w:shd w:val="clear" w:color="auto" w:fill="FFC000" w:themeFill="accent4"/>
+          </w:tcPr>
+          <w:p>
+            <w:pPr>
+              <w:jc w:val="center"/>
+            </w:pPr>
+            <w:r>
+              <w:t>0F</w:t>
+            </w:r>
+          </w:p>
+        </w:tc>
+        <w:tc>
+          <w:tcPr>
+            <w:tcW w:w="1133" w:type="dxa"/>
+            <w:shd w:val="clear" w:color="auto" w:fill="FFFF00"/>
+          </w:tcPr>
+          <w:p>
+            <w:pPr>
+              <w:jc w:val="center"/>
+            </w:pPr>
+            <w:r>
+              <w:t>00</w:t>
+            </w:r>
+          </w:p>
+        </w:tc>
+        <w:tc>
+          <w:tcPr>
+            <w:tcW w:w="1133" w:type="dxa"/>
+            <w:shd w:val="clear" w:color="auto" w:fill="FFFF00"/>
+          </w:tcPr>
+          <w:p>
+            <w:pPr>
+              <w:jc w:val="center"/>
+            </w:pPr>
+            <w:r>
+              <w:t>35</w:t>
+            </w:r>
+          </w:p>
+        </w:tc>
+        <w:tc>
+          <w:tcPr>
+            <w:tcW w:w="1133" w:type="dxa"/>
+            <w:shd w:val="clear" w:color="auto" w:fill="FFFF00"/>
+          </w:tcPr>
+          <w:p>
+            <w:pPr>
+              <w:jc w:val="center"/>
+            </w:pPr>
+            <w:r>
+              <w:t>8E</w:t>
+            </w:r>
+          </w:p>
+        </w:tc>
+        <w:tc>
+          <w:tcPr>
+            <w:tcW w:w="1133" w:type="dxa"/>
+            <w:shd w:val="clear" w:color="auto" w:fill="FFFF00"/>
+          </w:tcPr>
+          <w:p>
+            <w:pPr>
+              <w:jc w:val="center"/>
+            </w:pPr>
+            <w:r>
+              <w:t>9D</w:t>
+            </w:r>
+          </w:p>
+        </w:tc>
+        <w:tc>
+          <w:tcPr>
+            <w:tcW w:w="1133" w:type="dxa"/>
+            <w:shd w:val="clear" w:color="auto" w:fill="FFFF00"/>
+          </w:tcPr>
+          <w:p>
+            <w:pPr>
+              <w:jc w:val="center"/>
+            </w:pPr>
+            <w:r>
+              <w:t>00</w:t>
+            </w:r>
+          </w:p>
+        </w:tc>
+        <w:tc>
+          <w:tcPr>
+            <w:tcW w:w="1133" w:type="dxa"/>
+            <w:shd w:val="clear" w:color="auto" w:fill="FFFF00"/>
+          </w:tcPr>
+          <w:p>
+            <w:pPr>
+              <w:jc w:val="center"/>
+            </w:pPr>
+            <w:r>
+              <w:t>69</w:t>
+            </w:r>
+          </w:p>
+        </w:tc>
+      </w:tr>
+      <w:tr>
+        <w:tc>
+          <w:tcPr>
+            <w:tcW w:w="1132" w:type="dxa"/>
+            <w:shd w:val="clear" w:color="auto" w:fill="FFFF00"/>
+          </w:tcPr>
+          <w:p>
+            <w:pPr>
+              <w:jc w:val="center"/>
+            </w:pPr>
+            <w:r>
+              <w:t>05</w:t>
+            </w:r>
+          </w:p>
+        </w:tc>
+        <w:tc>
+          <w:tcPr>
+            <w:tcW w:w="1132" w:type="dxa"/>
+            <w:shd w:val="clear" w:color="auto" w:fill="FFFF00"/>
+          </w:tcPr>
+          <w:p>
+            <w:pPr>
+              <w:jc w:val="center"/>
+            </w:pPr>
+            <w:r>
+              <w:t>DC</w:t>
+            </w:r>
+          </w:p>
+        </w:tc>
+        <w:tc>
+          <w:tcPr>
+            <w:tcW w:w="1133" w:type="dxa"/>
+            <w:shd w:val="clear" w:color="auto" w:fill="A8D08D" w:themeFill="accent6" w:themeFillTint="99"/>
+          </w:tcPr>
+          <w:p>
+            <w:pPr>
+              <w:jc w:val="center"/>
+            </w:pPr>
+            <w:r>
+              <w:t>92</w:t>
+            </w:r>
+          </w:p>
+        </w:tc>
+        <w:tc>
+          <w:tcPr>
+            <w:tcW w:w="1133" w:type="dxa"/>
+            <w:shd w:val="clear" w:color="auto" w:fill="A8D08D" w:themeFill="accent6" w:themeFillTint="99"/>
+          </w:tcPr>
+          <w:p>
+            <w:pPr>
+              <w:jc w:val="center"/>
+            </w:pPr>
+            <w:r>
+              <w:t>CB</w:t>
+            </w:r>
+          </w:p>
+        </w:tc>
+        <w:tc>
+          <w:tcPr>
+            <w:tcW w:w="1133" w:type="dxa"/>
+            <w:shd w:val="clear" w:color="auto" w:fill="A8D08D" w:themeFill="accent6" w:themeFillTint="99"/>
+          </w:tcPr>
+          <w:p>
+            <w:pPr>
+              <w:jc w:val="center"/>
+            </w:pPr>
+            <w:r>
+              <w:t>85</w:t>
+            </w:r>
+          </w:p>
+        </w:tc>
+        <w:tc>
+          <w:tcPr>
+            <w:tcW w:w="1133" w:type="dxa"/>
+            <w:shd w:val="clear" w:color="auto" w:fill="A8D08D" w:themeFill="accent6" w:themeFillTint="99"/>
+          </w:tcPr>
+          <w:p>
+            <w:pPr>
+              <w:jc w:val="center"/>
+            </w:pPr>
+            <w:r>
+              <w:t>80</w:t>
+            </w:r>
+          </w:p>
+        </w:tc>
+        <w:tc>
+          <w:tcPr>
+            <w:tcW w:w="1133" w:type="dxa"/>
+            <w:shd w:val="clear" w:color="auto" w:fill="A8D08D" w:themeFill="accent6" w:themeFillTint="99"/>
+          </w:tcPr>
+          <w:p>
+            <w:pPr>
+              <w:jc w:val="center"/>
+            </w:pPr>
+            <w:r>
+              <w:t>00</w:t>
+            </w:r>
+          </w:p>
+        </w:tc>
+        <w:tc>
+          <w:tcPr>
+            <w:tcW w:w="1133" w:type="dxa"/>
+            <w:shd w:val="clear" w:color="auto" w:fill="A8D08D" w:themeFill="accent6" w:themeFillTint="99"/>
+          </w:tcPr>
+          <w:p>
+            <w:pPr>
+              <w:jc w:val="center"/>
+            </w:pPr>
+            <w:r>
+              <w:t>01</w:t>
+            </w:r>
+          </w:p>
+        </w:tc>
+      </w:tr>
+      <w:tr>
+        <w:tc>
+          <w:tcPr>
+            <w:tcW w:w="1132" w:type="dxa"/>
+            <w:shd w:val="clear" w:color="auto" w:fill="A8D08D" w:themeFill="accent6" w:themeFillTint="99"/>
+          </w:tcPr>
+          <w:p>
+            <w:pPr>
+              <w:jc w:val="center"/>
+            </w:pPr>
+            <w:r>
+              <w:t>00</w:t>
+            </w:r>
+          </w:p>
+        </w:tc>
+        <w:tc>
+          <w:tcPr>
+            <w:tcW w:w="1132" w:type="dxa"/>
+            <w:shd w:val="clear" w:color="auto" w:fill="A8D08D" w:themeFill="accent6" w:themeFillTint="99"/>
+          </w:tcPr>
+          <w:p>
+            <w:pPr>
+              <w:jc w:val="center"/>
+            </w:pPr>
+            <w:r>
+              <w:t>01</w:t>
+            </w:r>
+          </w:p>
+        </w:tc>
+        <w:tc>
+          <w:tcPr>
+            <w:tcW w:w="1133" w:type="dxa"/>
+            <w:shd w:val="clear" w:color="auto" w:fill="A8D08D" w:themeFill="accent6" w:themeFillTint="99"/>
+          </w:tcPr>
+          <w:p>
+            <w:pPr>
+              <w:jc w:val="center"/>
+            </w:pPr>
+            <w:r>
+              <w:t>00</w:t>
+            </w:r>
+          </w:p>
+        </w:tc>
+        <w:tc>
+          <w:tcPr>
+            <w:tcW w:w="1133" w:type="dxa"/>
+            <w:shd w:val="clear" w:color="auto" w:fill="A8D08D" w:themeFill="accent6" w:themeFillTint="99"/>
+          </w:tcPr>
+          <w:p>
+            <w:pPr>
+              <w:jc w:val="center"/>
+            </w:pPr>
+            <w:r>
+              <w:t>02</w:t>
+            </w:r>
+          </w:p>
+        </w:tc>
+        <w:tc>
+          <w:tcPr>
+            <w:tcW w:w="1133" w:type="dxa"/>
+            <w:shd w:val="clear" w:color="auto" w:fill="A8D08D" w:themeFill="accent6" w:themeFillTint="99"/>
+          </w:tcPr>
+          <w:p>
+            <w:pPr>
+              <w:jc w:val="center"/>
+            </w:pPr>
+            <w:r>
+              <w:t>00</w:t>
+            </w:r>
+          </w:p>
+        </w:tc>
+        <w:tc>
+          <w:tcPr>
+            <w:tcW w:w="1133" w:type="dxa"/>
+            <w:shd w:val="clear" w:color="auto" w:fill="A8D08D" w:themeFill="accent6" w:themeFillTint="99"/>
+          </w:tcPr>
+          <w:p>
+            <w:pPr>
+              <w:jc w:val="center"/>
+            </w:pPr>
+            <w:r>
+              <w:t>01</w:t>
+            </w:r>
+          </w:p>
+        </w:tc>
+        <w:tc>
+          <w:tcPr>
+            <w:tcW w:w="1133" w:type="dxa"/>
+            <w:shd w:val="clear" w:color="auto" w:fill="A8D08D" w:themeFill="accent6" w:themeFillTint="99"/>
+          </w:tcPr>
+          <w:p>
+            <w:pPr>
+              <w:jc w:val="center"/>
+            </w:pPr>
+            <w:r>
+              <w:t>03</w:t>
+            </w:r>
+          </w:p>
+        </w:tc>
+        <w:tc>
+          <w:tcPr>
+            <w:tcW w:w="1133" w:type="dxa"/>
+            <w:shd w:val="clear" w:color="auto" w:fill="A8D08D" w:themeFill="accent6" w:themeFillTint="99"/>
+          </w:tcPr>
+          <w:p>
+            <w:pPr>
+              <w:jc w:val="center"/>
+            </w:pPr>
+            <w:r>
+              <w:t>64</w:t>
+            </w:r>
+          </w:p>
+        </w:tc>
+      </w:tr>
+      <w:tr>
+        <w:tc>
+          <w:tcPr>
+            <w:tcW w:w="1132" w:type="dxa"/>
+            <w:shd w:val="clear" w:color="auto" w:fill="A8D08D" w:themeFill="accent6" w:themeFillTint="99"/>
+          </w:tcPr>
+          <w:p>
+            <w:pPr>
+              <w:jc w:val="center"/>
+            </w:pPr>
+            <w:r>
+              <w:t>6E</w:t>
+            </w:r>
+          </w:p>
+        </w:tc>
+        <w:tc>
+          <w:tcPr>
+            <w:tcW w:w="1132" w:type="dxa"/>
+            <w:shd w:val="clear" w:color="auto" w:fill="A8D08D" w:themeFill="accent6" w:themeFillTint="99"/>
+          </w:tcPr>
+          <w:p>
+            <w:pPr>
+              <w:jc w:val="center"/>
+            </w:pPr>
+            <w:r>
+              <w:t>73</w:t>
+            </w:r>
+          </w:p>
+        </w:tc>
+        <w:tc>
+          <w:tcPr>
+            <w:tcW w:w="1133" w:type="dxa"/>
+            <w:shd w:val="clear" w:color="auto" w:fill="A8D08D" w:themeFill="accent6" w:themeFillTint="99"/>
+          </w:tcPr>
+          <w:p>
+            <w:pPr>
+              <w:jc w:val="center"/>
+            </w:pPr>
+            <w:r>
+              <w:t>07</w:t>
+            </w:r>
+          </w:p>
+        </w:tc>
+        <w:tc>
+          <w:tcPr>
+            <w:tcW w:w="1133" w:type="dxa"/>
+            <w:shd w:val="clear" w:color="auto" w:fill="A8D08D" w:themeFill="accent6" w:themeFillTint="99"/>
+          </w:tcPr>
+          <w:p>
+            <w:pPr>
+              <w:jc w:val="center"/>
+            </w:pPr>
+            <w:r>
+              <w:t>75</w:t>
+            </w:r>
+          </w:p>
+        </w:tc>
+        <w:tc>
+          <w:tcPr>
+            <w:tcW w:w="1133" w:type="dxa"/>
+            <w:shd w:val="clear" w:color="auto" w:fill="A8D08D" w:themeFill="accent6" w:themeFillTint="99"/>
+          </w:tcPr>
+          <w:p>
+            <w:pPr>
+              <w:jc w:val="center"/>
+            </w:pPr>
+            <w:r>
+              <w:t>6E</w:t>
+            </w:r>
+          </w:p>
+        </w:tc>
+        <w:tc>
+          <w:tcPr>
+            <w:tcW w:w="1133" w:type="dxa"/>
+            <w:shd w:val="clear" w:color="auto" w:fill="A8D08D" w:themeFill="accent6" w:themeFillTint="99"/>
+          </w:tcPr>
+          <w:p>
+            <w:pPr>
+              <w:jc w:val="center"/>
+            </w:pPr>
+            <w:r>
+              <w:t>69</w:t>
+            </w:r>
+          </w:p>
+        </w:tc>
+        <w:tc>
+          <w:tcPr>
+            <w:tcW w:w="1133" w:type="dxa"/>
+            <w:shd w:val="clear" w:color="auto" w:fill="A8D08D" w:themeFill="accent6" w:themeFillTint="99"/>
+          </w:tcPr>
+          <w:p>
+            <w:pPr>
+              <w:jc w:val="center"/>
+            </w:pPr>
+            <w:r>
+              <w:t>63</w:t>
+            </w:r>
+          </w:p>
+        </w:tc>
+        <w:tc>
+          <w:tcPr>
+            <w:tcW w:w="1133" w:type="dxa"/>
+            <w:shd w:val="clear" w:color="auto" w:fill="A8D08D" w:themeFill="accent6" w:themeFillTint="99"/>
+          </w:tcPr>
+          <w:p>
+            <w:pPr>
+              <w:jc w:val="center"/>
+            </w:pPr>
+            <w:r>
+              <w:t>61</w:t>
+            </w:r>
+          </w:p>
+        </w:tc>
+      </w:tr>
+      <w:tr>
+        <w:tc>
+          <w:tcPr>
+            <w:tcW w:w="1132" w:type="dxa"/>
+            <w:shd w:val="clear" w:color="auto" w:fill="A8D08D" w:themeFill="accent6" w:themeFillTint="99"/>
+          </w:tcPr>
+          <w:p>
+            <w:pPr>
+              <w:jc w:val="center"/>
+            </w:pPr>
+            <w:r>
+              <w:t>65</w:t>
+            </w:r>
+          </w:p>
+        </w:tc>
+        <w:tc>
+          <w:tcPr>
+            <w:tcW w:w="1132" w:type="dxa"/>
+            <w:shd w:val="clear" w:color="auto" w:fill="A8D08D" w:themeFill="accent6" w:themeFillTint="99"/>
+          </w:tcPr>
+          <w:p>
+            <w:pPr>
+              <w:jc w:val="center"/>
+            </w:pPr>
+            <w:r>
+              <w:t>6E</w:t>
+            </w:r>
+          </w:p>
+        </w:tc>
+        <w:tc>
+          <w:tcPr>
+            <w:tcW w:w="1133" w:type="dxa"/>
+            <w:shd w:val="clear" w:color="auto" w:fill="A8D08D" w:themeFill="accent6" w:themeFillTint="99"/>
+          </w:tcPr>
+          <w:p>
+            <w:pPr>
+              <w:jc w:val="center"/>
+            </w:pPr>
+            <w:r>
+              <w:t>02</w:t>
+            </w:r>
+          </w:p>
+        </w:tc>
+        <w:tc>
+          <w:tcPr>
+            <w:tcW w:w="1133" w:type="dxa"/>
+            <w:shd w:val="clear" w:color="auto" w:fill="A8D08D" w:themeFill="accent6" w:themeFillTint="99"/>
+          </w:tcPr>
+          <w:p>
+            <w:pPr>
+              <w:jc w:val="center"/>
+            </w:pPr>
+            <w:r>
+              <w:t>66</w:t>
+            </w:r>
+          </w:p>
+        </w:tc>
+        <w:tc>
+          <w:tcPr>
+            <w:tcW w:w="1133" w:type="dxa"/>
+            <w:shd w:val="clear" w:color="auto" w:fill="A8D08D" w:themeFill="accent6" w:themeFillTint="99"/>
+          </w:tcPr>
+          <w:p>
+            <w:pPr>
+              <w:jc w:val="center"/>
+            </w:pPr>
+            <w:r>
+              <w:t>72</w:t>
+            </w:r>
+          </w:p>
+        </w:tc>
+        <w:tc>
+          <w:tcPr>
+            <w:tcW w:w="1133" w:type="dxa"/>
+            <w:shd w:val="clear" w:color="auto" w:fill="A8D08D" w:themeFill="accent6" w:themeFillTint="99"/>
+          </w:tcPr>
+          <w:p>
+            <w:pPr>
+              <w:jc w:val="center"/>
+            </w:pPr>
+            <w:r>
+              <w:t>00</w:t>
+            </w:r>
+          </w:p>
+        </w:tc>
+        <w:tc>
+          <w:tcPr>
+            <w:tcW w:w="1133" w:type="dxa"/>
+            <w:shd w:val="clear" w:color="auto" w:fill="A8D08D" w:themeFill="accent6" w:themeFillTint="99"/>
+          </w:tcPr>
+          <w:p>
+            <w:pPr>
+              <w:jc w:val="center"/>
+            </w:pPr>
+            <w:r>
+              <w:t>00</w:t>
+            </w:r>
+          </w:p>
+        </w:tc>
+        <w:tc>
+          <w:tcPr>
+            <w:tcW w:w="1133" w:type="dxa"/>
+            <w:shd w:val="clear" w:color="auto" w:fill="A8D08D" w:themeFill="accent6" w:themeFillTint="99"/>
+          </w:tcPr>
+          <w:p>
+            <w:pPr>
+              <w:jc w:val="center"/>
+            </w:pPr>
+            <w:r>
+              <w:t>01</w:t>
+            </w:r>
+          </w:p>
+        </w:tc>
+      </w:tr>
+      <w:tr>
+        <w:tc>
+          <w:tcPr>
+            <w:tcW w:w="1132" w:type="dxa"/>
+            <w:shd w:val="clear" w:color="auto" w:fill="A8D08D" w:themeFill="accent6" w:themeFillTint="99"/>
+          </w:tcPr>
+          <w:p>
+            <w:pPr>
+              <w:jc w:val="center"/>
+            </w:pPr>
+            <w:r>
+              <w:t>00</w:t>
+            </w:r>
+          </w:p>
+        </w:tc>
+        <w:tc>
+          <w:tcPr>
+            <w:tcW w:w="1132" w:type="dxa"/>
+            <w:shd w:val="clear" w:color="auto" w:fill="A8D08D" w:themeFill="accent6" w:themeFillTint="99"/>
+          </w:tcPr>
+          <w:p>
+            <w:pPr>
+              <w:jc w:val="center"/>
+            </w:pPr>
+            <w:r>
+              <w:t>01</w:t>
+            </w:r>
+          </w:p>
+        </w:tc>
+        <w:tc>
+          <w:tcPr>
+            <w:tcW w:w="1133" w:type="dxa"/>
+            <w:shd w:val="clear" w:color="auto" w:fill="A8D08D" w:themeFill="accent6" w:themeFillTint="99"/>
+          </w:tcPr>
+          <w:p>
+            <w:pPr>
+              <w:jc w:val="center"/>
+            </w:pPr>
+            <w:r>
+              <w:t>C0</w:t>
+            </w:r>
+          </w:p>
+        </w:tc>
+        <w:tc>
+          <w:tcPr>
+            <w:tcW w:w="1133" w:type="dxa"/>
+            <w:shd w:val="clear" w:color="auto" w:fill="A8D08D" w:themeFill="accent6" w:themeFillTint="99"/>
+          </w:tcPr>
+          <w:p>
+            <w:pPr>
+              <w:jc w:val="center"/>
+            </w:pPr>
+            <w:r>
+              <w:t>0C</w:t>
+            </w:r>
+          </w:p>
+        </w:tc>
+        <w:tc>
+          <w:tcPr>
+            <w:tcW w:w="1133" w:type="dxa"/>
+            <w:shd w:val="clear" w:color="auto" w:fill="A8D08D" w:themeFill="accent6" w:themeFillTint="99"/>
+          </w:tcPr>
+          <w:p>
+            <w:pPr>
+              <w:jc w:val="center"/>
+            </w:pPr>
+            <w:r>
+              <w:t>00</w:t>
+            </w:r>
+          </w:p>
+        </w:tc>
+        <w:tc>
+          <w:tcPr>
+            <w:tcW w:w="1133" w:type="dxa"/>
+            <w:shd w:val="clear" w:color="auto" w:fill="A8D08D" w:themeFill="accent6" w:themeFillTint="99"/>
+          </w:tcPr>
+          <w:p>
+            <w:pPr>
+              <w:jc w:val="center"/>
+            </w:pPr>
+            <w:r>
+              <w:t>01</w:t>
+            </w:r>
+          </w:p>
+        </w:tc>
+        <w:tc>
+          <w:tcPr>
+            <w:tcW w:w="1133" w:type="dxa"/>
+            <w:shd w:val="clear" w:color="auto" w:fill="A8D08D" w:themeFill="accent6" w:themeFillTint="99"/>
+          </w:tcPr>
+          <w:p>
+            <w:pPr>
+              <w:jc w:val="center"/>
+            </w:pPr>
+            <w:r>
+              <w:t>00</w:t>
+            </w:r>
+          </w:p>
+        </w:tc>
+        <w:tc>
+          <w:tcPr>
+            <w:tcW w:w="1133" w:type="dxa"/>
+            <w:shd w:val="clear" w:color="auto" w:fill="A8D08D" w:themeFill="accent6" w:themeFillTint="99"/>
+          </w:tcPr>
+          <w:p>
+            <w:pPr>
+              <w:jc w:val="center"/>
+            </w:pPr>
+            <w:r>
+              <w:t>01</w:t>
+            </w:r>
+          </w:p>
+        </w:tc>
+      </w:tr>
+      <w:tr>
+        <w:tc>
+          <w:tcPr>
+            <w:tcW w:w="1132" w:type="dxa"/>
+            <w:shd w:val="clear" w:color="auto" w:fill="A8D08D" w:themeFill="accent6" w:themeFillTint="99"/>
+          </w:tcPr>
+          <w:p>
+            <w:pPr>
+              <w:jc w:val="center"/>
+            </w:pPr>
+            <w:r>
+              <w:t>00</w:t>
+            </w:r>
+          </w:p>
+        </w:tc>
+        <w:tc>
+          <w:tcPr>
+            <w:tcW w:w="1132" w:type="dxa"/>
+            <w:shd w:val="clear" w:color="auto" w:fill="A8D08D" w:themeFill="accent6" w:themeFillTint="99"/>
+          </w:tcPr>
+          <w:p>
+            <w:pPr>
+              <w:jc w:val="center"/>
+            </w:pPr>
+            <w:r>
+              <w:t>01</w:t>
+            </w:r>
+          </w:p>
+        </w:tc>
+        <w:tc>
+          <w:tcPr>
+            <w:tcW w:w="1133" w:type="dxa"/>
+            <w:shd w:val="clear" w:color="auto" w:fill="A8D08D" w:themeFill="accent6" w:themeFillTint="99"/>
+          </w:tcPr>
+          <w:p>
+            <w:pPr>
+              <w:jc w:val="center"/>
+            </w:pPr>
+            <w:r>
+              <w:t>51</w:t>
+            </w:r>
+          </w:p>
+        </w:tc>
+        <w:tc>
+          <w:tcPr>
+            <w:tcW w:w="1133" w:type="dxa"/>
+            <w:shd w:val="clear" w:color="auto" w:fill="A8D08D" w:themeFill="accent6" w:themeFillTint="99"/>
+          </w:tcPr>
+          <w:p>
+            <w:pPr>
+              <w:jc w:val="center"/>
+            </w:pPr>
+            <w:r>
+              <w:t>80</w:t>
+            </w:r>
+          </w:p>
+        </w:tc>
+        <w:tc>
+          <w:tcPr>
+            <w:tcW w:w="1133" w:type="dxa"/>
+            <w:shd w:val="clear" w:color="auto" w:fill="A8D08D" w:themeFill="accent6" w:themeFillTint="99"/>
+          </w:tcPr>
+          <w:p>
+            <w:pPr>
+              <w:jc w:val="center"/>
+            </w:pPr>
+            <w:r>
+              <w:t>00</w:t>
+            </w:r>
+          </w:p>
+        </w:tc>
+        <w:tc>
+          <w:tcPr>
+            <w:tcW w:w="1133" w:type="dxa"/>
+            <w:shd w:val="clear" w:color="auto" w:fill="A8D08D" w:themeFill="accent6" w:themeFillTint="99"/>
+          </w:tcPr>
+          <w:p>
+            <w:pPr>
+              <w:jc w:val="center"/>
+            </w:pPr>
+            <w:r>
+              <w:t>04</w:t>
+            </w:r>
+          </w:p>
+        </w:tc>
+        <w:tc>
+          <w:tcPr>
+            <w:tcW w:w="1133" w:type="dxa"/>
+            <w:shd w:val="clear" w:color="auto" w:fill="A8D08D" w:themeFill="accent6" w:themeFillTint="99"/>
+          </w:tcPr>
+          <w:p>
+            <w:pPr>
+              <w:jc w:val="center"/>
+            </w:pPr>
+            <w:r>
+              <w:t>0A</w:t>
+            </w:r>
+          </w:p>
+        </w:tc>
+        <w:tc>
+          <w:tcPr>
+            <w:tcW w:w="1133" w:type="dxa"/>
+            <w:shd w:val="clear" w:color="auto" w:fill="A8D08D" w:themeFill="accent6" w:themeFillTint="99"/>
+          </w:tcPr>
+          <w:p>
+            <w:pPr>
+              <w:jc w:val="center"/>
+            </w:pPr>
+            <w:r>
+              <w:t>0E</w:t>
+            </w:r>
+          </w:p>
+        </w:tc>
+      </w:tr>
+      <w:tr>
+        <w:tc>
+          <w:tcPr>
+            <w:tcW w:w="1132" w:type="dxa"/>
+            <w:shd w:val="clear" w:color="auto" w:fill="A8D08D" w:themeFill="accent6" w:themeFillTint="99"/>
+          </w:tcPr>
+          <w:p>
+            <w:pPr>
+              <w:jc w:val="center"/>
+            </w:pPr>
+            <w:r>
+              <w:t>80</w:t>
+            </w:r>
+          </w:p>
+        </w:tc>
+        <w:tc>
+          <w:tcPr>
+            <w:tcW w:w="1132" w:type="dxa"/>
+            <w:shd w:val="clear" w:color="auto" w:fill="A8D08D" w:themeFill="accent6" w:themeFillTint="99"/>
+          </w:tcPr>
+          <w:p>
+            <w:pPr>
+              <w:jc w:val="center"/>
+            </w:pPr>
+            <w:r>
+              <w:t>7D</w:t>
+            </w:r>
+          </w:p>
+        </w:tc>
+        <w:tc>
+          <w:tcPr>
+            <w:tcW w:w="1133" w:type="dxa"/>
+            <w:shd w:val="clear" w:color="auto" w:fill="A8D08D" w:themeFill="accent6" w:themeFillTint="99"/>
+          </w:tcPr>
+          <w:p>
+            <w:pPr>
+              <w:jc w:val="center"/>
+            </w:pPr>
+            <w:r>
+              <w:t>C0</w:t>
+            </w:r>
+          </w:p>
+        </w:tc>
+        <w:tc>
+          <w:tcPr>
+            <w:tcW w:w="1133" w:type="dxa"/>
+            <w:shd w:val="clear" w:color="auto" w:fill="A8D08D" w:themeFill="accent6" w:themeFillTint="99"/>
+          </w:tcPr>
+          <w:p>
+            <w:pPr>
+              <w:jc w:val="center"/>
+            </w:pPr>
+            <w:r>
+              <w:t>10</w:t>
+            </w:r>
+          </w:p>
+        </w:tc>
+        <w:tc>
+          <w:tcPr>
+            <w:tcW w:w="1133" w:type="dxa"/>
+            <w:shd w:val="clear" w:color="auto" w:fill="A8D08D" w:themeFill="accent6" w:themeFillTint="99"/>
+          </w:tcPr>
+          <w:p>
+            <w:pPr>
+              <w:jc w:val="center"/>
+            </w:pPr>
+            <w:r>
+              <w:t>00</w:t>
+            </w:r>
+          </w:p>
+        </w:tc>
+        <w:tc>
+          <w:tcPr>
+            <w:tcW w:w="1133" w:type="dxa"/>
+            <w:shd w:val="clear" w:color="auto" w:fill="A8D08D" w:themeFill="accent6" w:themeFillTint="99"/>
+          </w:tcPr>
+          <w:p>
+            <w:pPr>
+              <w:jc w:val="center"/>
+            </w:pPr>
+            <w:r>
+              <w:t>02</w:t>
+            </w:r>
+          </w:p>
+        </w:tc>
+        <w:tc>
+          <w:tcPr>
+            <w:tcW w:w="1133" w:type="dxa"/>
+            <w:shd w:val="clear" w:color="auto" w:fill="A8D08D" w:themeFill="accent6" w:themeFillTint="99"/>
+          </w:tcPr>
+          <w:p>
+            <w:pPr>
+              <w:jc w:val="center"/>
+            </w:pPr>
+            <w:r>
+              <w:t>00</w:t>
+            </w:r>
+          </w:p>
+        </w:tc>
+        <w:tc>
+          <w:tcPr>
+            <w:tcW w:w="1133" w:type="dxa"/>
+            <w:shd w:val="clear" w:color="auto" w:fill="A8D08D" w:themeFill="accent6" w:themeFillTint="99"/>
+          </w:tcPr>
+          <w:p>
+            <w:pPr>
+              <w:jc w:val="center"/>
+            </w:pPr>
+            <w:r>
+              <w:t>01</w:t>
+            </w:r>
+          </w:p>
+        </w:tc>
+      </w:tr>
+      <w:tr>
+        <w:tc>
+          <w:tcPr>
+            <w:tcW w:w="1132" w:type="dxa"/>
+            <w:shd w:val="clear" w:color="auto" w:fill="A8D08D" w:themeFill="accent6" w:themeFillTint="99"/>
+          </w:tcPr>
+          <w:p>
+            <w:pPr>
+              <w:jc w:val="center"/>
+            </w:pPr>
+            <w:r>
+              <w:t>00</w:t>
+            </w:r>
+          </w:p>
+        </w:tc>
+        <w:tc>
+          <w:tcPr>
+            <w:tcW w:w="1132" w:type="dxa"/>
+            <w:shd w:val="clear" w:color="auto" w:fill="A8D08D" w:themeFill="accent6" w:themeFillTint="99"/>
+          </w:tcPr>
+          <w:p>
+            <w:pPr>
+              <w:jc w:val="center"/>
+            </w:pPr>
+            <w:r>
+              <w:t>01</w:t>
+            </w:r>
+          </w:p>
+        </w:tc>
+        <w:tc>
+          <w:tcPr>
+            <w:tcW w:w="1133" w:type="dxa"/>
+            <w:shd w:val="clear" w:color="auto" w:fill="A8D08D" w:themeFill="accent6" w:themeFillTint="99"/>
+          </w:tcPr>
+          <w:p>
+            <w:pPr>
+              <w:jc w:val="center"/>
+            </w:pPr>
+            <w:r>
+              <w:t>51</w:t>
+            </w:r>
+          </w:p>
+        </w:tc>
+        <w:tc>
+          <w:tcPr>
+            <w:tcW w:w="1133" w:type="dxa"/>
+            <w:shd w:val="clear" w:color="auto" w:fill="A8D08D" w:themeFill="accent6" w:themeFillTint="99"/>
+          </w:tcPr>
+          <w:p>
+            <w:pPr>
+              <w:jc w:val="center"/>
+            </w:pPr>
+            <w:r>
+              <w:t>80</w:t>
+            </w:r>
+          </w:p>
+        </w:tc>
+        <w:tc>
+          <w:tcPr>
+            <w:tcW w:w="1133" w:type="dxa"/>
+            <w:shd w:val="clear" w:color="auto" w:fill="A8D08D" w:themeFill="accent6" w:themeFillTint="99"/>
+          </w:tcPr>
+          <w:p>
+            <w:pPr>
+              <w:jc w:val="center"/>
+            </w:pPr>
+            <w:r>
+              <w:t>00</w:t>
+            </w:r>
+          </w:p>
+        </w:tc>
+        <w:tc>
+          <w:tcPr>
+            <w:tcW w:w="1133" w:type="dxa"/>
+            <w:shd w:val="clear" w:color="auto" w:fill="A8D08D" w:themeFill="accent6" w:themeFillTint="99"/>
+          </w:tcPr>
+          <w:p>
+            <w:pPr>
+              <w:jc w:val="center"/>
+            </w:pPr>
+            <w:r>
+              <w:t>02</w:t>
+            </w:r>
+          </w:p>
+        </w:tc>
+        <w:tc>
+          <w:tcPr>
+            <w:tcW w:w="1133" w:type="dxa"/>
+            <w:shd w:val="clear" w:color="auto" w:fill="A8D08D" w:themeFill="accent6" w:themeFillTint="99"/>
+          </w:tcPr>
+          <w:p>
+            <w:pPr>
+              <w:jc w:val="center"/>
+            </w:pPr>
+            <w:r>
+              <w:t>C0</w:t>
+            </w:r>
+          </w:p>
+        </w:tc>
+        <w:tc>
+          <w:tcPr>
+            <w:tcW w:w="1133" w:type="dxa"/>
+            <w:shd w:val="clear" w:color="auto" w:fill="A8D08D" w:themeFill="accent6" w:themeFillTint="99"/>
+          </w:tcPr>
+          <w:p>
+            <w:pPr>
+              <w:jc w:val="center"/>
+            </w:pPr>
+            <w:r>
+              <w:t>0C</w:t>
+            </w:r>
+          </w:p>
+        </w:tc>
+      </w:tr>
+      <w:tr>
+        <w:tc>
+          <w:tcPr>
+            <w:tcW w:w="1132" w:type="dxa"/>
+            <w:shd w:val="clear" w:color="auto" w:fill="A8D08D" w:themeFill="accent6" w:themeFillTint="99"/>
+          </w:tcPr>
+          <w:p>
+            <w:pPr>
+              <w:jc w:val="center"/>
+            </w:pPr>
+            <w:r>
+              <w:t>C0</w:t>
+            </w:r>
+          </w:p>
+        </w:tc>
+        <w:tc>
+          <w:tcPr>
+            <w:tcW w:w="1132" w:type="dxa"/>
+            <w:shd w:val="clear" w:color="auto" w:fill="A8D08D" w:themeFill="accent6" w:themeFillTint="99"/>
+          </w:tcPr>
+          <w:p>
+            <w:pPr>
+              <w:jc w:val="center"/>
+            </w:pPr>
+            <w:r>
+              <w:t>10</w:t>
+            </w:r>
+          </w:p>
+        </w:tc>
+        <w:tc>
+          <w:tcPr>
+            <w:tcW w:w="1133" w:type="dxa"/>
+            <w:shd w:val="clear" w:color="auto" w:fill="A8D08D" w:themeFill="accent6" w:themeFillTint="99"/>
+          </w:tcPr>
+          <w:p>
+            <w:pPr>
+              <w:jc w:val="center"/>
+            </w:pPr>
+            <w:r>
+              <w:t>00</w:t>
+            </w:r>
+          </w:p>
+        </w:tc>
+        <w:tc>
+          <w:tcPr>
+            <w:tcW w:w="1133" w:type="dxa"/>
+            <w:shd w:val="clear" w:color="auto" w:fill="A8D08D" w:themeFill="accent6" w:themeFillTint="99"/>
+          </w:tcPr>
+          <w:p>
+            <w:pPr>
+              <w:jc w:val="center"/>
+            </w:pPr>
+            <w:r>
+              <w:t>02</w:t>
+            </w:r>
+          </w:p>
+        </w:tc>
+        <w:tc>
+          <w:tcPr>
+            <w:tcW w:w="1133" w:type="dxa"/>
+            <w:shd w:val="clear" w:color="auto" w:fill="A8D08D" w:themeFill="accent6" w:themeFillTint="99"/>
+          </w:tcPr>
+          <w:p>
+            <w:pPr>
+              <w:jc w:val="center"/>
+            </w:pPr>
+            <w:r>
+              <w:t>00</w:t>
+            </w:r>
+          </w:p>
+        </w:tc>
+        <w:tc>
+          <w:tcPr>
+            <w:tcW w:w="1133" w:type="dxa"/>
+            <w:shd w:val="clear" w:color="auto" w:fill="A8D08D" w:themeFill="accent6" w:themeFillTint="99"/>
+          </w:tcPr>
+          <w:p>
+            <w:pPr>
+              <w:jc w:val="center"/>
+            </w:pPr>
+            <w:r>
+              <w:t>01</w:t>
+            </w:r>
+          </w:p>
+        </w:tc>
+        <w:tc>
+          <w:tcPr>
+            <w:tcW w:w="1133" w:type="dxa"/>
+            <w:shd w:val="clear" w:color="auto" w:fill="A8D08D" w:themeFill="accent6" w:themeFillTint="99"/>
+          </w:tcPr>
+          <w:p>
+            <w:pPr>
+              <w:jc w:val="center"/>
+            </w:pPr>
+            <w:r>
+              <w:t>00</w:t>
+            </w:r>
+          </w:p>
+        </w:tc>
+        <w:tc>
+          <w:tcPr>
+            <w:tcW w:w="1133" w:type="dxa"/>
+            <w:shd w:val="clear" w:color="auto" w:fill="A8D08D" w:themeFill="accent6" w:themeFillTint="99"/>
+          </w:tcPr>
+          <w:p>
+            <w:pPr>
+              <w:jc w:val="center"/>
+            </w:pPr>
+            <w:r>
+              <w:t>01</w:t>
+            </w:r>
+          </w:p>
+        </w:tc>
+      </w:tr>
+      <w:tr>
+        <w:tc>
+          <w:tcPr>
+            <w:tcW w:w="1132" w:type="dxa"/>
+            <w:shd w:val="clear" w:color="auto" w:fill="A8D08D" w:themeFill="accent6" w:themeFillTint="99"/>
+          </w:tcPr>
+          <w:p>
+            <w:pPr>
+              <w:jc w:val="center"/>
+            </w:pPr>
+            <w:r>
+              <w:t>51</w:t>
+            </w:r>
+          </w:p>
+        </w:tc>
+        <w:tc>
+          <w:tcPr>
+            <w:tcW w:w="1132" w:type="dxa"/>
+            <w:shd w:val="clear" w:color="auto" w:fill="A8D08D" w:themeFill="accent6" w:themeFillTint="99"/>
+          </w:tcPr>
+          <w:p>
+            <w:pPr>
+              <w:jc w:val="center"/>
+            </w:pPr>
+            <w:r>
+              <w:t>80</w:t>
+            </w:r>
+          </w:p>
+        </w:tc>
+        <w:tc>
+          <w:tcPr>
+            <w:tcW w:w="1133" w:type="dxa"/>
+            <w:shd w:val="clear" w:color="auto" w:fill="A8D08D" w:themeFill="accent6" w:themeFillTint="99"/>
+          </w:tcPr>
+          <w:p>
+            <w:pPr>
+              <w:jc w:val="center"/>
+            </w:pPr>
+            <w:r>
+              <w:t>00</w:t>
+            </w:r>
+          </w:p>
+        </w:tc>
+        <w:tc>
+          <w:tcPr>
+            <w:tcW w:w="1133" w:type="dxa"/>
+            <w:shd w:val="clear" w:color="auto" w:fill="A8D08D" w:themeFill="accent6" w:themeFillTint="99"/>
+          </w:tcPr>
+          <w:p>
+            <w:pPr>
+              <w:jc w:val="center"/>
+            </w:pPr>
+            <w:r>
+              <w:t>07</w:t>
+            </w:r>
+          </w:p>
+        </w:tc>
+        <w:tc>
+          <w:tcPr>
+            <w:tcW w:w="1133" w:type="dxa"/>
+            <w:shd w:val="clear" w:color="auto" w:fill="A8D08D" w:themeFill="accent6" w:themeFillTint="99"/>
+          </w:tcPr>
+          <w:p>
+            <w:pPr>
+              <w:jc w:val="center"/>
+            </w:pPr>
+            <w:r>
+              <w:t>04</w:t>
+            </w:r>
+          </w:p>
+        </w:tc>
+        <w:tc>
+          <w:tcPr>
+            <w:tcW w:w="1133" w:type="dxa"/>
+            <w:shd w:val="clear" w:color="auto" w:fill="A8D08D" w:themeFill="accent6" w:themeFillTint="99"/>
+          </w:tcPr>
+          <w:p>
+            <w:pPr>
+              <w:jc w:val="center"/>
+            </w:pPr>
+            <w:r>
+              <w:t>64</w:t>
+            </w:r>
+          </w:p>
+        </w:tc>
+        <w:tc>
+          <w:tcPr>
+            <w:tcW w:w="1133" w:type="dxa"/>
+            <w:shd w:val="clear" w:color="auto" w:fill="A8D08D" w:themeFill="accent6" w:themeFillTint="99"/>
+          </w:tcPr>
+          <w:p>
+            <w:pPr>
+              <w:jc w:val="center"/>
+            </w:pPr>
+            <w:r>
+              <w:t>6E</w:t>
+            </w:r>
+          </w:p>
+        </w:tc>
+        <w:tc>
+          <w:tcPr>
+            <w:tcW w:w="1133" w:type="dxa"/>
+            <w:shd w:val="clear" w:color="auto" w:fill="A8D08D" w:themeFill="accent6" w:themeFillTint="99"/>
+          </w:tcPr>
+          <w:p>
+            <w:pPr>
+              <w:jc w:val="center"/>
+            </w:pPr>
+            <w:r>
+              <w:t>73</w:t>
+            </w:r>
+          </w:p>
+        </w:tc>
+      </w:tr>
+      <w:tr>
+        <w:tc>
+          <w:tcPr>
+            <w:tcW w:w="1132" w:type="dxa"/>
+            <w:shd w:val="clear" w:color="auto" w:fill="A8D08D" w:themeFill="accent6" w:themeFillTint="99"/>
+          </w:tcPr>
+          <w:p>
+            <w:pPr>
+              <w:jc w:val="center"/>
+            </w:pPr>
+            <w:r>
+              <w:t>32</w:t>
+            </w:r>
+          </w:p>
+        </w:tc>
+        <w:tc>
+          <w:tcPr>
+            <w:tcW w:w="1132" w:type="dxa"/>
+            <w:shd w:val="clear" w:color="auto" w:fill="A8D08D" w:themeFill="accent6" w:themeFillTint="99"/>
+          </w:tcPr>
+          <w:p>
+            <w:pPr>
+              <w:jc w:val="center"/>
+            </w:pPr>
+            <w:r>
+              <w:t>C0</w:t>
+            </w:r>
+          </w:p>
+        </w:tc>
+        <w:tc>
+          <w:tcPr>
+            <w:tcW w:w="1133" w:type="dxa"/>
+            <w:shd w:val="clear" w:color="auto" w:fill="A8D08D" w:themeFill="accent6" w:themeFillTint="99"/>
+          </w:tcPr>
+          <w:p>
+            <w:pPr>
+              <w:jc w:val="center"/>
+            </w:pPr>
+            <w:r>
+              <w:t>10</w:t>
+            </w:r>
+          </w:p>
+        </w:tc>
+        <w:tc>
+          <w:tcPr>
+            <w:tcW w:w="1133" w:type="dxa"/>
+            <w:shd w:val="clear" w:color="auto" w:fill="A8D08D" w:themeFill="accent6" w:themeFillTint="99"/>
+          </w:tcPr>
+          <w:p>
+            <w:pPr>
+              <w:jc w:val="center"/>
+            </w:pPr>
+            <w:r>
+              <w:t>C0</w:t>
+            </w:r>
+          </w:p>
+        </w:tc>
+        <w:tc>
+          <w:tcPr>
+            <w:tcW w:w="1133" w:type="dxa"/>
+            <w:shd w:val="clear" w:color="auto" w:fill="A8D08D" w:themeFill="accent6" w:themeFillTint="99"/>
+          </w:tcPr>
+          <w:p>
+            <w:pPr>
+              <w:jc w:val="center"/>
+            </w:pPr>
+            <w:r>
+              <w:t>4A</w:t>
+            </w:r>
+          </w:p>
+        </w:tc>
+        <w:tc>
+          <w:tcPr>
+            <w:tcW w:w="1133" w:type="dxa"/>
+            <w:shd w:val="clear" w:color="auto" w:fill="A8D08D" w:themeFill="accent6" w:themeFillTint="99"/>
+          </w:tcPr>
+          <w:p>
+            <w:pPr>
+              <w:jc w:val="center"/>
+            </w:pPr>
+            <w:r>
+              <w:t>00</w:t>
+            </w:r>
+          </w:p>
+        </w:tc>
+        <w:tc>
+          <w:tcPr>
+            <w:tcW w:w="1133" w:type="dxa"/>
+            <w:shd w:val="clear" w:color="auto" w:fill="A8D08D" w:themeFill="accent6" w:themeFillTint="99"/>
+          </w:tcPr>
+          <w:p>
+            <w:pPr>
+              <w:jc w:val="center"/>
+            </w:pPr>
+            <w:r>
+              <w:t>01</w:t>
+            </w:r>
+          </w:p>
+        </w:tc>
+        <w:tc>
+          <w:tcPr>
+            <w:tcW w:w="1133" w:type="dxa"/>
+            <w:shd w:val="clear" w:color="auto" w:fill="A8D08D" w:themeFill="accent6" w:themeFillTint="99"/>
+          </w:tcPr>
+          <w:p>
+            <w:pPr>
+              <w:jc w:val="center"/>
+            </w:pPr>
+            <w:r>
+              <w:t>00</w:t>
+            </w:r>
+          </w:p>
+        </w:tc>
+      </w:tr>
+      <w:tr>
+        <w:tc>
+          <w:tcPr>
+            <w:tcW w:w="1132" w:type="dxa"/>
+            <w:shd w:val="clear" w:color="auto" w:fill="A8D08D" w:themeFill="accent6" w:themeFillTint="99"/>
+          </w:tcPr>
+          <w:p>
+            <w:pPr>
+              <w:jc w:val="center"/>
+            </w:pPr>
+            <w:r>
+              <w:t>01</w:t>
+            </w:r>
+          </w:p>
+        </w:tc>
+        <w:tc>
+          <w:tcPr>
+            <w:tcW w:w="1132" w:type="dxa"/>
+            <w:shd w:val="clear" w:color="auto" w:fill="A8D08D" w:themeFill="accent6" w:themeFillTint="99"/>
+          </w:tcPr>
+          <w:p>
+            <w:pPr>
+              <w:jc w:val="center"/>
+            </w:pPr>
+            <w:r>
+              <w:t>00</w:t>
+            </w:r>
+          </w:p>
+        </w:tc>
+        <w:tc>
+          <w:tcPr>
+            <w:tcW w:w="1133" w:type="dxa"/>
+            <w:shd w:val="clear" w:color="auto" w:fill="A8D08D" w:themeFill="accent6" w:themeFillTint="99"/>
+          </w:tcPr>
+          <w:p>
+            <w:pPr>
+              <w:jc w:val="center"/>
+            </w:pPr>
+            <w:r>
+              <w:t>01</w:t>
+            </w:r>
+          </w:p>
+        </w:tc>
+        <w:tc>
+          <w:tcPr>
+            <w:tcW w:w="1133" w:type="dxa"/>
+            <w:shd w:val="clear" w:color="auto" w:fill="A8D08D" w:themeFill="accent6" w:themeFillTint="99"/>
+          </w:tcPr>
+          <w:p>
+            <w:pPr>
+              <w:jc w:val="center"/>
+            </w:pPr>
+            <w:r>
+              <w:t>51</w:t>
+            </w:r>
+          </w:p>
+        </w:tc>
+        <w:tc>
+          <w:tcPr>
+            <w:tcW w:w="1133" w:type="dxa"/>
+            <w:shd w:val="clear" w:color="auto" w:fill="A8D08D" w:themeFill="accent6" w:themeFillTint="99"/>
+          </w:tcPr>
+          <w:p>
+            <w:pPr>
+              <w:jc w:val="center"/>
+            </w:pPr>
+            <w:r>
+              <w:t>80</w:t>
+            </w:r>
+          </w:p>
+        </w:tc>
+        <w:tc>
+          <w:tcPr>
+            <w:tcW w:w="1133" w:type="dxa"/>
+            <w:shd w:val="clear" w:color="auto" w:fill="A8D08D" w:themeFill="accent6" w:themeFillTint="99"/>
+          </w:tcPr>
+          <w:p>
+            <w:pPr>
+              <w:jc w:val="center"/>
+            </w:pPr>
+            <w:r>
+              <w:t>00</w:t>
+            </w:r>
+          </w:p>
+        </w:tc>
+        <w:tc>
+          <w:tcPr>
+            <w:tcW w:w="1133" w:type="dxa"/>
+            <w:shd w:val="clear" w:color="auto" w:fill="A8D08D" w:themeFill="accent6" w:themeFillTint="99"/>
+          </w:tcPr>
+          <w:p>
+            <w:pPr>
+              <w:jc w:val="center"/>
+            </w:pPr>
+            <w:r>
+              <w:t>04</w:t>
+            </w:r>
+          </w:p>
+        </w:tc>
+        <w:tc>
+          <w:tcPr>
+            <w:tcW w:w="1133" w:type="dxa"/>
+            <w:shd w:val="clear" w:color="auto" w:fill="A8D08D" w:themeFill="accent6" w:themeFillTint="99"/>
+          </w:tcPr>
+          <w:p>
+            <w:pPr>
+              <w:jc w:val="center"/>
+            </w:pPr>
+            <w:r>
+              <w:t>0A</w:t>
+            </w:r>
+          </w:p>
+        </w:tc>
+      </w:tr>
+      <w:tr>
+        <w:tc>
+          <w:tcPr>
+            <w:tcW w:w="1132" w:type="dxa"/>
+            <w:shd w:val="clear" w:color="auto" w:fill="A8D08D" w:themeFill="accent6" w:themeFillTint="99"/>
+          </w:tcPr>
+          <w:p>
+            <w:pPr>
+              <w:jc w:val="center"/>
+            </w:pPr>
+            <w:r>
+              <w:t>0E</w:t>
+            </w:r>
+          </w:p>
+        </w:tc>
+        <w:tc>
+          <w:tcPr>
+            <w:tcW w:w="1132" w:type="dxa"/>
+            <w:shd w:val="clear" w:color="auto" w:fill="A8D08D" w:themeFill="accent6" w:themeFillTint="99"/>
+          </w:tcPr>
+          <w:p>
+            <w:pPr>
+              <w:jc w:val="center"/>
+            </w:pPr>
+            <w:r>
+              <w:t>81</w:t>
+            </w:r>
+          </w:p>
+        </w:tc>
+        <w:tc>
+          <w:tcPr>
+            <w:tcW w:w="1133" w:type="dxa"/>
+            <w:shd w:val="clear" w:color="auto" w:fill="A8D08D" w:themeFill="accent6" w:themeFillTint="99"/>
+          </w:tcPr>
+          <w:p>
+            <w:pPr>
+              <w:jc w:val="center"/>
+            </w:pPr>
+            <w:r>
+              <w:t>81</w:t>
+            </w:r>
+          </w:p>
+        </w:tc>
+        <w:tc>
+          <w:tcPr>
+            <w:tcW w:w="1133" w:type="dxa"/>
+            <w:shd w:val="clear" w:color="auto" w:fill="262626" w:themeFill="text1" w:themeFillTint="D9"/>
+          </w:tcPr>
+          <w:p>
+            <w:pPr>
+              <w:jc w:val="center"/>
+            </w:pPr>
+          </w:p>
+        </w:tc>
+        <w:tc>
+          <w:tcPr>
+            <w:tcW w:w="1133" w:type="dxa"/>
+            <w:shd w:val="clear" w:color="auto" w:fill="262626" w:themeFill="text1" w:themeFillTint="D9"/>
+          </w:tcPr>
+          <w:p>
+            <w:pPr>
+              <w:jc w:val="center"/>
+            </w:pPr>
+          </w:p>
+        </w:tc>
+        <w:tc>
+          <w:tcPr>
+            <w:tcW w:w="1133" w:type="dxa"/>
+            <w:shd w:val="clear" w:color="auto" w:fill="262626" w:themeFill="text1" w:themeFillTint="D9"/>
+          </w:tcPr>
+          <w:p>
+            <w:pPr>
+              <w:jc w:val="center"/>
+            </w:pPr>
+          </w:p>
+        </w:tc>
+        <w:tc>
+          <w:tcPr>
+            <w:tcW w:w="1133" w:type="dxa"/>
+            <w:shd w:val="clear" w:color="auto" w:fill="262626" w:themeFill="text1" w:themeFillTint="D9"/>
+          </w:tcPr>
+          <w:p>
+            <w:pPr>
+              <w:jc w:val="center"/>
+            </w:pPr>
+          </w:p>
+        </w:tc>
+        <w:tc>
+          <w:tcPr>
+            <w:tcW w:w="1133" w:type="dxa"/>
+            <w:shd w:val="clear" w:color="auto" w:fill="262626" w:themeFill="text1" w:themeFillTint="D9"/>
+          </w:tcPr>
+          <w:p>
+            <w:pPr>
+              <w:jc w:val="center"/>
+            </w:pPr>
+          </w:p>
+        </w:tc>
+      </w:tr>
+    </w:tbl>
+    <w:p/>
+    <w:p>
+      <w:pPr>
+        <w:shd w:val="clear" w:color="auto" w:fill="ED7D31" w:themeFill="accent2"/>
+      </w:pPr>
+      <w:r>
+        <w:t xml:space="preserve">ETHERNET : </w:t>
+      </w:r>
+    </w:p>
+    <w:p>
+      <w:pPr>
+        <w:pStyle w:val="Paragraphedeliste"/>
+        <w:numPr>
+          <w:ilvl w:val="0"/>
+          <w:numId w:val="1"/>
+        </w:numPr>
+        <w:shd w:val="clear" w:color="auto" w:fill="ED7D31" w:themeFill="accent2"/>
+      </w:pPr>
+      <w:r>
+        <w:t>Octets de 0 à 5 : Adresse destination = 08 :00 :27 :06 :53 :79</w:t>
+      </w:r>
+    </w:p>
+    <w:p>
+      <w:pPr>
+        <w:pStyle w:val="Paragraphedeliste"/>
+        <w:numPr>
+          <w:ilvl w:val="0"/>
+          <w:numId w:val="1"/>
+        </w:numPr>
+        <w:shd w:val="clear" w:color="auto" w:fill="ED7D31" w:themeFill="accent2"/>
+      </w:pPr>
+      <w:r>
+        <w:t>Octets de 6 à 11 : Adresse source = 52 :54 :00 :12 :35 :02</w:t>
+      </w:r>
+    </w:p>
+    <w:p>
+      <w:pPr>
+        <w:pStyle w:val="Paragraphedeliste"/>
+        <w:numPr>
+          <w:ilvl w:val="0"/>
+          <w:numId w:val="1"/>
+        </w:numPr>
+        <w:shd w:val="clear" w:color="auto" w:fill="ED7D31" w:themeFill="accent2"/>
+      </w:pPr>
+      <w:r>
+        <w:t>Octets de 12 à 13 : Type = IPv4</w:t>
+      </w:r>
+    </w:p>
+    <w:p>
+      <w:pPr>
+        <w:shd w:val="clear" w:color="auto" w:fill="FFC000" w:themeFill="accent4"/>
+      </w:pPr>
+      <w:r>
+        <w:t xml:space="preserve">IP : </w:t>
+      </w:r>
+    </w:p>
+    <w:p>
+      <w:pPr>
+        <w:pStyle w:val="Paragraphedeliste"/>
+        <w:numPr>
+          <w:ilvl w:val="0"/>
+          <w:numId w:val="1"/>
+        </w:numPr>
+        <w:shd w:val="clear" w:color="auto" w:fill="FFC000" w:themeFill="accent4"/>
+      </w:pPr>
+      <w:r>
+        <w:t>Octet 14 : Protocole IPv4, taille de l’en-tête = 20 octets</w:t>
+      </w:r>
+    </w:p>
+    <w:p>
+      <w:pPr>
+        <w:pStyle w:val="Paragraphedeliste"/>
+        <w:numPr>
+          <w:ilvl w:val="0"/>
+          <w:numId w:val="1"/>
+        </w:numPr>
+        <w:shd w:val="clear" w:color="auto" w:fill="FFC000" w:themeFill="accent4"/>
+      </w:pPr>
+      <w:r>
+        <w:t>Octet 15 : Type de service</w:t>
+      </w:r>
+    </w:p>
+    <w:p>
+      <w:pPr>
+        <w:pStyle w:val="Paragraphedeliste"/>
+        <w:numPr>
+          <w:ilvl w:val="0"/>
+          <w:numId w:val="1"/>
+        </w:numPr>
+        <w:shd w:val="clear" w:color="auto" w:fill="FFC000" w:themeFill="accent4"/>
+      </w:pPr>
+      <w:r>
+        <w:t>Octets 16 à 17 : Taille du paquet (en-tête IP + contenu) = 1</w:t>
+      </w:r>
+      <w:r>
+        <w:t>25</w:t>
+      </w:r>
+      <w:r>
+        <w:t xml:space="preserve"> octets</w:t>
+      </w:r>
+    </w:p>
+    <w:p>
+      <w:pPr>
+        <w:pStyle w:val="Paragraphedeliste"/>
+        <w:numPr>
+          <w:ilvl w:val="0"/>
+          <w:numId w:val="1"/>
+        </w:numPr>
+        <w:shd w:val="clear" w:color="auto" w:fill="FFC000" w:themeFill="accent4"/>
+      </w:pPr>
+      <w:r>
+        <w:t>Octets 18 à 19 : ID = 0xF22</w:t>
+      </w:r>
+      <w:r>
+        <w:t>8</w:t>
+      </w:r>
+    </w:p>
+    <w:p>
+      <w:pPr>
+        <w:pStyle w:val="Paragraphedeliste"/>
+        <w:numPr>
+          <w:ilvl w:val="0"/>
+          <w:numId w:val="1"/>
+        </w:numPr>
+        <w:shd w:val="clear" w:color="auto" w:fill="FFC000" w:themeFill="accent4"/>
+      </w:pPr>
+      <w:r>
+        <w:t>Octets 20 à 21 : Fragmentation = 0x0000</w:t>
+      </w:r>
+    </w:p>
+    <w:p>
+      <w:pPr>
+        <w:pStyle w:val="Paragraphedeliste"/>
+        <w:numPr>
+          <w:ilvl w:val="0"/>
+          <w:numId w:val="1"/>
+        </w:numPr>
+        <w:shd w:val="clear" w:color="auto" w:fill="FFC000" w:themeFill="accent4"/>
+      </w:pPr>
+      <w:r>
+        <w:t>Octet 22 : Time To Live = 64</w:t>
+      </w:r>
+    </w:p>
+    <w:p>
+      <w:pPr>
+        <w:pStyle w:val="Paragraphedeliste"/>
+        <w:numPr>
+          <w:ilvl w:val="0"/>
+          <w:numId w:val="1"/>
+        </w:numPr>
+        <w:shd w:val="clear" w:color="auto" w:fill="FFC000" w:themeFill="accent4"/>
+      </w:pPr>
+      <w:r>
+        <w:t>Octet 23 : Protocole = UDP</w:t>
+      </w:r>
+    </w:p>
+    <w:p>
+      <w:pPr>
+        <w:pStyle w:val="Paragraphedeliste"/>
+        <w:numPr>
+          <w:ilvl w:val="0"/>
+          <w:numId w:val="1"/>
+        </w:numPr>
+        <w:shd w:val="clear" w:color="auto" w:fill="FFC000" w:themeFill="accent4"/>
+      </w:pPr>
+      <w:r>
+        <w:lastRenderedPageBreak/>
+        <w:t>Octets 24 à 25 : Checksum de l’en-tête = 0xF1</w:t>
+      </w:r>
+      <w:r>
+        <w:t>AD</w:t>
+      </w:r>
+    </w:p>
+    <w:p>
+      <w:pPr>
+        <w:pStyle w:val="Paragraphedeliste"/>
+        <w:numPr>
+          <w:ilvl w:val="0"/>
+          <w:numId w:val="1"/>
+        </w:numPr>
+        <w:shd w:val="clear" w:color="auto" w:fill="FFC000" w:themeFill="accent4"/>
+      </w:pPr>
+      <w:r>
+        <w:t>Octets 26 à 29 : Adresse source = 10.14.128.125</w:t>
+      </w:r>
+    </w:p>
+    <w:p>
+      <w:pPr>
+        <w:pStyle w:val="Paragraphedeliste"/>
+        <w:numPr>
+          <w:ilvl w:val="0"/>
+          <w:numId w:val="1"/>
+        </w:numPr>
+        <w:shd w:val="clear" w:color="auto" w:fill="FFC000" w:themeFill="accent4"/>
+      </w:pPr>
+      <w:r>
+        <w:t>Octets 30 à 33 : Adresse destination = 10.0.2.15</w:t>
+      </w:r>
+    </w:p>
+    <w:p>
+      <w:pPr>
+        <w:shd w:val="clear" w:color="auto" w:fill="FFFF00"/>
+      </w:pPr>
+      <w:r>
+        <w:t>UDP :</w:t>
+      </w:r>
+    </w:p>
+    <w:p>
+      <w:pPr>
+        <w:pStyle w:val="Paragraphedeliste"/>
+        <w:numPr>
+          <w:ilvl w:val="0"/>
+          <w:numId w:val="1"/>
+        </w:numPr>
+        <w:shd w:val="clear" w:color="auto" w:fill="FFFF00"/>
+      </w:pPr>
+      <w:r>
+        <w:t>Octets 34 à 35 : Port source = 53</w:t>
+      </w:r>
+    </w:p>
+    <w:p>
+      <w:pPr>
+        <w:pStyle w:val="Paragraphedeliste"/>
+        <w:numPr>
+          <w:ilvl w:val="0"/>
+          <w:numId w:val="1"/>
+        </w:numPr>
+        <w:shd w:val="clear" w:color="auto" w:fill="FFFF00"/>
+      </w:pPr>
+      <w:r>
+        <w:t>Octets 36 à 37 : Port destination = 365</w:t>
+      </w:r>
+      <w:r>
+        <w:t>09</w:t>
+      </w:r>
+    </w:p>
+    <w:p>
+      <w:pPr>
+        <w:pStyle w:val="Paragraphedeliste"/>
+        <w:numPr>
+          <w:ilvl w:val="0"/>
+          <w:numId w:val="1"/>
+        </w:numPr>
+        <w:shd w:val="clear" w:color="auto" w:fill="FFFF00"/>
+      </w:pPr>
+      <w:r>
+        <w:t>Octets 38 à 39 : Taille du paq</w:t>
+      </w:r>
+      <w:r>
+        <w:t>uet (en-tête UDP + contenu) = 105</w:t>
+      </w:r>
+    </w:p>
+    <w:p>
+      <w:pPr>
+        <w:pStyle w:val="Paragraphedeliste"/>
+        <w:numPr>
+          <w:ilvl w:val="0"/>
+          <w:numId w:val="1"/>
+        </w:numPr>
+        <w:shd w:val="clear" w:color="auto" w:fill="FFFF00"/>
+      </w:pPr>
+      <w:r>
+        <w:t>Octets 40 à 41 : Checksum = 0x</w:t>
+      </w:r>
+      <w:r>
+        <w:t>05DC</w:t>
+      </w:r>
+    </w:p>
+    <w:p>
+      <w:pPr>
+        <w:shd w:val="clear" w:color="auto" w:fill="A8D08D" w:themeFill="accent6" w:themeFillTint="99"/>
+      </w:pPr>
+      <w:r>
+        <w:t>DNS :</w:t>
+      </w:r>
+    </w:p>
+    <w:p>
+      <w:pPr>
+        <w:pStyle w:val="Paragraphedeliste"/>
+        <w:shd w:val="clear" w:color="auto" w:fill="A8D08D" w:themeFill="accent6" w:themeFillTint="99"/>
+        <w:ind w:left="142"/>
+        <w:rPr>
+          <w:u w:val="single"/>
+        </w:rPr>
+      </w:pPr>
+      <w:r>
+        <w:rPr>
+          <w:u w:val="single"/>
+        </w:rPr>
+        <w:t>En-tête</w:t>
+      </w:r>
+    </w:p>
+    <w:p>
+      <w:pPr>
+        <w:pStyle w:val="Paragraphedeliste"/>
+        <w:numPr>
+          <w:ilvl w:val="0"/>
+          <w:numId w:val="1"/>
+        </w:numPr>
+        <w:shd w:val="clear" w:color="auto" w:fill="A8D08D" w:themeFill="accent6" w:themeFillTint="99"/>
+      </w:pPr>
+      <w:r>
+        <w:t>Octets 42 à 43 : ID de la transaction = 0x</w:t>
+      </w:r>
+      <w:r>
+        <w:t>92CB</w:t>
+      </w:r>
+    </w:p>
+    <w:p>
+      <w:pPr>
+        <w:pStyle w:val="Paragraphedeliste"/>
+        <w:numPr>
+          <w:ilvl w:val="0"/>
+          <w:numId w:val="1"/>
+        </w:numPr>
+        <w:shd w:val="clear" w:color="auto" w:fill="A8D08D" w:themeFill="accent6" w:themeFillTint="99"/>
+      </w:pPr>
+      <w:r>
+        <w:t>Octets 44 à 45 : QR à 1, OPCODE à 0, AR à 1, TC à 0, RD à 1, RA à 1, Z à 0 et RCODE à 0 (cf. 1.2)</w:t>
+      </w:r>
+    </w:p>
+    <w:p>
+      <w:pPr>
+        <w:pStyle w:val="Paragraphedeliste"/>
+        <w:numPr>
+          <w:ilvl w:val="0"/>
+          <w:numId w:val="1"/>
+        </w:numPr>
+        <w:shd w:val="clear" w:color="auto" w:fill="A8D08D" w:themeFill="accent6" w:themeFillTint="99"/>
+      </w:pPr>
+      <w:r>
+        <w:t>Octets 46 à 47 : QDCOUNT à 1</w:t>
+      </w:r>
+    </w:p>
+    <w:p>
+      <w:pPr>
+        <w:pStyle w:val="Paragraphedeliste"/>
+        <w:numPr>
+          <w:ilvl w:val="0"/>
+          <w:numId w:val="1"/>
+        </w:numPr>
+        <w:shd w:val="clear" w:color="auto" w:fill="A8D08D" w:themeFill="accent6" w:themeFillTint="99"/>
+      </w:pPr>
+      <w:r>
+        <w:t>Octets 48 à 49 : ANCOUNT à 1</w:t>
+      </w:r>
+    </w:p>
+    <w:p>
+      <w:pPr>
+        <w:pStyle w:val="Paragraphedeliste"/>
+        <w:numPr>
+          <w:ilvl w:val="0"/>
+          <w:numId w:val="1"/>
+        </w:numPr>
+        <w:shd w:val="clear" w:color="auto" w:fill="A8D08D" w:themeFill="accent6" w:themeFillTint="99"/>
+      </w:pPr>
+      <w:r>
+        <w:t>Octets 50 à 51 : NSCOUNT à 2</w:t>
+      </w:r>
+    </w:p>
+    <w:p>
+      <w:pPr>
+        <w:pStyle w:val="Paragraphedeliste"/>
+        <w:numPr>
+          <w:ilvl w:val="0"/>
+          <w:numId w:val="1"/>
+        </w:numPr>
+        <w:shd w:val="clear" w:color="auto" w:fill="A8D08D" w:themeFill="accent6" w:themeFillTint="99"/>
+      </w:pPr>
+      <w:r>
+        <w:t>Octets 52 à 53 : ARCOUNT à 1</w:t>
+      </w:r>
+    </w:p>
+    <w:p>
+      <w:pPr>
+        <w:pStyle w:val="Paragraphedeliste"/>
+        <w:shd w:val="clear" w:color="auto" w:fill="A8D08D" w:themeFill="accent6" w:themeFillTint="99"/>
+        <w:ind w:left="142"/>
+        <w:rPr>
+          <w:u w:val="single"/>
+        </w:rPr>
+      </w:pPr>
+      <w:r>
+        <w:rPr>
+          <w:u w:val="single"/>
+        </w:rPr>
+        <w:t>Section Question</w:t>
+      </w:r>
+    </w:p>
+    <w:p>
+      <w:pPr>
+        <w:pStyle w:val="Paragraphedeliste"/>
+        <w:numPr>
+          <w:ilvl w:val="0"/>
+          <w:numId w:val="1"/>
+        </w:numPr>
+        <w:shd w:val="clear" w:color="auto" w:fill="A8D08D" w:themeFill="accent6" w:themeFillTint="99"/>
+      </w:pPr>
+      <w:r>
+        <w:t>Octets 54 à 69 : QNAME = dns.unicaen.fr</w:t>
+      </w:r>
+    </w:p>
+    <w:p>
+      <w:pPr>
+        <w:pStyle w:val="Paragraphedeliste"/>
+        <w:numPr>
+          <w:ilvl w:val="0"/>
+          <w:numId w:val="1"/>
+        </w:numPr>
+        <w:shd w:val="clear" w:color="auto" w:fill="A8D08D" w:themeFill="accent6" w:themeFillTint="99"/>
+      </w:pPr>
+      <w:r>
+        <w:t>Octets 70 à 71 : QTYPE = A</w:t>
+      </w:r>
+    </w:p>
+    <w:p>
+      <w:pPr>
+        <w:pStyle w:val="Paragraphedeliste"/>
+        <w:numPr>
+          <w:ilvl w:val="0"/>
+          <w:numId w:val="1"/>
+        </w:numPr>
+        <w:shd w:val="clear" w:color="auto" w:fill="A8D08D" w:themeFill="accent6" w:themeFillTint="99"/>
+      </w:pPr>
+      <w:r>
+        <w:t>Octets 72 à 73 : QCLASS = IN</w:t>
+      </w:r>
+    </w:p>
+    <w:p>
+      <w:pPr>
+        <w:pStyle w:val="Paragraphedeliste"/>
+        <w:shd w:val="clear" w:color="auto" w:fill="A8D08D" w:themeFill="accent6" w:themeFillTint="99"/>
+        <w:ind w:left="142"/>
+        <w:rPr>
+          <w:u w:val="single"/>
+        </w:rPr>
+      </w:pPr>
+      <w:r>
+        <w:rPr>
+          <w:u w:val="single"/>
+        </w:rPr>
+        <w:t>Section Réponse</w:t>
+      </w:r>
+    </w:p>
+    <w:p>
+      <w:pPr>
+        <w:pStyle w:val="Paragraphedeliste"/>
+        <w:numPr>
+          <w:ilvl w:val="0"/>
+          <w:numId w:val="1"/>
+        </w:numPr>
+        <w:shd w:val="clear" w:color="auto" w:fill="A8D08D" w:themeFill="accent6" w:themeFillTint="99"/>
+        <w:rPr>
+          <w:u w:val="single"/>
+        </w:rPr>
+      </w:pPr>
+      <w:r>
+        <w:t>Octets 74 à 75 : NAME = 0xC00C (référence à dns.unicaen.fr)</w:t>
+      </w:r>
+    </w:p>
+    <w:p>
+      <w:pPr>
+        <w:pStyle w:val="Paragraphedeliste"/>
+        <w:numPr>
+          <w:ilvl w:val="0"/>
+          <w:numId w:val="1"/>
+        </w:numPr>
+        <w:shd w:val="clear" w:color="auto" w:fill="A8D08D" w:themeFill="accent6" w:themeFillTint="99"/>
+        <w:rPr>
+          <w:u w:val="single"/>
+        </w:rPr>
+      </w:pPr>
+      <w:r>
+        <w:t>Octets 76 à 77 : TYPE = A</w:t>
+      </w:r>
+    </w:p>
+    <w:p>
+      <w:pPr>
+        <w:pStyle w:val="Paragraphedeliste"/>
+        <w:numPr>
+          <w:ilvl w:val="0"/>
+          <w:numId w:val="1"/>
+        </w:numPr>
+        <w:shd w:val="clear" w:color="auto" w:fill="A8D08D" w:themeFill="accent6" w:themeFillTint="99"/>
+        <w:rPr>
+          <w:u w:val="single"/>
+        </w:rPr>
+      </w:pPr>
+      <w:r>
+        <w:t>Octets 78 à 79 : CLASS = IN</w:t>
+      </w:r>
+    </w:p>
+    <w:p>
+      <w:pPr>
+        <w:pStyle w:val="Paragraphedeliste"/>
+        <w:numPr>
+          <w:ilvl w:val="0"/>
+          <w:numId w:val="1"/>
+        </w:numPr>
+        <w:shd w:val="clear" w:color="auto" w:fill="A8D08D" w:themeFill="accent6" w:themeFillTint="99"/>
+        <w:rPr>
+          <w:u w:val="single"/>
+        </w:rPr>
+      </w:pPr>
+      <w:r>
+        <w:t>Octets 80 à 83 : TTL = 0x00015180 (86400 en base 10)</w:t>
+      </w:r>
+    </w:p>
+    <w:p>
+      <w:pPr>
+        <w:pStyle w:val="Paragraphedeliste"/>
+        <w:numPr>
+          <w:ilvl w:val="0"/>
+          <w:numId w:val="1"/>
+        </w:numPr>
+        <w:shd w:val="clear" w:color="auto" w:fill="A8D08D" w:themeFill="accent6" w:themeFillTint="99"/>
+        <w:rPr>
+          <w:u w:val="single"/>
+        </w:rPr>
+      </w:pPr>
+      <w:r>
+        <w:t>Octets 84 à 85 : RDLENGTH = 4</w:t>
+      </w:r>
+    </w:p>
+    <w:p>
+      <w:pPr>
+        <w:pStyle w:val="Paragraphedeliste"/>
+        <w:numPr>
+          <w:ilvl w:val="0"/>
+          <w:numId w:val="1"/>
+        </w:numPr>
+        <w:shd w:val="clear" w:color="auto" w:fill="A8D08D" w:themeFill="accent6" w:themeFillTint="99"/>
+        <w:rPr>
+          <w:u w:val="single"/>
+        </w:rPr>
+      </w:pPr>
+      <w:r>
+        <w:t>Octets 86 à 89 : RDATA = Adresse : 10.14.128.125</w:t>
+      </w:r>
+    </w:p>
+    <w:p>
+      <w:pPr>
+        <w:pStyle w:val="Paragraphedeliste"/>
+        <w:shd w:val="clear" w:color="auto" w:fill="A8D08D" w:themeFill="accent6" w:themeFillTint="99"/>
+        <w:ind w:left="142"/>
+        <w:rPr>
+          <w:u w:val="single"/>
+        </w:rPr>
+      </w:pPr>
+      <w:r>
+        <w:rPr>
+          <w:u w:val="single"/>
+        </w:rPr>
+        <w:t>Section Autorité</w:t>
+      </w:r>
+    </w:p>
+    <w:p>
+      <w:pPr>
+        <w:pStyle w:val="Paragraphedeliste"/>
+        <w:numPr>
+          <w:ilvl w:val="0"/>
+          <w:numId w:val="1"/>
+        </w:numPr>
+        <w:shd w:val="clear" w:color="auto" w:fill="A8D08D" w:themeFill="accent6" w:themeFillTint="99"/>
+        <w:rPr>
+          <w:u w:val="single"/>
+        </w:rPr>
+      </w:pPr>
+      <w:r>
+        <w:t xml:space="preserve">Octets </w:t>
+      </w:r>
+      <w:r>
+        <w:t>90 à 91</w:t>
+      </w:r>
+      <w:r>
+        <w:t> : NAME = 0xC010 (référence à unicaen.fr)</w:t>
+      </w:r>
+    </w:p>
+    <w:p>
+      <w:pPr>
+        <w:pStyle w:val="Paragraphedeliste"/>
+        <w:numPr>
+          <w:ilvl w:val="0"/>
+          <w:numId w:val="1"/>
+        </w:numPr>
+        <w:shd w:val="clear" w:color="auto" w:fill="A8D08D" w:themeFill="accent6" w:themeFillTint="99"/>
+        <w:rPr>
+          <w:u w:val="single"/>
+        </w:rPr>
+      </w:pPr>
+      <w:r>
+        <w:t xml:space="preserve">Octets </w:t>
+      </w:r>
+      <w:r>
+        <w:t>92 à 93</w:t>
+      </w:r>
+      <w:r>
+        <w:t xml:space="preserve"> : TYPE = NS</w:t>
+      </w:r>
+    </w:p>
+    <w:p>
+      <w:pPr>
+        <w:pStyle w:val="Paragraphedeliste"/>
+        <w:numPr>
+          <w:ilvl w:val="0"/>
+          <w:numId w:val="1"/>
+        </w:numPr>
+        <w:shd w:val="clear" w:color="auto" w:fill="A8D08D" w:themeFill="accent6" w:themeFillTint="99"/>
+        <w:rPr>
+          <w:u w:val="single"/>
+          <w:lang w:val="en-US"/>
+        </w:rPr>
+      </w:pPr>
+      <w:r>
+        <w:t>Octets 94 à 95</w:t>
+      </w:r>
+      <w:r>
+        <w:t xml:space="preserve"> : CLASS = I</w:t>
+      </w:r>
+      <w:r>
         <w:rPr>
           <w:lang w:val="en-US"/>
         </w:rPr>
-      </w:pPr>
-    </w:p>
+        <w:t>N</w:t>
+      </w:r>
+    </w:p>
+    <w:p>
+      <w:pPr>
+        <w:pStyle w:val="Paragraphedeliste"/>
+        <w:numPr>
+          <w:ilvl w:val="0"/>
+          <w:numId w:val="1"/>
+        </w:numPr>
+        <w:shd w:val="clear" w:color="auto" w:fill="A8D08D" w:themeFill="accent6" w:themeFillTint="99"/>
+        <w:rPr>
+          <w:u w:val="single"/>
+        </w:rPr>
+      </w:pPr>
+      <w:r>
+        <w:t>Octets 96 à 99</w:t>
+      </w:r>
+      <w:r>
+        <w:t xml:space="preserve"> : TTL = 0x00015180 (86400 en base 10)</w:t>
+      </w:r>
+    </w:p>
+    <w:p>
+      <w:pPr>
+        <w:pStyle w:val="Paragraphedeliste"/>
+        <w:numPr>
+          <w:ilvl w:val="0"/>
+          <w:numId w:val="1"/>
+        </w:numPr>
+        <w:shd w:val="clear" w:color="auto" w:fill="A8D08D" w:themeFill="accent6" w:themeFillTint="99"/>
+        <w:rPr>
+          <w:u w:val="single"/>
+        </w:rPr>
+      </w:pPr>
+      <w:r>
+        <w:t>Octets 100 à 101 : RDLENGTH = 2</w:t>
+      </w:r>
+    </w:p>
+    <w:p>
+      <w:pPr>
+        <w:pStyle w:val="Paragraphedeliste"/>
+        <w:numPr>
+          <w:ilvl w:val="0"/>
+          <w:numId w:val="1"/>
+        </w:numPr>
+        <w:shd w:val="clear" w:color="auto" w:fill="A8D08D" w:themeFill="accent6" w:themeFillTint="99"/>
+        <w:rPr>
+          <w:u w:val="single"/>
+        </w:rPr>
+      </w:pPr>
+      <w:r>
+        <w:t>Octets 102 à 103</w:t>
+      </w:r>
+      <w:r>
+        <w:t xml:space="preserve"> </w:t>
+      </w:r>
+      <w:r>
+        <w:t xml:space="preserve">: RDATA = </w:t>
+      </w:r>
+      <w:r>
+        <w:t>0xC00C (référence à dns.unicaen.fr)</w:t>
+      </w:r>
+    </w:p>
+    <w:p>
+      <w:pPr>
+        <w:pStyle w:val="Paragraphedeliste"/>
+        <w:numPr>
+          <w:ilvl w:val="0"/>
+          <w:numId w:val="1"/>
+        </w:numPr>
+        <w:shd w:val="clear" w:color="auto" w:fill="A8D08D" w:themeFill="accent6" w:themeFillTint="99"/>
+        <w:rPr>
+          <w:u w:val="single"/>
+        </w:rPr>
+      </w:pPr>
+      <w:r>
+        <w:t xml:space="preserve">Octets </w:t>
+      </w:r>
+      <w:r>
+        <w:t>104 à 105</w:t>
+      </w:r>
+      <w:r>
+        <w:t> : NAME = 0xC010 (référence à unicaen.fr)</w:t>
+      </w:r>
+    </w:p>
+    <w:p>
+      <w:pPr>
+        <w:pStyle w:val="Paragraphedeliste"/>
+        <w:numPr>
+          <w:ilvl w:val="0"/>
+          <w:numId w:val="1"/>
+        </w:numPr>
+        <w:shd w:val="clear" w:color="auto" w:fill="A8D08D" w:themeFill="accent6" w:themeFillTint="99"/>
+        <w:rPr>
+          <w:u w:val="single"/>
+        </w:rPr>
+      </w:pPr>
+      <w:r>
+        <w:t xml:space="preserve">Octets </w:t>
+      </w:r>
+      <w:r>
+        <w:t>106</w:t>
+      </w:r>
+      <w:r>
+        <w:t xml:space="preserve"> à </w:t>
+      </w:r>
+      <w:r>
+        <w:t>107</w:t>
+      </w:r>
+      <w:r>
+        <w:t xml:space="preserve"> : TYPE = NS</w:t>
+      </w:r>
+    </w:p>
+    <w:p>
+      <w:pPr>
+        <w:pStyle w:val="Paragraphedeliste"/>
+        <w:numPr>
+          <w:ilvl w:val="0"/>
+          <w:numId w:val="1"/>
+        </w:numPr>
+        <w:shd w:val="clear" w:color="auto" w:fill="A8D08D" w:themeFill="accent6" w:themeFillTint="99"/>
+        <w:rPr>
+          <w:u w:val="single"/>
+          <w:lang w:val="en-US"/>
+        </w:rPr>
+      </w:pPr>
+      <w:r>
+        <w:t xml:space="preserve">Octets </w:t>
+      </w:r>
+      <w:r>
+        <w:t>108</w:t>
+      </w:r>
+      <w:r>
+        <w:t xml:space="preserve"> à </w:t>
+      </w:r>
+      <w:r>
+        <w:t>109</w:t>
+      </w:r>
+      <w:r>
+        <w:t xml:space="preserve"> : CLASS = I</w:t>
+      </w:r>
+      <w:r>
+        <w:rPr>
+          <w:lang w:val="en-US"/>
+        </w:rPr>
+        <w:t>N</w:t>
+      </w:r>
+    </w:p>
+    <w:p>
+      <w:pPr>
+        <w:pStyle w:val="Paragraphedeliste"/>
+        <w:numPr>
+          <w:ilvl w:val="0"/>
+          <w:numId w:val="1"/>
+        </w:numPr>
+        <w:shd w:val="clear" w:color="auto" w:fill="A8D08D" w:themeFill="accent6" w:themeFillTint="99"/>
+        <w:rPr>
+          <w:u w:val="single"/>
+        </w:rPr>
+      </w:pPr>
+      <w:r>
+        <w:t xml:space="preserve">Octets </w:t>
+      </w:r>
+      <w:r>
+        <w:t>110</w:t>
+      </w:r>
+      <w:r>
+        <w:t xml:space="preserve"> à </w:t>
+      </w:r>
+      <w:r>
+        <w:t>113</w:t>
+      </w:r>
+      <w:r>
+        <w:t xml:space="preserve"> : TTL = 0x00015180 (86400 en base 10)</w:t>
+      </w:r>
+    </w:p>
+    <w:p>
+      <w:pPr>
+        <w:pStyle w:val="Paragraphedeliste"/>
+        <w:numPr>
+          <w:ilvl w:val="0"/>
+          <w:numId w:val="1"/>
+        </w:numPr>
+        <w:shd w:val="clear" w:color="auto" w:fill="A8D08D" w:themeFill="accent6" w:themeFillTint="99"/>
+        <w:rPr>
+          <w:u w:val="single"/>
+        </w:rPr>
+      </w:pPr>
+      <w:r>
+        <w:t xml:space="preserve">Octets </w:t>
+      </w:r>
+      <w:r>
+        <w:t>114</w:t>
+      </w:r>
+      <w:r>
+        <w:t xml:space="preserve"> à </w:t>
+      </w:r>
+      <w:r>
+        <w:t>115</w:t>
+      </w:r>
+      <w:r>
+        <w:t> : RDLENGTH = 7</w:t>
+      </w:r>
+    </w:p>
+    <w:p>
+      <w:pPr>
+        <w:pStyle w:val="Paragraphedeliste"/>
+        <w:numPr>
+          <w:ilvl w:val="0"/>
+          <w:numId w:val="1"/>
+        </w:numPr>
+        <w:shd w:val="clear" w:color="auto" w:fill="A8D08D" w:themeFill="accent6" w:themeFillTint="99"/>
+        <w:rPr>
+          <w:u w:val="single"/>
+        </w:rPr>
+      </w:pPr>
+      <w:r>
+        <w:t xml:space="preserve">Octets </w:t>
+      </w:r>
+      <w:r>
+        <w:t>116</w:t>
+      </w:r>
+      <w:r>
+        <w:t xml:space="preserve"> à </w:t>
+      </w:r>
+      <w:r>
+        <w:t>122</w:t>
+      </w:r>
+      <w:r>
+        <w:t xml:space="preserve"> </w:t>
+      </w:r>
+      <w:r>
+        <w:t xml:space="preserve">: RDATA = </w:t>
+      </w:r>
+      <w:r>
+        <w:t>dns2 + 0xC010</w:t>
+      </w:r>
+      <w:r>
+        <w:t xml:space="preserve"> (référence à unicaen.fr)</w:t>
+      </w:r>
+      <w:r>
+        <w:t xml:space="preserve"> =&gt; dn2.unicaen.fr</w:t>
+      </w:r>
+    </w:p>
+    <w:p>
+      <w:pPr>
+        <w:pStyle w:val="Paragraphedeliste"/>
+        <w:shd w:val="clear" w:color="auto" w:fill="A8D08D" w:themeFill="accent6" w:themeFillTint="99"/>
+        <w:ind w:left="142"/>
+        <w:rPr>
+          <w:u w:val="single"/>
+        </w:rPr>
+      </w:pPr>
+      <w:r>
+        <w:rPr>
+          <w:u w:val="single"/>
+        </w:rPr>
+        <w:t>Section Additionnelle</w:t>
+      </w:r>
+    </w:p>
+    <w:p>
+      <w:pPr>
+        <w:pStyle w:val="Paragraphedeliste"/>
+        <w:numPr>
+          <w:ilvl w:val="0"/>
+          <w:numId w:val="1"/>
+        </w:numPr>
+        <w:shd w:val="clear" w:color="auto" w:fill="A8D08D" w:themeFill="accent6" w:themeFillTint="99"/>
+        <w:rPr>
+          <w:u w:val="single"/>
+        </w:rPr>
+      </w:pPr>
+      <w:r>
+        <w:t>Octets 123 à 124 : NAME = 0xC04A (référence à dns2.unicaen.fr)</w:t>
+      </w:r>
+    </w:p>
+    <w:p>
+      <w:pPr>
+        <w:pStyle w:val="Paragraphedeliste"/>
+        <w:numPr>
+          <w:ilvl w:val="0"/>
+          <w:numId w:val="1"/>
+        </w:numPr>
+        <w:shd w:val="clear" w:color="auto" w:fill="A8D08D" w:themeFill="accent6" w:themeFillTint="99"/>
+        <w:rPr>
+          <w:u w:val="single"/>
+        </w:rPr>
+      </w:pPr>
+      <w:r>
+        <w:t>Octets 125 à 126 : TYPE = A</w:t>
+      </w:r>
+    </w:p>
+    <w:p>
+      <w:pPr>
+        <w:pStyle w:val="Paragraphedeliste"/>
+        <w:numPr>
+          <w:ilvl w:val="0"/>
+          <w:numId w:val="1"/>
+        </w:numPr>
+        <w:shd w:val="clear" w:color="auto" w:fill="A8D08D" w:themeFill="accent6" w:themeFillTint="99"/>
+        <w:rPr>
+          <w:u w:val="single"/>
+        </w:rPr>
+      </w:pPr>
+      <w:r>
+        <w:t xml:space="preserve">Octets 127 à </w:t>
+      </w:r>
+      <w:r>
+        <w:t>128 : CLASS = IN</w:t>
+      </w:r>
+    </w:p>
+    <w:p>
+      <w:pPr>
+        <w:pStyle w:val="Paragraphedeliste"/>
+        <w:numPr>
+          <w:ilvl w:val="0"/>
+          <w:numId w:val="1"/>
+        </w:numPr>
+        <w:shd w:val="clear" w:color="auto" w:fill="A8D08D" w:themeFill="accent6" w:themeFillTint="99"/>
+        <w:rPr>
+          <w:u w:val="single"/>
+        </w:rPr>
+      </w:pPr>
+      <w:r>
+        <w:t>Octets 129 à 132 : TTL = 0x00015180 (86400 en base 10)</w:t>
+      </w:r>
+    </w:p>
+    <w:p>
+      <w:pPr>
+        <w:pStyle w:val="Paragraphedeliste"/>
+        <w:numPr>
+          <w:ilvl w:val="0"/>
+          <w:numId w:val="1"/>
+        </w:numPr>
+        <w:shd w:val="clear" w:color="auto" w:fill="A8D08D" w:themeFill="accent6" w:themeFillTint="99"/>
+        <w:rPr>
+          <w:u w:val="single"/>
+        </w:rPr>
+      </w:pPr>
+      <w:r>
+        <w:t>Octets 133 à 134 : RDLENGTH = 4</w:t>
+      </w:r>
+    </w:p>
+    <w:p>
+      <w:pPr>
+        <w:pStyle w:val="Paragraphedeliste"/>
+        <w:numPr>
+          <w:ilvl w:val="0"/>
+          <w:numId w:val="1"/>
+        </w:numPr>
+        <w:shd w:val="clear" w:color="auto" w:fill="A8D08D" w:themeFill="accent6" w:themeFillTint="99"/>
+        <w:rPr>
+          <w:u w:val="single"/>
+        </w:rPr>
+      </w:pPr>
+      <w:r>
+        <w:lastRenderedPageBreak/>
+        <w:t>Octets 135 à 138 : RDATA = Adresse : 10.14.129.129</w:t>
+      </w:r>
+    </w:p>
+    <w:p/>
     <w:sectPr>
       <w:pgSz w:w="11906" w:h="16838"/>
       <w:pgMar w:top="1417" w:right="1417" w:bottom="1417" w:left="1417" w:header="0" w:footer="0" w:gutter="0"/>
@@ -9921,7 +12981,7 @@
 </file>
 
 <file path=customXml/itemProps1.xml><?xml version="1.0" encoding="utf-8"?>
-<ds:datastoreItem xmlns:ds="http://schemas.openxmlformats.org/officeDocument/2006/customXml" ds:itemID="{B20C8AC8-E884-4E6B-AA1A-94C0B98F1A40}">
+<ds:datastoreItem xmlns:ds="http://schemas.openxmlformats.org/officeDocument/2006/customXml" ds:itemID="{42B8A6CE-6318-440E-BD46-BCE422785DBB}">
   <ds:schemaRefs>
     <ds:schemaRef ds:uri="http://schemas.openxmlformats.org/officeDocument/2006/bibliography"/>
   </ds:schemaRefs>

</xml_diff>